<commit_message>
Mise en forme du Kanban pour toutes les stories, Valeur et Use cases et tableau d'avancement
</commit_message>
<xml_diff>
--- a/ressources-externes/Livrables/Texte_Kanban.docx
+++ b/ressources-externes/Livrables/Texte_Kanban.docx
@@ -2,24 +2,3045 @@
 <file path=word/document.xml><?xml version="1.0" encoding="utf-8"?>
 <w:document xmlns:wpc="http://schemas.microsoft.com/office/word/2010/wordprocessingCanvas" xmlns:cx="http://schemas.microsoft.com/office/drawing/2014/chartex" xmlns:cx1="http://schemas.microsoft.com/office/drawing/2015/9/8/chartex" xmlns:cx2="http://schemas.microsoft.com/office/drawing/2015/10/21/chartex" xmlns:cx3="http://schemas.microsoft.com/office/drawing/2016/5/9/chartex" xmlns:cx4="http://schemas.microsoft.com/office/drawing/2016/5/10/chartex" xmlns:cx5="http://schemas.microsoft.com/office/drawing/2016/5/11/chartex" xmlns:cx6="http://schemas.microsoft.com/office/drawing/2016/5/12/chartex" xmlns:cx7="http://schemas.microsoft.com/office/drawing/2016/5/13/chartex" xmlns:cx8="http://schemas.microsoft.com/office/drawing/2016/5/14/chartex" xmlns:mc="http://schemas.openxmlformats.org/markup-compatibility/2006" xmlns:aink="http://schemas.microsoft.com/office/drawing/2016/ink" xmlns:am3d="http://schemas.microsoft.com/office/drawing/2017/model3d" xmlns:o="urn:schemas-microsoft-com:office:office" xmlns:oel="http://schemas.microsoft.com/office/2019/extlst" xmlns:r="http://schemas.openxmlformats.org/officeDocument/2006/relationships" xmlns:m="http://schemas.openxmlformats.org/officeDocument/2006/math" xmlns:v="urn:schemas-microsoft-com:vml" xmlns:wp14="http://schemas.microsoft.com/office/word/2010/wordprocessingDrawing" xmlns:wp="http://schemas.openxmlformats.org/drawingml/2006/wordprocessingDrawing" xmlns:w10="urn:schemas-microsoft-com:office:word" xmlns:w="http://schemas.openxmlformats.org/wordprocessingml/2006/main" xmlns:w14="http://schemas.microsoft.com/office/word/2010/wordml" xmlns:w15="http://schemas.microsoft.com/office/word/2012/wordml" xmlns:w16cex="http://schemas.microsoft.com/office/word/2018/wordml/cex" xmlns:w16cid="http://schemas.microsoft.com/office/word/2016/wordml/cid" xmlns:w16="http://schemas.microsoft.com/office/word/2018/wordml" xmlns:w16du="http://schemas.microsoft.com/office/word/2023/wordml/word16du" xmlns:w16sdtdh="http://schemas.microsoft.com/office/word/2020/wordml/sdtdatahash" xmlns:w16se="http://schemas.microsoft.com/office/word/2015/wordml/symex" xmlns:wpg="http://schemas.microsoft.com/office/word/2010/wordprocessingGroup" xmlns:wpi="http://schemas.microsoft.com/office/word/2010/wordprocessingInk" xmlns:wne="http://schemas.microsoft.com/office/word/2006/wordml" xmlns:wps="http://schemas.microsoft.com/office/word/2010/wordprocessingShape" mc:Ignorable="w14 w15 w16se w16cid w16 w16cex w16sdtdh wp14">
   <w:body>
+    <w:sdt>
+      <w:sdtPr>
+        <w:id w:val="-428195512"/>
+        <w:docPartObj>
+          <w:docPartGallery w:val="Table of Contents"/>
+          <w:docPartUnique/>
+        </w:docPartObj>
+      </w:sdtPr>
+      <w:sdtEndPr>
+        <w:rPr>
+          <w:rFonts w:asciiTheme="minorHAnsi" w:eastAsiaTheme="minorHAnsi" w:hAnsiTheme="minorHAnsi" w:cstheme="minorBidi"/>
+          <w:b/>
+          <w:bCs/>
+          <w:color w:val="auto"/>
+          <w:kern w:val="2"/>
+          <w:sz w:val="22"/>
+          <w:szCs w:val="22"/>
+          <w:lang w:eastAsia="en-US"/>
+          <w14:ligatures w14:val="standardContextual"/>
+        </w:rPr>
+      </w:sdtEndPr>
+      <w:sdtContent>
+        <w:p>
+          <w:pPr>
+            <w:pStyle w:val="En-ttedetabledesmatires"/>
+          </w:pPr>
+          <w:r>
+            <w:t>Table des matières</w:t>
+          </w:r>
+        </w:p>
+        <w:p>
+          <w:pPr>
+            <w:pStyle w:val="TM1"/>
+            <w:tabs>
+              <w:tab w:val="left" w:pos="440"/>
+              <w:tab w:val="right" w:leader="dot" w:pos="10338"/>
+            </w:tabs>
+            <w:rPr>
+              <w:noProof/>
+            </w:rPr>
+          </w:pPr>
+          <w:r>
+            <w:fldChar w:fldCharType="begin"/>
+          </w:r>
+          <w:r>
+            <w:instrText xml:space="preserve"> TOC \o "1-3" \h \z \u </w:instrText>
+          </w:r>
+          <w:r>
+            <w:fldChar w:fldCharType="separate"/>
+          </w:r>
+          <w:hyperlink w:anchor="_Toc137504667" w:history="1">
+            <w:r>
+              <w:rPr>
+                <w:rStyle w:val="Lienhypertexte"/>
+                <w:noProof/>
+              </w:rPr>
+              <w:t>I.</w:t>
+            </w:r>
+            <w:r>
+              <w:rPr>
+                <w:noProof/>
+              </w:rPr>
+              <w:tab/>
+            </w:r>
+            <w:r>
+              <w:rPr>
+                <w:rStyle w:val="Lienhypertexte"/>
+                <w:noProof/>
+              </w:rPr>
+              <w:t>Page de conne</w:t>
+            </w:r>
+            <w:r>
+              <w:rPr>
+                <w:rStyle w:val="Lienhypertexte"/>
+                <w:noProof/>
+              </w:rPr>
+              <w:t>x</w:t>
+            </w:r>
+            <w:r>
+              <w:rPr>
+                <w:rStyle w:val="Lienhypertexte"/>
+                <w:noProof/>
+              </w:rPr>
+              <w:t>ion</w:t>
+            </w:r>
+            <w:r>
+              <w:rPr>
+                <w:noProof/>
+                <w:webHidden/>
+              </w:rPr>
+              <w:tab/>
+            </w:r>
+            <w:r>
+              <w:rPr>
+                <w:noProof/>
+                <w:webHidden/>
+              </w:rPr>
+              <w:fldChar w:fldCharType="begin"/>
+            </w:r>
+            <w:r>
+              <w:rPr>
+                <w:noProof/>
+                <w:webHidden/>
+              </w:rPr>
+              <w:instrText xml:space="preserve"> PAGEREF _Toc137504667 \h </w:instrText>
+            </w:r>
+            <w:r>
+              <w:rPr>
+                <w:noProof/>
+                <w:webHidden/>
+              </w:rPr>
+            </w:r>
+            <w:r>
+              <w:rPr>
+                <w:noProof/>
+                <w:webHidden/>
+              </w:rPr>
+              <w:fldChar w:fldCharType="separate"/>
+            </w:r>
+            <w:r>
+              <w:rPr>
+                <w:noProof/>
+                <w:webHidden/>
+              </w:rPr>
+              <w:t>1</w:t>
+            </w:r>
+            <w:r>
+              <w:rPr>
+                <w:noProof/>
+                <w:webHidden/>
+              </w:rPr>
+              <w:fldChar w:fldCharType="end"/>
+            </w:r>
+          </w:hyperlink>
+        </w:p>
+        <w:p>
+          <w:pPr>
+            <w:pStyle w:val="TM2"/>
+            <w:tabs>
+              <w:tab w:val="left" w:pos="660"/>
+              <w:tab w:val="right" w:leader="dot" w:pos="10338"/>
+            </w:tabs>
+            <w:rPr>
+              <w:noProof/>
+            </w:rPr>
+          </w:pPr>
+          <w:hyperlink w:anchor="_Toc137504668" w:history="1">
+            <w:r>
+              <w:rPr>
+                <w:rStyle w:val="Lienhypertexte"/>
+                <w:noProof/>
+              </w:rPr>
+              <w:t>A.</w:t>
+            </w:r>
+            <w:r>
+              <w:rPr>
+                <w:noProof/>
+              </w:rPr>
+              <w:tab/>
+            </w:r>
+            <w:r>
+              <w:rPr>
+                <w:rStyle w:val="Lienhypertexte"/>
+                <w:noProof/>
+              </w:rPr>
+              <w:t>User Stories</w:t>
+            </w:r>
+            <w:r>
+              <w:rPr>
+                <w:noProof/>
+                <w:webHidden/>
+              </w:rPr>
+              <w:tab/>
+            </w:r>
+            <w:r>
+              <w:rPr>
+                <w:noProof/>
+                <w:webHidden/>
+              </w:rPr>
+              <w:fldChar w:fldCharType="begin"/>
+            </w:r>
+            <w:r>
+              <w:rPr>
+                <w:noProof/>
+                <w:webHidden/>
+              </w:rPr>
+              <w:instrText xml:space="preserve"> PAGEREF _Toc137504668 \h </w:instrText>
+            </w:r>
+            <w:r>
+              <w:rPr>
+                <w:noProof/>
+                <w:webHidden/>
+              </w:rPr>
+            </w:r>
+            <w:r>
+              <w:rPr>
+                <w:noProof/>
+                <w:webHidden/>
+              </w:rPr>
+              <w:fldChar w:fldCharType="separate"/>
+            </w:r>
+            <w:r>
+              <w:rPr>
+                <w:noProof/>
+                <w:webHidden/>
+              </w:rPr>
+              <w:t>1</w:t>
+            </w:r>
+            <w:r>
+              <w:rPr>
+                <w:noProof/>
+                <w:webHidden/>
+              </w:rPr>
+              <w:fldChar w:fldCharType="end"/>
+            </w:r>
+          </w:hyperlink>
+        </w:p>
+        <w:p>
+          <w:pPr>
+            <w:pStyle w:val="TM2"/>
+            <w:tabs>
+              <w:tab w:val="left" w:pos="660"/>
+              <w:tab w:val="right" w:leader="dot" w:pos="10338"/>
+            </w:tabs>
+            <w:rPr>
+              <w:noProof/>
+            </w:rPr>
+          </w:pPr>
+          <w:hyperlink w:anchor="_Toc137504669" w:history="1">
+            <w:r>
+              <w:rPr>
+                <w:rStyle w:val="Lienhypertexte"/>
+                <w:noProof/>
+              </w:rPr>
+              <w:t>B.</w:t>
+            </w:r>
+            <w:r>
+              <w:rPr>
+                <w:noProof/>
+              </w:rPr>
+              <w:tab/>
+            </w:r>
+            <w:r>
+              <w:rPr>
+                <w:rStyle w:val="Lienhypertexte"/>
+                <w:noProof/>
+              </w:rPr>
+              <w:t>Valeur</w:t>
+            </w:r>
+            <w:r>
+              <w:rPr>
+                <w:noProof/>
+                <w:webHidden/>
+              </w:rPr>
+              <w:tab/>
+            </w:r>
+            <w:r>
+              <w:rPr>
+                <w:noProof/>
+                <w:webHidden/>
+              </w:rPr>
+              <w:fldChar w:fldCharType="begin"/>
+            </w:r>
+            <w:r>
+              <w:rPr>
+                <w:noProof/>
+                <w:webHidden/>
+              </w:rPr>
+              <w:instrText xml:space="preserve"> PAGEREF _Toc137504669 \h </w:instrText>
+            </w:r>
+            <w:r>
+              <w:rPr>
+                <w:noProof/>
+                <w:webHidden/>
+              </w:rPr>
+            </w:r>
+            <w:r>
+              <w:rPr>
+                <w:noProof/>
+                <w:webHidden/>
+              </w:rPr>
+              <w:fldChar w:fldCharType="separate"/>
+            </w:r>
+            <w:r>
+              <w:rPr>
+                <w:noProof/>
+                <w:webHidden/>
+              </w:rPr>
+              <w:t>1</w:t>
+            </w:r>
+            <w:r>
+              <w:rPr>
+                <w:noProof/>
+                <w:webHidden/>
+              </w:rPr>
+              <w:fldChar w:fldCharType="end"/>
+            </w:r>
+          </w:hyperlink>
+        </w:p>
+        <w:p>
+          <w:pPr>
+            <w:pStyle w:val="TM2"/>
+            <w:tabs>
+              <w:tab w:val="left" w:pos="660"/>
+              <w:tab w:val="right" w:leader="dot" w:pos="10338"/>
+            </w:tabs>
+            <w:rPr>
+              <w:noProof/>
+            </w:rPr>
+          </w:pPr>
+          <w:hyperlink w:anchor="_Toc137504670" w:history="1">
+            <w:r>
+              <w:rPr>
+                <w:rStyle w:val="Lienhypertexte"/>
+                <w:noProof/>
+              </w:rPr>
+              <w:t>C.</w:t>
+            </w:r>
+            <w:r>
+              <w:rPr>
+                <w:noProof/>
+              </w:rPr>
+              <w:tab/>
+            </w:r>
+            <w:r>
+              <w:rPr>
+                <w:rStyle w:val="Lienhypertexte"/>
+                <w:noProof/>
+              </w:rPr>
+              <w:t>Critères d’acceptation</w:t>
+            </w:r>
+            <w:r>
+              <w:rPr>
+                <w:noProof/>
+                <w:webHidden/>
+              </w:rPr>
+              <w:tab/>
+            </w:r>
+            <w:r>
+              <w:rPr>
+                <w:noProof/>
+                <w:webHidden/>
+              </w:rPr>
+              <w:fldChar w:fldCharType="begin"/>
+            </w:r>
+            <w:r>
+              <w:rPr>
+                <w:noProof/>
+                <w:webHidden/>
+              </w:rPr>
+              <w:instrText xml:space="preserve"> PAGEREF _Toc137504670 \h </w:instrText>
+            </w:r>
+            <w:r>
+              <w:rPr>
+                <w:noProof/>
+                <w:webHidden/>
+              </w:rPr>
+            </w:r>
+            <w:r>
+              <w:rPr>
+                <w:noProof/>
+                <w:webHidden/>
+              </w:rPr>
+              <w:fldChar w:fldCharType="separate"/>
+            </w:r>
+            <w:r>
+              <w:rPr>
+                <w:noProof/>
+                <w:webHidden/>
+              </w:rPr>
+              <w:t>1</w:t>
+            </w:r>
+            <w:r>
+              <w:rPr>
+                <w:noProof/>
+                <w:webHidden/>
+              </w:rPr>
+              <w:fldChar w:fldCharType="end"/>
+            </w:r>
+          </w:hyperlink>
+        </w:p>
+        <w:p>
+          <w:pPr>
+            <w:pStyle w:val="TM1"/>
+            <w:tabs>
+              <w:tab w:val="left" w:pos="440"/>
+              <w:tab w:val="right" w:leader="dot" w:pos="10338"/>
+            </w:tabs>
+            <w:rPr>
+              <w:noProof/>
+            </w:rPr>
+          </w:pPr>
+          <w:hyperlink w:anchor="_Toc137504671" w:history="1">
+            <w:r>
+              <w:rPr>
+                <w:rStyle w:val="Lienhypertexte"/>
+                <w:noProof/>
+              </w:rPr>
+              <w:t>II.</w:t>
+            </w:r>
+            <w:r>
+              <w:rPr>
+                <w:noProof/>
+              </w:rPr>
+              <w:tab/>
+            </w:r>
+            <w:r>
+              <w:rPr>
+                <w:rStyle w:val="Lienhypertexte"/>
+                <w:noProof/>
+              </w:rPr>
+              <w:t>Page de connexion : Demander la récupération de mot de passe oublié</w:t>
+            </w:r>
+            <w:r>
+              <w:rPr>
+                <w:noProof/>
+                <w:webHidden/>
+              </w:rPr>
+              <w:tab/>
+            </w:r>
+            <w:r>
+              <w:rPr>
+                <w:noProof/>
+                <w:webHidden/>
+              </w:rPr>
+              <w:fldChar w:fldCharType="begin"/>
+            </w:r>
+            <w:r>
+              <w:rPr>
+                <w:noProof/>
+                <w:webHidden/>
+              </w:rPr>
+              <w:instrText xml:space="preserve"> PAGEREF _Toc137504671 \h </w:instrText>
+            </w:r>
+            <w:r>
+              <w:rPr>
+                <w:noProof/>
+                <w:webHidden/>
+              </w:rPr>
+            </w:r>
+            <w:r>
+              <w:rPr>
+                <w:noProof/>
+                <w:webHidden/>
+              </w:rPr>
+              <w:fldChar w:fldCharType="separate"/>
+            </w:r>
+            <w:r>
+              <w:rPr>
+                <w:noProof/>
+                <w:webHidden/>
+              </w:rPr>
+              <w:t>2</w:t>
+            </w:r>
+            <w:r>
+              <w:rPr>
+                <w:noProof/>
+                <w:webHidden/>
+              </w:rPr>
+              <w:fldChar w:fldCharType="end"/>
+            </w:r>
+          </w:hyperlink>
+        </w:p>
+        <w:p>
+          <w:pPr>
+            <w:pStyle w:val="TM2"/>
+            <w:tabs>
+              <w:tab w:val="left" w:pos="660"/>
+              <w:tab w:val="right" w:leader="dot" w:pos="10338"/>
+            </w:tabs>
+            <w:rPr>
+              <w:noProof/>
+            </w:rPr>
+          </w:pPr>
+          <w:hyperlink w:anchor="_Toc137504672" w:history="1">
+            <w:r>
+              <w:rPr>
+                <w:rStyle w:val="Lienhypertexte"/>
+                <w:noProof/>
+              </w:rPr>
+              <w:t>A.</w:t>
+            </w:r>
+            <w:r>
+              <w:rPr>
+                <w:noProof/>
+              </w:rPr>
+              <w:tab/>
+            </w:r>
+            <w:r>
+              <w:rPr>
+                <w:rStyle w:val="Lienhypertexte"/>
+                <w:noProof/>
+              </w:rPr>
+              <w:t>User Stories</w:t>
+            </w:r>
+            <w:r>
+              <w:rPr>
+                <w:noProof/>
+                <w:webHidden/>
+              </w:rPr>
+              <w:tab/>
+            </w:r>
+            <w:r>
+              <w:rPr>
+                <w:noProof/>
+                <w:webHidden/>
+              </w:rPr>
+              <w:fldChar w:fldCharType="begin"/>
+            </w:r>
+            <w:r>
+              <w:rPr>
+                <w:noProof/>
+                <w:webHidden/>
+              </w:rPr>
+              <w:instrText xml:space="preserve"> PAGEREF _Toc137504672 \h </w:instrText>
+            </w:r>
+            <w:r>
+              <w:rPr>
+                <w:noProof/>
+                <w:webHidden/>
+              </w:rPr>
+            </w:r>
+            <w:r>
+              <w:rPr>
+                <w:noProof/>
+                <w:webHidden/>
+              </w:rPr>
+              <w:fldChar w:fldCharType="separate"/>
+            </w:r>
+            <w:r>
+              <w:rPr>
+                <w:noProof/>
+                <w:webHidden/>
+              </w:rPr>
+              <w:t>2</w:t>
+            </w:r>
+            <w:r>
+              <w:rPr>
+                <w:noProof/>
+                <w:webHidden/>
+              </w:rPr>
+              <w:fldChar w:fldCharType="end"/>
+            </w:r>
+          </w:hyperlink>
+        </w:p>
+        <w:p>
+          <w:pPr>
+            <w:pStyle w:val="TM2"/>
+            <w:tabs>
+              <w:tab w:val="left" w:pos="660"/>
+              <w:tab w:val="right" w:leader="dot" w:pos="10338"/>
+            </w:tabs>
+            <w:rPr>
+              <w:noProof/>
+            </w:rPr>
+          </w:pPr>
+          <w:hyperlink w:anchor="_Toc137504673" w:history="1">
+            <w:r>
+              <w:rPr>
+                <w:rStyle w:val="Lienhypertexte"/>
+                <w:noProof/>
+              </w:rPr>
+              <w:t>B.</w:t>
+            </w:r>
+            <w:r>
+              <w:rPr>
+                <w:noProof/>
+              </w:rPr>
+              <w:tab/>
+            </w:r>
+            <w:r>
+              <w:rPr>
+                <w:rStyle w:val="Lienhypertexte"/>
+                <w:noProof/>
+              </w:rPr>
+              <w:t>Valeur</w:t>
+            </w:r>
+            <w:r>
+              <w:rPr>
+                <w:noProof/>
+                <w:webHidden/>
+              </w:rPr>
+              <w:tab/>
+            </w:r>
+            <w:r>
+              <w:rPr>
+                <w:noProof/>
+                <w:webHidden/>
+              </w:rPr>
+              <w:fldChar w:fldCharType="begin"/>
+            </w:r>
+            <w:r>
+              <w:rPr>
+                <w:noProof/>
+                <w:webHidden/>
+              </w:rPr>
+              <w:instrText xml:space="preserve"> PAGEREF _Toc137504673 \h </w:instrText>
+            </w:r>
+            <w:r>
+              <w:rPr>
+                <w:noProof/>
+                <w:webHidden/>
+              </w:rPr>
+            </w:r>
+            <w:r>
+              <w:rPr>
+                <w:noProof/>
+                <w:webHidden/>
+              </w:rPr>
+              <w:fldChar w:fldCharType="separate"/>
+            </w:r>
+            <w:r>
+              <w:rPr>
+                <w:noProof/>
+                <w:webHidden/>
+              </w:rPr>
+              <w:t>2</w:t>
+            </w:r>
+            <w:r>
+              <w:rPr>
+                <w:noProof/>
+                <w:webHidden/>
+              </w:rPr>
+              <w:fldChar w:fldCharType="end"/>
+            </w:r>
+          </w:hyperlink>
+        </w:p>
+        <w:p>
+          <w:pPr>
+            <w:pStyle w:val="TM2"/>
+            <w:tabs>
+              <w:tab w:val="left" w:pos="660"/>
+              <w:tab w:val="right" w:leader="dot" w:pos="10338"/>
+            </w:tabs>
+            <w:rPr>
+              <w:noProof/>
+            </w:rPr>
+          </w:pPr>
+          <w:hyperlink w:anchor="_Toc137504674" w:history="1">
+            <w:r>
+              <w:rPr>
+                <w:rStyle w:val="Lienhypertexte"/>
+                <w:noProof/>
+              </w:rPr>
+              <w:t>C.</w:t>
+            </w:r>
+            <w:r>
+              <w:rPr>
+                <w:noProof/>
+              </w:rPr>
+              <w:tab/>
+            </w:r>
+            <w:r>
+              <w:rPr>
+                <w:rStyle w:val="Lienhypertexte"/>
+                <w:noProof/>
+              </w:rPr>
+              <w:t>Critères d’acceptation</w:t>
+            </w:r>
+            <w:r>
+              <w:rPr>
+                <w:noProof/>
+                <w:webHidden/>
+              </w:rPr>
+              <w:tab/>
+            </w:r>
+            <w:r>
+              <w:rPr>
+                <w:noProof/>
+                <w:webHidden/>
+              </w:rPr>
+              <w:fldChar w:fldCharType="begin"/>
+            </w:r>
+            <w:r>
+              <w:rPr>
+                <w:noProof/>
+                <w:webHidden/>
+              </w:rPr>
+              <w:instrText xml:space="preserve"> PAGEREF _Toc137504674 \h </w:instrText>
+            </w:r>
+            <w:r>
+              <w:rPr>
+                <w:noProof/>
+                <w:webHidden/>
+              </w:rPr>
+            </w:r>
+            <w:r>
+              <w:rPr>
+                <w:noProof/>
+                <w:webHidden/>
+              </w:rPr>
+              <w:fldChar w:fldCharType="separate"/>
+            </w:r>
+            <w:r>
+              <w:rPr>
+                <w:noProof/>
+                <w:webHidden/>
+              </w:rPr>
+              <w:t>2</w:t>
+            </w:r>
+            <w:r>
+              <w:rPr>
+                <w:noProof/>
+                <w:webHidden/>
+              </w:rPr>
+              <w:fldChar w:fldCharType="end"/>
+            </w:r>
+          </w:hyperlink>
+        </w:p>
+        <w:p>
+          <w:pPr>
+            <w:pStyle w:val="TM1"/>
+            <w:tabs>
+              <w:tab w:val="left" w:pos="660"/>
+              <w:tab w:val="right" w:leader="dot" w:pos="10338"/>
+            </w:tabs>
+            <w:rPr>
+              <w:noProof/>
+            </w:rPr>
+          </w:pPr>
+          <w:hyperlink w:anchor="_Toc137504675" w:history="1">
+            <w:r>
+              <w:rPr>
+                <w:rStyle w:val="Lienhypertexte"/>
+                <w:noProof/>
+              </w:rPr>
+              <w:t>III.</w:t>
+            </w:r>
+            <w:r>
+              <w:rPr>
+                <w:noProof/>
+              </w:rPr>
+              <w:tab/>
+            </w:r>
+            <w:r>
+              <w:rPr>
+                <w:rStyle w:val="Lienhypertexte"/>
+                <w:noProof/>
+              </w:rPr>
+              <w:t>Page de connexion : Demander la création de compte</w:t>
+            </w:r>
+            <w:r>
+              <w:rPr>
+                <w:noProof/>
+                <w:webHidden/>
+              </w:rPr>
+              <w:tab/>
+            </w:r>
+            <w:r>
+              <w:rPr>
+                <w:noProof/>
+                <w:webHidden/>
+              </w:rPr>
+              <w:fldChar w:fldCharType="begin"/>
+            </w:r>
+            <w:r>
+              <w:rPr>
+                <w:noProof/>
+                <w:webHidden/>
+              </w:rPr>
+              <w:instrText xml:space="preserve"> PAGEREF _Toc137504675 \h </w:instrText>
+            </w:r>
+            <w:r>
+              <w:rPr>
+                <w:noProof/>
+                <w:webHidden/>
+              </w:rPr>
+            </w:r>
+            <w:r>
+              <w:rPr>
+                <w:noProof/>
+                <w:webHidden/>
+              </w:rPr>
+              <w:fldChar w:fldCharType="separate"/>
+            </w:r>
+            <w:r>
+              <w:rPr>
+                <w:noProof/>
+                <w:webHidden/>
+              </w:rPr>
+              <w:t>3</w:t>
+            </w:r>
+            <w:r>
+              <w:rPr>
+                <w:noProof/>
+                <w:webHidden/>
+              </w:rPr>
+              <w:fldChar w:fldCharType="end"/>
+            </w:r>
+          </w:hyperlink>
+        </w:p>
+        <w:p>
+          <w:pPr>
+            <w:pStyle w:val="TM2"/>
+            <w:tabs>
+              <w:tab w:val="left" w:pos="660"/>
+              <w:tab w:val="right" w:leader="dot" w:pos="10338"/>
+            </w:tabs>
+            <w:rPr>
+              <w:noProof/>
+            </w:rPr>
+          </w:pPr>
+          <w:hyperlink w:anchor="_Toc137504676" w:history="1">
+            <w:r>
+              <w:rPr>
+                <w:rStyle w:val="Lienhypertexte"/>
+                <w:noProof/>
+              </w:rPr>
+              <w:t>A.</w:t>
+            </w:r>
+            <w:r>
+              <w:rPr>
+                <w:noProof/>
+              </w:rPr>
+              <w:tab/>
+            </w:r>
+            <w:r>
+              <w:rPr>
+                <w:rStyle w:val="Lienhypertexte"/>
+                <w:noProof/>
+              </w:rPr>
+              <w:t>User Stories</w:t>
+            </w:r>
+            <w:r>
+              <w:rPr>
+                <w:noProof/>
+                <w:webHidden/>
+              </w:rPr>
+              <w:tab/>
+            </w:r>
+            <w:r>
+              <w:rPr>
+                <w:noProof/>
+                <w:webHidden/>
+              </w:rPr>
+              <w:fldChar w:fldCharType="begin"/>
+            </w:r>
+            <w:r>
+              <w:rPr>
+                <w:noProof/>
+                <w:webHidden/>
+              </w:rPr>
+              <w:instrText xml:space="preserve"> PAGEREF _Toc137504676 \h </w:instrText>
+            </w:r>
+            <w:r>
+              <w:rPr>
+                <w:noProof/>
+                <w:webHidden/>
+              </w:rPr>
+            </w:r>
+            <w:r>
+              <w:rPr>
+                <w:noProof/>
+                <w:webHidden/>
+              </w:rPr>
+              <w:fldChar w:fldCharType="separate"/>
+            </w:r>
+            <w:r>
+              <w:rPr>
+                <w:noProof/>
+                <w:webHidden/>
+              </w:rPr>
+              <w:t>3</w:t>
+            </w:r>
+            <w:r>
+              <w:rPr>
+                <w:noProof/>
+                <w:webHidden/>
+              </w:rPr>
+              <w:fldChar w:fldCharType="end"/>
+            </w:r>
+          </w:hyperlink>
+        </w:p>
+        <w:p>
+          <w:pPr>
+            <w:pStyle w:val="TM2"/>
+            <w:tabs>
+              <w:tab w:val="left" w:pos="660"/>
+              <w:tab w:val="right" w:leader="dot" w:pos="10338"/>
+            </w:tabs>
+            <w:rPr>
+              <w:noProof/>
+            </w:rPr>
+          </w:pPr>
+          <w:hyperlink w:anchor="_Toc137504677" w:history="1">
+            <w:r>
+              <w:rPr>
+                <w:rStyle w:val="Lienhypertexte"/>
+                <w:noProof/>
+              </w:rPr>
+              <w:t>B.</w:t>
+            </w:r>
+            <w:r>
+              <w:rPr>
+                <w:noProof/>
+              </w:rPr>
+              <w:tab/>
+            </w:r>
+            <w:r>
+              <w:rPr>
+                <w:rStyle w:val="Lienhypertexte"/>
+                <w:noProof/>
+              </w:rPr>
+              <w:t>Valeur</w:t>
+            </w:r>
+            <w:r>
+              <w:rPr>
+                <w:noProof/>
+                <w:webHidden/>
+              </w:rPr>
+              <w:tab/>
+            </w:r>
+            <w:r>
+              <w:rPr>
+                <w:noProof/>
+                <w:webHidden/>
+              </w:rPr>
+              <w:fldChar w:fldCharType="begin"/>
+            </w:r>
+            <w:r>
+              <w:rPr>
+                <w:noProof/>
+                <w:webHidden/>
+              </w:rPr>
+              <w:instrText xml:space="preserve"> PAGEREF _Toc137504677 \h </w:instrText>
+            </w:r>
+            <w:r>
+              <w:rPr>
+                <w:noProof/>
+                <w:webHidden/>
+              </w:rPr>
+            </w:r>
+            <w:r>
+              <w:rPr>
+                <w:noProof/>
+                <w:webHidden/>
+              </w:rPr>
+              <w:fldChar w:fldCharType="separate"/>
+            </w:r>
+            <w:r>
+              <w:rPr>
+                <w:noProof/>
+                <w:webHidden/>
+              </w:rPr>
+              <w:t>3</w:t>
+            </w:r>
+            <w:r>
+              <w:rPr>
+                <w:noProof/>
+                <w:webHidden/>
+              </w:rPr>
+              <w:fldChar w:fldCharType="end"/>
+            </w:r>
+          </w:hyperlink>
+        </w:p>
+        <w:p>
+          <w:pPr>
+            <w:pStyle w:val="TM2"/>
+            <w:tabs>
+              <w:tab w:val="left" w:pos="660"/>
+              <w:tab w:val="right" w:leader="dot" w:pos="10338"/>
+            </w:tabs>
+            <w:rPr>
+              <w:noProof/>
+            </w:rPr>
+          </w:pPr>
+          <w:hyperlink w:anchor="_Toc137504678" w:history="1">
+            <w:r>
+              <w:rPr>
+                <w:rStyle w:val="Lienhypertexte"/>
+                <w:noProof/>
+              </w:rPr>
+              <w:t>C.</w:t>
+            </w:r>
+            <w:r>
+              <w:rPr>
+                <w:noProof/>
+              </w:rPr>
+              <w:tab/>
+            </w:r>
+            <w:r>
+              <w:rPr>
+                <w:rStyle w:val="Lienhypertexte"/>
+                <w:noProof/>
+              </w:rPr>
+              <w:t>Critères d’acceptation</w:t>
+            </w:r>
+            <w:r>
+              <w:rPr>
+                <w:noProof/>
+                <w:webHidden/>
+              </w:rPr>
+              <w:tab/>
+            </w:r>
+            <w:r>
+              <w:rPr>
+                <w:noProof/>
+                <w:webHidden/>
+              </w:rPr>
+              <w:fldChar w:fldCharType="begin"/>
+            </w:r>
+            <w:r>
+              <w:rPr>
+                <w:noProof/>
+                <w:webHidden/>
+              </w:rPr>
+              <w:instrText xml:space="preserve"> PAGEREF _Toc137504678 \h </w:instrText>
+            </w:r>
+            <w:r>
+              <w:rPr>
+                <w:noProof/>
+                <w:webHidden/>
+              </w:rPr>
+            </w:r>
+            <w:r>
+              <w:rPr>
+                <w:noProof/>
+                <w:webHidden/>
+              </w:rPr>
+              <w:fldChar w:fldCharType="separate"/>
+            </w:r>
+            <w:r>
+              <w:rPr>
+                <w:noProof/>
+                <w:webHidden/>
+              </w:rPr>
+              <w:t>3</w:t>
+            </w:r>
+            <w:r>
+              <w:rPr>
+                <w:noProof/>
+                <w:webHidden/>
+              </w:rPr>
+              <w:fldChar w:fldCharType="end"/>
+            </w:r>
+          </w:hyperlink>
+        </w:p>
+        <w:p>
+          <w:pPr>
+            <w:pStyle w:val="TM1"/>
+            <w:tabs>
+              <w:tab w:val="left" w:pos="440"/>
+              <w:tab w:val="right" w:leader="dot" w:pos="10338"/>
+            </w:tabs>
+            <w:rPr>
+              <w:noProof/>
+            </w:rPr>
+          </w:pPr>
+          <w:hyperlink w:anchor="_Toc137504679" w:history="1">
+            <w:r>
+              <w:rPr>
+                <w:rStyle w:val="Lienhypertexte"/>
+                <w:noProof/>
+              </w:rPr>
+              <w:t>IV.</w:t>
+            </w:r>
+            <w:r>
+              <w:rPr>
+                <w:noProof/>
+              </w:rPr>
+              <w:tab/>
+            </w:r>
+            <w:r>
+              <w:rPr>
+                <w:rStyle w:val="Lienhypertexte"/>
+                <w:noProof/>
+              </w:rPr>
+              <w:t>Page de Chat tuteur</w:t>
+            </w:r>
+            <w:r>
+              <w:rPr>
+                <w:noProof/>
+                <w:webHidden/>
+              </w:rPr>
+              <w:tab/>
+            </w:r>
+            <w:r>
+              <w:rPr>
+                <w:noProof/>
+                <w:webHidden/>
+              </w:rPr>
+              <w:fldChar w:fldCharType="begin"/>
+            </w:r>
+            <w:r>
+              <w:rPr>
+                <w:noProof/>
+                <w:webHidden/>
+              </w:rPr>
+              <w:instrText xml:space="preserve"> PAGEREF _Toc137504679 \h </w:instrText>
+            </w:r>
+            <w:r>
+              <w:rPr>
+                <w:noProof/>
+                <w:webHidden/>
+              </w:rPr>
+            </w:r>
+            <w:r>
+              <w:rPr>
+                <w:noProof/>
+                <w:webHidden/>
+              </w:rPr>
+              <w:fldChar w:fldCharType="separate"/>
+            </w:r>
+            <w:r>
+              <w:rPr>
+                <w:noProof/>
+                <w:webHidden/>
+              </w:rPr>
+              <w:t>4</w:t>
+            </w:r>
+            <w:r>
+              <w:rPr>
+                <w:noProof/>
+                <w:webHidden/>
+              </w:rPr>
+              <w:fldChar w:fldCharType="end"/>
+            </w:r>
+          </w:hyperlink>
+        </w:p>
+        <w:p>
+          <w:pPr>
+            <w:pStyle w:val="TM2"/>
+            <w:tabs>
+              <w:tab w:val="left" w:pos="660"/>
+              <w:tab w:val="right" w:leader="dot" w:pos="10338"/>
+            </w:tabs>
+            <w:rPr>
+              <w:noProof/>
+            </w:rPr>
+          </w:pPr>
+          <w:hyperlink w:anchor="_Toc137504680" w:history="1">
+            <w:r>
+              <w:rPr>
+                <w:rStyle w:val="Lienhypertexte"/>
+                <w:noProof/>
+              </w:rPr>
+              <w:t>A.</w:t>
+            </w:r>
+            <w:r>
+              <w:rPr>
+                <w:noProof/>
+              </w:rPr>
+              <w:tab/>
+            </w:r>
+            <w:r>
+              <w:rPr>
+                <w:rStyle w:val="Lienhypertexte"/>
+                <w:noProof/>
+              </w:rPr>
+              <w:t>User Stories</w:t>
+            </w:r>
+            <w:r>
+              <w:rPr>
+                <w:noProof/>
+                <w:webHidden/>
+              </w:rPr>
+              <w:tab/>
+            </w:r>
+            <w:r>
+              <w:rPr>
+                <w:noProof/>
+                <w:webHidden/>
+              </w:rPr>
+              <w:fldChar w:fldCharType="begin"/>
+            </w:r>
+            <w:r>
+              <w:rPr>
+                <w:noProof/>
+                <w:webHidden/>
+              </w:rPr>
+              <w:instrText xml:space="preserve"> PAGEREF _Toc137504680 \h </w:instrText>
+            </w:r>
+            <w:r>
+              <w:rPr>
+                <w:noProof/>
+                <w:webHidden/>
+              </w:rPr>
+            </w:r>
+            <w:r>
+              <w:rPr>
+                <w:noProof/>
+                <w:webHidden/>
+              </w:rPr>
+              <w:fldChar w:fldCharType="separate"/>
+            </w:r>
+            <w:r>
+              <w:rPr>
+                <w:noProof/>
+                <w:webHidden/>
+              </w:rPr>
+              <w:t>4</w:t>
+            </w:r>
+            <w:r>
+              <w:rPr>
+                <w:noProof/>
+                <w:webHidden/>
+              </w:rPr>
+              <w:fldChar w:fldCharType="end"/>
+            </w:r>
+          </w:hyperlink>
+        </w:p>
+        <w:p>
+          <w:pPr>
+            <w:pStyle w:val="TM2"/>
+            <w:tabs>
+              <w:tab w:val="left" w:pos="660"/>
+              <w:tab w:val="right" w:leader="dot" w:pos="10338"/>
+            </w:tabs>
+            <w:rPr>
+              <w:noProof/>
+            </w:rPr>
+          </w:pPr>
+          <w:hyperlink w:anchor="_Toc137504681" w:history="1">
+            <w:r>
+              <w:rPr>
+                <w:rStyle w:val="Lienhypertexte"/>
+                <w:noProof/>
+              </w:rPr>
+              <w:t>B.</w:t>
+            </w:r>
+            <w:r>
+              <w:rPr>
+                <w:noProof/>
+              </w:rPr>
+              <w:tab/>
+            </w:r>
+            <w:r>
+              <w:rPr>
+                <w:rStyle w:val="Lienhypertexte"/>
+                <w:noProof/>
+              </w:rPr>
+              <w:t>Valeur</w:t>
+            </w:r>
+            <w:r>
+              <w:rPr>
+                <w:noProof/>
+                <w:webHidden/>
+              </w:rPr>
+              <w:tab/>
+            </w:r>
+            <w:r>
+              <w:rPr>
+                <w:noProof/>
+                <w:webHidden/>
+              </w:rPr>
+              <w:fldChar w:fldCharType="begin"/>
+            </w:r>
+            <w:r>
+              <w:rPr>
+                <w:noProof/>
+                <w:webHidden/>
+              </w:rPr>
+              <w:instrText xml:space="preserve"> PAGEREF _Toc137504681 \h </w:instrText>
+            </w:r>
+            <w:r>
+              <w:rPr>
+                <w:noProof/>
+                <w:webHidden/>
+              </w:rPr>
+            </w:r>
+            <w:r>
+              <w:rPr>
+                <w:noProof/>
+                <w:webHidden/>
+              </w:rPr>
+              <w:fldChar w:fldCharType="separate"/>
+            </w:r>
+            <w:r>
+              <w:rPr>
+                <w:noProof/>
+                <w:webHidden/>
+              </w:rPr>
+              <w:t>4</w:t>
+            </w:r>
+            <w:r>
+              <w:rPr>
+                <w:noProof/>
+                <w:webHidden/>
+              </w:rPr>
+              <w:fldChar w:fldCharType="end"/>
+            </w:r>
+          </w:hyperlink>
+        </w:p>
+        <w:p>
+          <w:pPr>
+            <w:pStyle w:val="TM2"/>
+            <w:tabs>
+              <w:tab w:val="left" w:pos="660"/>
+              <w:tab w:val="right" w:leader="dot" w:pos="10338"/>
+            </w:tabs>
+            <w:rPr>
+              <w:noProof/>
+            </w:rPr>
+          </w:pPr>
+          <w:hyperlink w:anchor="_Toc137504682" w:history="1">
+            <w:r>
+              <w:rPr>
+                <w:rStyle w:val="Lienhypertexte"/>
+                <w:noProof/>
+              </w:rPr>
+              <w:t>C.</w:t>
+            </w:r>
+            <w:r>
+              <w:rPr>
+                <w:noProof/>
+              </w:rPr>
+              <w:tab/>
+            </w:r>
+            <w:r>
+              <w:rPr>
+                <w:rStyle w:val="Lienhypertexte"/>
+                <w:noProof/>
+              </w:rPr>
+              <w:t>Critères d’acceptation</w:t>
+            </w:r>
+            <w:r>
+              <w:rPr>
+                <w:noProof/>
+                <w:webHidden/>
+              </w:rPr>
+              <w:tab/>
+            </w:r>
+            <w:r>
+              <w:rPr>
+                <w:noProof/>
+                <w:webHidden/>
+              </w:rPr>
+              <w:fldChar w:fldCharType="begin"/>
+            </w:r>
+            <w:r>
+              <w:rPr>
+                <w:noProof/>
+                <w:webHidden/>
+              </w:rPr>
+              <w:instrText xml:space="preserve"> PAGEREF _Toc137504682 \h </w:instrText>
+            </w:r>
+            <w:r>
+              <w:rPr>
+                <w:noProof/>
+                <w:webHidden/>
+              </w:rPr>
+            </w:r>
+            <w:r>
+              <w:rPr>
+                <w:noProof/>
+                <w:webHidden/>
+              </w:rPr>
+              <w:fldChar w:fldCharType="separate"/>
+            </w:r>
+            <w:r>
+              <w:rPr>
+                <w:noProof/>
+                <w:webHidden/>
+              </w:rPr>
+              <w:t>4</w:t>
+            </w:r>
+            <w:r>
+              <w:rPr>
+                <w:noProof/>
+                <w:webHidden/>
+              </w:rPr>
+              <w:fldChar w:fldCharType="end"/>
+            </w:r>
+          </w:hyperlink>
+        </w:p>
+        <w:p>
+          <w:pPr>
+            <w:pStyle w:val="TM1"/>
+            <w:tabs>
+              <w:tab w:val="left" w:pos="440"/>
+              <w:tab w:val="right" w:leader="dot" w:pos="10338"/>
+            </w:tabs>
+            <w:rPr>
+              <w:noProof/>
+            </w:rPr>
+          </w:pPr>
+          <w:hyperlink w:anchor="_Toc137504683" w:history="1">
+            <w:r>
+              <w:rPr>
+                <w:rStyle w:val="Lienhypertexte"/>
+                <w:noProof/>
+              </w:rPr>
+              <w:t>V.</w:t>
+            </w:r>
+            <w:r>
+              <w:rPr>
+                <w:noProof/>
+              </w:rPr>
+              <w:tab/>
+            </w:r>
+            <w:r>
+              <w:rPr>
+                <w:rStyle w:val="Lienhypertexte"/>
+                <w:noProof/>
+              </w:rPr>
+              <w:t>Page de Chat élève</w:t>
+            </w:r>
+            <w:r>
+              <w:rPr>
+                <w:noProof/>
+                <w:webHidden/>
+              </w:rPr>
+              <w:tab/>
+            </w:r>
+            <w:r>
+              <w:rPr>
+                <w:noProof/>
+                <w:webHidden/>
+              </w:rPr>
+              <w:fldChar w:fldCharType="begin"/>
+            </w:r>
+            <w:r>
+              <w:rPr>
+                <w:noProof/>
+                <w:webHidden/>
+              </w:rPr>
+              <w:instrText xml:space="preserve"> PAGEREF _Toc137504683 \h </w:instrText>
+            </w:r>
+            <w:r>
+              <w:rPr>
+                <w:noProof/>
+                <w:webHidden/>
+              </w:rPr>
+            </w:r>
+            <w:r>
+              <w:rPr>
+                <w:noProof/>
+                <w:webHidden/>
+              </w:rPr>
+              <w:fldChar w:fldCharType="separate"/>
+            </w:r>
+            <w:r>
+              <w:rPr>
+                <w:noProof/>
+                <w:webHidden/>
+              </w:rPr>
+              <w:t>6</w:t>
+            </w:r>
+            <w:r>
+              <w:rPr>
+                <w:noProof/>
+                <w:webHidden/>
+              </w:rPr>
+              <w:fldChar w:fldCharType="end"/>
+            </w:r>
+          </w:hyperlink>
+        </w:p>
+        <w:p>
+          <w:pPr>
+            <w:pStyle w:val="TM2"/>
+            <w:tabs>
+              <w:tab w:val="left" w:pos="660"/>
+              <w:tab w:val="right" w:leader="dot" w:pos="10338"/>
+            </w:tabs>
+            <w:rPr>
+              <w:noProof/>
+            </w:rPr>
+          </w:pPr>
+          <w:hyperlink w:anchor="_Toc137504684" w:history="1">
+            <w:r>
+              <w:rPr>
+                <w:rStyle w:val="Lienhypertexte"/>
+                <w:noProof/>
+              </w:rPr>
+              <w:t>A.</w:t>
+            </w:r>
+            <w:r>
+              <w:rPr>
+                <w:noProof/>
+              </w:rPr>
+              <w:tab/>
+            </w:r>
+            <w:r>
+              <w:rPr>
+                <w:rStyle w:val="Lienhypertexte"/>
+                <w:noProof/>
+              </w:rPr>
+              <w:t>User Stories</w:t>
+            </w:r>
+            <w:r>
+              <w:rPr>
+                <w:noProof/>
+                <w:webHidden/>
+              </w:rPr>
+              <w:tab/>
+            </w:r>
+            <w:r>
+              <w:rPr>
+                <w:noProof/>
+                <w:webHidden/>
+              </w:rPr>
+              <w:fldChar w:fldCharType="begin"/>
+            </w:r>
+            <w:r>
+              <w:rPr>
+                <w:noProof/>
+                <w:webHidden/>
+              </w:rPr>
+              <w:instrText xml:space="preserve"> PAGEREF _Toc137504684 \h </w:instrText>
+            </w:r>
+            <w:r>
+              <w:rPr>
+                <w:noProof/>
+                <w:webHidden/>
+              </w:rPr>
+            </w:r>
+            <w:r>
+              <w:rPr>
+                <w:noProof/>
+                <w:webHidden/>
+              </w:rPr>
+              <w:fldChar w:fldCharType="separate"/>
+            </w:r>
+            <w:r>
+              <w:rPr>
+                <w:noProof/>
+                <w:webHidden/>
+              </w:rPr>
+              <w:t>6</w:t>
+            </w:r>
+            <w:r>
+              <w:rPr>
+                <w:noProof/>
+                <w:webHidden/>
+              </w:rPr>
+              <w:fldChar w:fldCharType="end"/>
+            </w:r>
+          </w:hyperlink>
+        </w:p>
+        <w:p>
+          <w:pPr>
+            <w:pStyle w:val="TM2"/>
+            <w:tabs>
+              <w:tab w:val="left" w:pos="660"/>
+              <w:tab w:val="right" w:leader="dot" w:pos="10338"/>
+            </w:tabs>
+            <w:rPr>
+              <w:noProof/>
+            </w:rPr>
+          </w:pPr>
+          <w:hyperlink w:anchor="_Toc137504685" w:history="1">
+            <w:r>
+              <w:rPr>
+                <w:rStyle w:val="Lienhypertexte"/>
+                <w:noProof/>
+              </w:rPr>
+              <w:t>B.</w:t>
+            </w:r>
+            <w:r>
+              <w:rPr>
+                <w:noProof/>
+              </w:rPr>
+              <w:tab/>
+            </w:r>
+            <w:r>
+              <w:rPr>
+                <w:rStyle w:val="Lienhypertexte"/>
+                <w:noProof/>
+              </w:rPr>
+              <w:t>Valeur</w:t>
+            </w:r>
+            <w:r>
+              <w:rPr>
+                <w:noProof/>
+                <w:webHidden/>
+              </w:rPr>
+              <w:tab/>
+            </w:r>
+            <w:r>
+              <w:rPr>
+                <w:noProof/>
+                <w:webHidden/>
+              </w:rPr>
+              <w:fldChar w:fldCharType="begin"/>
+            </w:r>
+            <w:r>
+              <w:rPr>
+                <w:noProof/>
+                <w:webHidden/>
+              </w:rPr>
+              <w:instrText xml:space="preserve"> PAGEREF _Toc137504685 \h </w:instrText>
+            </w:r>
+            <w:r>
+              <w:rPr>
+                <w:noProof/>
+                <w:webHidden/>
+              </w:rPr>
+            </w:r>
+            <w:r>
+              <w:rPr>
+                <w:noProof/>
+                <w:webHidden/>
+              </w:rPr>
+              <w:fldChar w:fldCharType="separate"/>
+            </w:r>
+            <w:r>
+              <w:rPr>
+                <w:noProof/>
+                <w:webHidden/>
+              </w:rPr>
+              <w:t>6</w:t>
+            </w:r>
+            <w:r>
+              <w:rPr>
+                <w:noProof/>
+                <w:webHidden/>
+              </w:rPr>
+              <w:fldChar w:fldCharType="end"/>
+            </w:r>
+          </w:hyperlink>
+        </w:p>
+        <w:p>
+          <w:pPr>
+            <w:pStyle w:val="TM2"/>
+            <w:tabs>
+              <w:tab w:val="left" w:pos="660"/>
+              <w:tab w:val="right" w:leader="dot" w:pos="10338"/>
+            </w:tabs>
+            <w:rPr>
+              <w:noProof/>
+            </w:rPr>
+          </w:pPr>
+          <w:hyperlink w:anchor="_Toc137504686" w:history="1">
+            <w:r>
+              <w:rPr>
+                <w:rStyle w:val="Lienhypertexte"/>
+                <w:noProof/>
+              </w:rPr>
+              <w:t>C.</w:t>
+            </w:r>
+            <w:r>
+              <w:rPr>
+                <w:noProof/>
+              </w:rPr>
+              <w:tab/>
+            </w:r>
+            <w:r>
+              <w:rPr>
+                <w:rStyle w:val="Lienhypertexte"/>
+                <w:noProof/>
+              </w:rPr>
+              <w:t>Critères d’acceptation</w:t>
+            </w:r>
+            <w:r>
+              <w:rPr>
+                <w:noProof/>
+                <w:webHidden/>
+              </w:rPr>
+              <w:tab/>
+            </w:r>
+            <w:r>
+              <w:rPr>
+                <w:noProof/>
+                <w:webHidden/>
+              </w:rPr>
+              <w:fldChar w:fldCharType="begin"/>
+            </w:r>
+            <w:r>
+              <w:rPr>
+                <w:noProof/>
+                <w:webHidden/>
+              </w:rPr>
+              <w:instrText xml:space="preserve"> PAGEREF _Toc137504686 \h </w:instrText>
+            </w:r>
+            <w:r>
+              <w:rPr>
+                <w:noProof/>
+                <w:webHidden/>
+              </w:rPr>
+            </w:r>
+            <w:r>
+              <w:rPr>
+                <w:noProof/>
+                <w:webHidden/>
+              </w:rPr>
+              <w:fldChar w:fldCharType="separate"/>
+            </w:r>
+            <w:r>
+              <w:rPr>
+                <w:noProof/>
+                <w:webHidden/>
+              </w:rPr>
+              <w:t>6</w:t>
+            </w:r>
+            <w:r>
+              <w:rPr>
+                <w:noProof/>
+                <w:webHidden/>
+              </w:rPr>
+              <w:fldChar w:fldCharType="end"/>
+            </w:r>
+          </w:hyperlink>
+        </w:p>
+        <w:p>
+          <w:pPr>
+            <w:pStyle w:val="TM1"/>
+            <w:tabs>
+              <w:tab w:val="left" w:pos="660"/>
+              <w:tab w:val="right" w:leader="dot" w:pos="10338"/>
+            </w:tabs>
+            <w:rPr>
+              <w:noProof/>
+            </w:rPr>
+          </w:pPr>
+          <w:hyperlink w:anchor="_Toc137504687" w:history="1">
+            <w:r>
+              <w:rPr>
+                <w:rStyle w:val="Lienhypertexte"/>
+                <w:noProof/>
+              </w:rPr>
+              <w:t>VI.</w:t>
+            </w:r>
+            <w:r>
+              <w:rPr>
+                <w:noProof/>
+              </w:rPr>
+              <w:tab/>
+            </w:r>
+            <w:r>
+              <w:rPr>
+                <w:rStyle w:val="Lienhypertexte"/>
+                <w:noProof/>
+              </w:rPr>
+              <w:t>Page de tâches tuteur 1</w:t>
+            </w:r>
+            <w:r>
+              <w:rPr>
+                <w:noProof/>
+                <w:webHidden/>
+              </w:rPr>
+              <w:tab/>
+            </w:r>
+            <w:r>
+              <w:rPr>
+                <w:noProof/>
+                <w:webHidden/>
+              </w:rPr>
+              <w:fldChar w:fldCharType="begin"/>
+            </w:r>
+            <w:r>
+              <w:rPr>
+                <w:noProof/>
+                <w:webHidden/>
+              </w:rPr>
+              <w:instrText xml:space="preserve"> PAGEREF _Toc137504687 \h </w:instrText>
+            </w:r>
+            <w:r>
+              <w:rPr>
+                <w:noProof/>
+                <w:webHidden/>
+              </w:rPr>
+            </w:r>
+            <w:r>
+              <w:rPr>
+                <w:noProof/>
+                <w:webHidden/>
+              </w:rPr>
+              <w:fldChar w:fldCharType="separate"/>
+            </w:r>
+            <w:r>
+              <w:rPr>
+                <w:noProof/>
+                <w:webHidden/>
+              </w:rPr>
+              <w:t>7</w:t>
+            </w:r>
+            <w:r>
+              <w:rPr>
+                <w:noProof/>
+                <w:webHidden/>
+              </w:rPr>
+              <w:fldChar w:fldCharType="end"/>
+            </w:r>
+          </w:hyperlink>
+        </w:p>
+        <w:p>
+          <w:pPr>
+            <w:pStyle w:val="TM2"/>
+            <w:tabs>
+              <w:tab w:val="left" w:pos="660"/>
+              <w:tab w:val="right" w:leader="dot" w:pos="10338"/>
+            </w:tabs>
+            <w:rPr>
+              <w:noProof/>
+            </w:rPr>
+          </w:pPr>
+          <w:hyperlink w:anchor="_Toc137504688" w:history="1">
+            <w:r>
+              <w:rPr>
+                <w:rStyle w:val="Lienhypertexte"/>
+                <w:noProof/>
+              </w:rPr>
+              <w:t>A.</w:t>
+            </w:r>
+            <w:r>
+              <w:rPr>
+                <w:noProof/>
+              </w:rPr>
+              <w:tab/>
+            </w:r>
+            <w:r>
+              <w:rPr>
+                <w:rStyle w:val="Lienhypertexte"/>
+                <w:noProof/>
+              </w:rPr>
+              <w:t>User Stories</w:t>
+            </w:r>
+            <w:r>
+              <w:rPr>
+                <w:noProof/>
+                <w:webHidden/>
+              </w:rPr>
+              <w:tab/>
+            </w:r>
+            <w:r>
+              <w:rPr>
+                <w:noProof/>
+                <w:webHidden/>
+              </w:rPr>
+              <w:fldChar w:fldCharType="begin"/>
+            </w:r>
+            <w:r>
+              <w:rPr>
+                <w:noProof/>
+                <w:webHidden/>
+              </w:rPr>
+              <w:instrText xml:space="preserve"> PAGEREF _Toc137504688 \h </w:instrText>
+            </w:r>
+            <w:r>
+              <w:rPr>
+                <w:noProof/>
+                <w:webHidden/>
+              </w:rPr>
+            </w:r>
+            <w:r>
+              <w:rPr>
+                <w:noProof/>
+                <w:webHidden/>
+              </w:rPr>
+              <w:fldChar w:fldCharType="separate"/>
+            </w:r>
+            <w:r>
+              <w:rPr>
+                <w:noProof/>
+                <w:webHidden/>
+              </w:rPr>
+              <w:t>7</w:t>
+            </w:r>
+            <w:r>
+              <w:rPr>
+                <w:noProof/>
+                <w:webHidden/>
+              </w:rPr>
+              <w:fldChar w:fldCharType="end"/>
+            </w:r>
+          </w:hyperlink>
+        </w:p>
+        <w:p>
+          <w:pPr>
+            <w:pStyle w:val="TM2"/>
+            <w:tabs>
+              <w:tab w:val="left" w:pos="660"/>
+              <w:tab w:val="right" w:leader="dot" w:pos="10338"/>
+            </w:tabs>
+            <w:rPr>
+              <w:noProof/>
+            </w:rPr>
+          </w:pPr>
+          <w:hyperlink w:anchor="_Toc137504689" w:history="1">
+            <w:r>
+              <w:rPr>
+                <w:rStyle w:val="Lienhypertexte"/>
+                <w:noProof/>
+              </w:rPr>
+              <w:t>B.</w:t>
+            </w:r>
+            <w:r>
+              <w:rPr>
+                <w:noProof/>
+              </w:rPr>
+              <w:tab/>
+            </w:r>
+            <w:r>
+              <w:rPr>
+                <w:rStyle w:val="Lienhypertexte"/>
+                <w:noProof/>
+              </w:rPr>
+              <w:t>Valeur</w:t>
+            </w:r>
+            <w:r>
+              <w:rPr>
+                <w:noProof/>
+                <w:webHidden/>
+              </w:rPr>
+              <w:tab/>
+            </w:r>
+            <w:r>
+              <w:rPr>
+                <w:noProof/>
+                <w:webHidden/>
+              </w:rPr>
+              <w:fldChar w:fldCharType="begin"/>
+            </w:r>
+            <w:r>
+              <w:rPr>
+                <w:noProof/>
+                <w:webHidden/>
+              </w:rPr>
+              <w:instrText xml:space="preserve"> PAGEREF _Toc137504689 \h </w:instrText>
+            </w:r>
+            <w:r>
+              <w:rPr>
+                <w:noProof/>
+                <w:webHidden/>
+              </w:rPr>
+            </w:r>
+            <w:r>
+              <w:rPr>
+                <w:noProof/>
+                <w:webHidden/>
+              </w:rPr>
+              <w:fldChar w:fldCharType="separate"/>
+            </w:r>
+            <w:r>
+              <w:rPr>
+                <w:noProof/>
+                <w:webHidden/>
+              </w:rPr>
+              <w:t>7</w:t>
+            </w:r>
+            <w:r>
+              <w:rPr>
+                <w:noProof/>
+                <w:webHidden/>
+              </w:rPr>
+              <w:fldChar w:fldCharType="end"/>
+            </w:r>
+          </w:hyperlink>
+        </w:p>
+        <w:p>
+          <w:pPr>
+            <w:pStyle w:val="TM2"/>
+            <w:tabs>
+              <w:tab w:val="left" w:pos="660"/>
+              <w:tab w:val="right" w:leader="dot" w:pos="10338"/>
+            </w:tabs>
+            <w:rPr>
+              <w:noProof/>
+            </w:rPr>
+          </w:pPr>
+          <w:hyperlink w:anchor="_Toc137504690" w:history="1">
+            <w:r>
+              <w:rPr>
+                <w:rStyle w:val="Lienhypertexte"/>
+                <w:noProof/>
+              </w:rPr>
+              <w:t>C.</w:t>
+            </w:r>
+            <w:r>
+              <w:rPr>
+                <w:noProof/>
+              </w:rPr>
+              <w:tab/>
+            </w:r>
+            <w:r>
+              <w:rPr>
+                <w:rStyle w:val="Lienhypertexte"/>
+                <w:noProof/>
+              </w:rPr>
+              <w:t>Critères d’acceptation</w:t>
+            </w:r>
+            <w:r>
+              <w:rPr>
+                <w:noProof/>
+                <w:webHidden/>
+              </w:rPr>
+              <w:tab/>
+            </w:r>
+            <w:r>
+              <w:rPr>
+                <w:noProof/>
+                <w:webHidden/>
+              </w:rPr>
+              <w:fldChar w:fldCharType="begin"/>
+            </w:r>
+            <w:r>
+              <w:rPr>
+                <w:noProof/>
+                <w:webHidden/>
+              </w:rPr>
+              <w:instrText xml:space="preserve"> PAGEREF _Toc137504690 \h </w:instrText>
+            </w:r>
+            <w:r>
+              <w:rPr>
+                <w:noProof/>
+                <w:webHidden/>
+              </w:rPr>
+            </w:r>
+            <w:r>
+              <w:rPr>
+                <w:noProof/>
+                <w:webHidden/>
+              </w:rPr>
+              <w:fldChar w:fldCharType="separate"/>
+            </w:r>
+            <w:r>
+              <w:rPr>
+                <w:noProof/>
+                <w:webHidden/>
+              </w:rPr>
+              <w:t>7</w:t>
+            </w:r>
+            <w:r>
+              <w:rPr>
+                <w:noProof/>
+                <w:webHidden/>
+              </w:rPr>
+              <w:fldChar w:fldCharType="end"/>
+            </w:r>
+          </w:hyperlink>
+        </w:p>
+        <w:p>
+          <w:pPr>
+            <w:pStyle w:val="TM1"/>
+            <w:tabs>
+              <w:tab w:val="left" w:pos="660"/>
+              <w:tab w:val="right" w:leader="dot" w:pos="10338"/>
+            </w:tabs>
+            <w:rPr>
+              <w:noProof/>
+            </w:rPr>
+          </w:pPr>
+          <w:hyperlink w:anchor="_Toc137504691" w:history="1">
+            <w:r>
+              <w:rPr>
+                <w:rStyle w:val="Lienhypertexte"/>
+                <w:noProof/>
+              </w:rPr>
+              <w:t>VII.</w:t>
+            </w:r>
+            <w:r>
+              <w:rPr>
+                <w:noProof/>
+              </w:rPr>
+              <w:tab/>
+            </w:r>
+            <w:r>
+              <w:rPr>
+                <w:rStyle w:val="Lienhypertexte"/>
+                <w:noProof/>
+              </w:rPr>
+              <w:t>Page de tâches élève 1</w:t>
+            </w:r>
+            <w:r>
+              <w:rPr>
+                <w:noProof/>
+                <w:webHidden/>
+              </w:rPr>
+              <w:tab/>
+            </w:r>
+            <w:r>
+              <w:rPr>
+                <w:noProof/>
+                <w:webHidden/>
+              </w:rPr>
+              <w:fldChar w:fldCharType="begin"/>
+            </w:r>
+            <w:r>
+              <w:rPr>
+                <w:noProof/>
+                <w:webHidden/>
+              </w:rPr>
+              <w:instrText xml:space="preserve"> PAGEREF _Toc137504691 \h </w:instrText>
+            </w:r>
+            <w:r>
+              <w:rPr>
+                <w:noProof/>
+                <w:webHidden/>
+              </w:rPr>
+            </w:r>
+            <w:r>
+              <w:rPr>
+                <w:noProof/>
+                <w:webHidden/>
+              </w:rPr>
+              <w:fldChar w:fldCharType="separate"/>
+            </w:r>
+            <w:r>
+              <w:rPr>
+                <w:noProof/>
+                <w:webHidden/>
+              </w:rPr>
+              <w:t>9</w:t>
+            </w:r>
+            <w:r>
+              <w:rPr>
+                <w:noProof/>
+                <w:webHidden/>
+              </w:rPr>
+              <w:fldChar w:fldCharType="end"/>
+            </w:r>
+          </w:hyperlink>
+        </w:p>
+        <w:p>
+          <w:pPr>
+            <w:pStyle w:val="TM2"/>
+            <w:tabs>
+              <w:tab w:val="left" w:pos="660"/>
+              <w:tab w:val="right" w:leader="dot" w:pos="10338"/>
+            </w:tabs>
+            <w:rPr>
+              <w:noProof/>
+            </w:rPr>
+          </w:pPr>
+          <w:hyperlink w:anchor="_Toc137504692" w:history="1">
+            <w:r>
+              <w:rPr>
+                <w:rStyle w:val="Lienhypertexte"/>
+                <w:noProof/>
+              </w:rPr>
+              <w:t>A.</w:t>
+            </w:r>
+            <w:r>
+              <w:rPr>
+                <w:noProof/>
+              </w:rPr>
+              <w:tab/>
+            </w:r>
+            <w:r>
+              <w:rPr>
+                <w:rStyle w:val="Lienhypertexte"/>
+                <w:noProof/>
+              </w:rPr>
+              <w:t>User Stories</w:t>
+            </w:r>
+            <w:r>
+              <w:rPr>
+                <w:noProof/>
+                <w:webHidden/>
+              </w:rPr>
+              <w:tab/>
+            </w:r>
+            <w:r>
+              <w:rPr>
+                <w:noProof/>
+                <w:webHidden/>
+              </w:rPr>
+              <w:fldChar w:fldCharType="begin"/>
+            </w:r>
+            <w:r>
+              <w:rPr>
+                <w:noProof/>
+                <w:webHidden/>
+              </w:rPr>
+              <w:instrText xml:space="preserve"> PAGEREF _Toc137504692 \h </w:instrText>
+            </w:r>
+            <w:r>
+              <w:rPr>
+                <w:noProof/>
+                <w:webHidden/>
+              </w:rPr>
+            </w:r>
+            <w:r>
+              <w:rPr>
+                <w:noProof/>
+                <w:webHidden/>
+              </w:rPr>
+              <w:fldChar w:fldCharType="separate"/>
+            </w:r>
+            <w:r>
+              <w:rPr>
+                <w:noProof/>
+                <w:webHidden/>
+              </w:rPr>
+              <w:t>9</w:t>
+            </w:r>
+            <w:r>
+              <w:rPr>
+                <w:noProof/>
+                <w:webHidden/>
+              </w:rPr>
+              <w:fldChar w:fldCharType="end"/>
+            </w:r>
+          </w:hyperlink>
+        </w:p>
+        <w:p>
+          <w:pPr>
+            <w:pStyle w:val="TM2"/>
+            <w:tabs>
+              <w:tab w:val="left" w:pos="660"/>
+              <w:tab w:val="right" w:leader="dot" w:pos="10338"/>
+            </w:tabs>
+            <w:rPr>
+              <w:noProof/>
+            </w:rPr>
+          </w:pPr>
+          <w:hyperlink w:anchor="_Toc137504693" w:history="1">
+            <w:r>
+              <w:rPr>
+                <w:rStyle w:val="Lienhypertexte"/>
+                <w:noProof/>
+              </w:rPr>
+              <w:t>B.</w:t>
+            </w:r>
+            <w:r>
+              <w:rPr>
+                <w:noProof/>
+              </w:rPr>
+              <w:tab/>
+            </w:r>
+            <w:r>
+              <w:rPr>
+                <w:rStyle w:val="Lienhypertexte"/>
+                <w:noProof/>
+              </w:rPr>
+              <w:t>Valeur</w:t>
+            </w:r>
+            <w:r>
+              <w:rPr>
+                <w:noProof/>
+                <w:webHidden/>
+              </w:rPr>
+              <w:tab/>
+            </w:r>
+            <w:r>
+              <w:rPr>
+                <w:noProof/>
+                <w:webHidden/>
+              </w:rPr>
+              <w:fldChar w:fldCharType="begin"/>
+            </w:r>
+            <w:r>
+              <w:rPr>
+                <w:noProof/>
+                <w:webHidden/>
+              </w:rPr>
+              <w:instrText xml:space="preserve"> PAGEREF _Toc137504693 \h </w:instrText>
+            </w:r>
+            <w:r>
+              <w:rPr>
+                <w:noProof/>
+                <w:webHidden/>
+              </w:rPr>
+            </w:r>
+            <w:r>
+              <w:rPr>
+                <w:noProof/>
+                <w:webHidden/>
+              </w:rPr>
+              <w:fldChar w:fldCharType="separate"/>
+            </w:r>
+            <w:r>
+              <w:rPr>
+                <w:noProof/>
+                <w:webHidden/>
+              </w:rPr>
+              <w:t>9</w:t>
+            </w:r>
+            <w:r>
+              <w:rPr>
+                <w:noProof/>
+                <w:webHidden/>
+              </w:rPr>
+              <w:fldChar w:fldCharType="end"/>
+            </w:r>
+          </w:hyperlink>
+        </w:p>
+        <w:p>
+          <w:pPr>
+            <w:pStyle w:val="TM2"/>
+            <w:tabs>
+              <w:tab w:val="left" w:pos="660"/>
+              <w:tab w:val="right" w:leader="dot" w:pos="10338"/>
+            </w:tabs>
+            <w:rPr>
+              <w:noProof/>
+            </w:rPr>
+          </w:pPr>
+          <w:hyperlink w:anchor="_Toc137504694" w:history="1">
+            <w:r>
+              <w:rPr>
+                <w:rStyle w:val="Lienhypertexte"/>
+                <w:noProof/>
+              </w:rPr>
+              <w:t>C.</w:t>
+            </w:r>
+            <w:r>
+              <w:rPr>
+                <w:noProof/>
+              </w:rPr>
+              <w:tab/>
+            </w:r>
+            <w:r>
+              <w:rPr>
+                <w:rStyle w:val="Lienhypertexte"/>
+                <w:noProof/>
+              </w:rPr>
+              <w:t>Critères d’acceptation</w:t>
+            </w:r>
+            <w:r>
+              <w:rPr>
+                <w:noProof/>
+                <w:webHidden/>
+              </w:rPr>
+              <w:tab/>
+            </w:r>
+            <w:r>
+              <w:rPr>
+                <w:noProof/>
+                <w:webHidden/>
+              </w:rPr>
+              <w:fldChar w:fldCharType="begin"/>
+            </w:r>
+            <w:r>
+              <w:rPr>
+                <w:noProof/>
+                <w:webHidden/>
+              </w:rPr>
+              <w:instrText xml:space="preserve"> PAGEREF _Toc137504694 \h </w:instrText>
+            </w:r>
+            <w:r>
+              <w:rPr>
+                <w:noProof/>
+                <w:webHidden/>
+              </w:rPr>
+            </w:r>
+            <w:r>
+              <w:rPr>
+                <w:noProof/>
+                <w:webHidden/>
+              </w:rPr>
+              <w:fldChar w:fldCharType="separate"/>
+            </w:r>
+            <w:r>
+              <w:rPr>
+                <w:noProof/>
+                <w:webHidden/>
+              </w:rPr>
+              <w:t>9</w:t>
+            </w:r>
+            <w:r>
+              <w:rPr>
+                <w:noProof/>
+                <w:webHidden/>
+              </w:rPr>
+              <w:fldChar w:fldCharType="end"/>
+            </w:r>
+          </w:hyperlink>
+        </w:p>
+        <w:p>
+          <w:pPr>
+            <w:pStyle w:val="TM1"/>
+            <w:tabs>
+              <w:tab w:val="left" w:pos="660"/>
+              <w:tab w:val="right" w:leader="dot" w:pos="10338"/>
+            </w:tabs>
+            <w:rPr>
+              <w:noProof/>
+            </w:rPr>
+          </w:pPr>
+          <w:hyperlink w:anchor="_Toc137504695" w:history="1">
+            <w:r>
+              <w:rPr>
+                <w:rStyle w:val="Lienhypertexte"/>
+                <w:noProof/>
+              </w:rPr>
+              <w:t>VIII.</w:t>
+            </w:r>
+            <w:r>
+              <w:rPr>
+                <w:noProof/>
+              </w:rPr>
+              <w:tab/>
+            </w:r>
+            <w:r>
+              <w:rPr>
+                <w:rStyle w:val="Lienhypertexte"/>
+                <w:noProof/>
+              </w:rPr>
+              <w:t>Page de Calendrier</w:t>
+            </w:r>
+            <w:r>
+              <w:rPr>
+                <w:noProof/>
+                <w:webHidden/>
+              </w:rPr>
+              <w:tab/>
+            </w:r>
+            <w:r>
+              <w:rPr>
+                <w:noProof/>
+                <w:webHidden/>
+              </w:rPr>
+              <w:fldChar w:fldCharType="begin"/>
+            </w:r>
+            <w:r>
+              <w:rPr>
+                <w:noProof/>
+                <w:webHidden/>
+              </w:rPr>
+              <w:instrText xml:space="preserve"> PAGEREF _Toc137504695 \h </w:instrText>
+            </w:r>
+            <w:r>
+              <w:rPr>
+                <w:noProof/>
+                <w:webHidden/>
+              </w:rPr>
+            </w:r>
+            <w:r>
+              <w:rPr>
+                <w:noProof/>
+                <w:webHidden/>
+              </w:rPr>
+              <w:fldChar w:fldCharType="separate"/>
+            </w:r>
+            <w:r>
+              <w:rPr>
+                <w:noProof/>
+                <w:webHidden/>
+              </w:rPr>
+              <w:t>10</w:t>
+            </w:r>
+            <w:r>
+              <w:rPr>
+                <w:noProof/>
+                <w:webHidden/>
+              </w:rPr>
+              <w:fldChar w:fldCharType="end"/>
+            </w:r>
+          </w:hyperlink>
+        </w:p>
+        <w:p>
+          <w:pPr>
+            <w:pStyle w:val="TM2"/>
+            <w:tabs>
+              <w:tab w:val="left" w:pos="660"/>
+              <w:tab w:val="right" w:leader="dot" w:pos="10338"/>
+            </w:tabs>
+            <w:rPr>
+              <w:noProof/>
+            </w:rPr>
+          </w:pPr>
+          <w:hyperlink w:anchor="_Toc137504696" w:history="1">
+            <w:r>
+              <w:rPr>
+                <w:rStyle w:val="Lienhypertexte"/>
+                <w:noProof/>
+              </w:rPr>
+              <w:t>A.</w:t>
+            </w:r>
+            <w:r>
+              <w:rPr>
+                <w:noProof/>
+              </w:rPr>
+              <w:tab/>
+            </w:r>
+            <w:r>
+              <w:rPr>
+                <w:rStyle w:val="Lienhypertexte"/>
+                <w:noProof/>
+              </w:rPr>
+              <w:t>User Stories</w:t>
+            </w:r>
+            <w:r>
+              <w:rPr>
+                <w:noProof/>
+                <w:webHidden/>
+              </w:rPr>
+              <w:tab/>
+            </w:r>
+            <w:r>
+              <w:rPr>
+                <w:noProof/>
+                <w:webHidden/>
+              </w:rPr>
+              <w:fldChar w:fldCharType="begin"/>
+            </w:r>
+            <w:r>
+              <w:rPr>
+                <w:noProof/>
+                <w:webHidden/>
+              </w:rPr>
+              <w:instrText xml:space="preserve"> PAGEREF _Toc137504696 \h </w:instrText>
+            </w:r>
+            <w:r>
+              <w:rPr>
+                <w:noProof/>
+                <w:webHidden/>
+              </w:rPr>
+            </w:r>
+            <w:r>
+              <w:rPr>
+                <w:noProof/>
+                <w:webHidden/>
+              </w:rPr>
+              <w:fldChar w:fldCharType="separate"/>
+            </w:r>
+            <w:r>
+              <w:rPr>
+                <w:noProof/>
+                <w:webHidden/>
+              </w:rPr>
+              <w:t>10</w:t>
+            </w:r>
+            <w:r>
+              <w:rPr>
+                <w:noProof/>
+                <w:webHidden/>
+              </w:rPr>
+              <w:fldChar w:fldCharType="end"/>
+            </w:r>
+          </w:hyperlink>
+        </w:p>
+        <w:p>
+          <w:pPr>
+            <w:pStyle w:val="TM2"/>
+            <w:tabs>
+              <w:tab w:val="left" w:pos="660"/>
+              <w:tab w:val="right" w:leader="dot" w:pos="10338"/>
+            </w:tabs>
+            <w:rPr>
+              <w:noProof/>
+            </w:rPr>
+          </w:pPr>
+          <w:hyperlink w:anchor="_Toc137504697" w:history="1">
+            <w:r>
+              <w:rPr>
+                <w:rStyle w:val="Lienhypertexte"/>
+                <w:noProof/>
+              </w:rPr>
+              <w:t>B.</w:t>
+            </w:r>
+            <w:r>
+              <w:rPr>
+                <w:noProof/>
+              </w:rPr>
+              <w:tab/>
+            </w:r>
+            <w:r>
+              <w:rPr>
+                <w:rStyle w:val="Lienhypertexte"/>
+                <w:noProof/>
+              </w:rPr>
+              <w:t>Valeur</w:t>
+            </w:r>
+            <w:r>
+              <w:rPr>
+                <w:noProof/>
+                <w:webHidden/>
+              </w:rPr>
+              <w:tab/>
+            </w:r>
+            <w:r>
+              <w:rPr>
+                <w:noProof/>
+                <w:webHidden/>
+              </w:rPr>
+              <w:fldChar w:fldCharType="begin"/>
+            </w:r>
+            <w:r>
+              <w:rPr>
+                <w:noProof/>
+                <w:webHidden/>
+              </w:rPr>
+              <w:instrText xml:space="preserve"> PAGEREF _Toc137504697 \h </w:instrText>
+            </w:r>
+            <w:r>
+              <w:rPr>
+                <w:noProof/>
+                <w:webHidden/>
+              </w:rPr>
+            </w:r>
+            <w:r>
+              <w:rPr>
+                <w:noProof/>
+                <w:webHidden/>
+              </w:rPr>
+              <w:fldChar w:fldCharType="separate"/>
+            </w:r>
+            <w:r>
+              <w:rPr>
+                <w:noProof/>
+                <w:webHidden/>
+              </w:rPr>
+              <w:t>10</w:t>
+            </w:r>
+            <w:r>
+              <w:rPr>
+                <w:noProof/>
+                <w:webHidden/>
+              </w:rPr>
+              <w:fldChar w:fldCharType="end"/>
+            </w:r>
+          </w:hyperlink>
+        </w:p>
+        <w:p>
+          <w:pPr>
+            <w:pStyle w:val="TM2"/>
+            <w:tabs>
+              <w:tab w:val="left" w:pos="660"/>
+              <w:tab w:val="right" w:leader="dot" w:pos="10338"/>
+            </w:tabs>
+            <w:rPr>
+              <w:noProof/>
+            </w:rPr>
+          </w:pPr>
+          <w:hyperlink w:anchor="_Toc137504698" w:history="1">
+            <w:r>
+              <w:rPr>
+                <w:rStyle w:val="Lienhypertexte"/>
+                <w:noProof/>
+              </w:rPr>
+              <w:t>C.</w:t>
+            </w:r>
+            <w:r>
+              <w:rPr>
+                <w:noProof/>
+              </w:rPr>
+              <w:tab/>
+            </w:r>
+            <w:r>
+              <w:rPr>
+                <w:rStyle w:val="Lienhypertexte"/>
+                <w:noProof/>
+              </w:rPr>
+              <w:t>Critères d’acceptation</w:t>
+            </w:r>
+            <w:r>
+              <w:rPr>
+                <w:noProof/>
+                <w:webHidden/>
+              </w:rPr>
+              <w:tab/>
+            </w:r>
+            <w:r>
+              <w:rPr>
+                <w:noProof/>
+                <w:webHidden/>
+              </w:rPr>
+              <w:fldChar w:fldCharType="begin"/>
+            </w:r>
+            <w:r>
+              <w:rPr>
+                <w:noProof/>
+                <w:webHidden/>
+              </w:rPr>
+              <w:instrText xml:space="preserve"> PAGEREF _Toc137504698 \h </w:instrText>
+            </w:r>
+            <w:r>
+              <w:rPr>
+                <w:noProof/>
+                <w:webHidden/>
+              </w:rPr>
+            </w:r>
+            <w:r>
+              <w:rPr>
+                <w:noProof/>
+                <w:webHidden/>
+              </w:rPr>
+              <w:fldChar w:fldCharType="separate"/>
+            </w:r>
+            <w:r>
+              <w:rPr>
+                <w:noProof/>
+                <w:webHidden/>
+              </w:rPr>
+              <w:t>10</w:t>
+            </w:r>
+            <w:r>
+              <w:rPr>
+                <w:noProof/>
+                <w:webHidden/>
+              </w:rPr>
+              <w:fldChar w:fldCharType="end"/>
+            </w:r>
+          </w:hyperlink>
+        </w:p>
+        <w:p>
+          <w:pPr>
+            <w:pStyle w:val="TM1"/>
+            <w:tabs>
+              <w:tab w:val="left" w:pos="660"/>
+              <w:tab w:val="right" w:leader="dot" w:pos="10338"/>
+            </w:tabs>
+            <w:rPr>
+              <w:noProof/>
+            </w:rPr>
+          </w:pPr>
+          <w:hyperlink w:anchor="_Toc137504699" w:history="1">
+            <w:r>
+              <w:rPr>
+                <w:rStyle w:val="Lienhypertexte"/>
+                <w:noProof/>
+              </w:rPr>
+              <w:t>IX.</w:t>
+            </w:r>
+            <w:r>
+              <w:rPr>
+                <w:noProof/>
+              </w:rPr>
+              <w:tab/>
+            </w:r>
+            <w:r>
+              <w:rPr>
+                <w:rStyle w:val="Lienhypertexte"/>
+                <w:noProof/>
+              </w:rPr>
+              <w:t>Page tableau de bord : Afficher le tableau de bord</w:t>
+            </w:r>
+            <w:r>
+              <w:rPr>
+                <w:noProof/>
+                <w:webHidden/>
+              </w:rPr>
+              <w:tab/>
+            </w:r>
+            <w:r>
+              <w:rPr>
+                <w:noProof/>
+                <w:webHidden/>
+              </w:rPr>
+              <w:fldChar w:fldCharType="begin"/>
+            </w:r>
+            <w:r>
+              <w:rPr>
+                <w:noProof/>
+                <w:webHidden/>
+              </w:rPr>
+              <w:instrText xml:space="preserve"> PAGEREF _Toc137504699 \h </w:instrText>
+            </w:r>
+            <w:r>
+              <w:rPr>
+                <w:noProof/>
+                <w:webHidden/>
+              </w:rPr>
+            </w:r>
+            <w:r>
+              <w:rPr>
+                <w:noProof/>
+                <w:webHidden/>
+              </w:rPr>
+              <w:fldChar w:fldCharType="separate"/>
+            </w:r>
+            <w:r>
+              <w:rPr>
+                <w:noProof/>
+                <w:webHidden/>
+              </w:rPr>
+              <w:t>11</w:t>
+            </w:r>
+            <w:r>
+              <w:rPr>
+                <w:noProof/>
+                <w:webHidden/>
+              </w:rPr>
+              <w:fldChar w:fldCharType="end"/>
+            </w:r>
+          </w:hyperlink>
+        </w:p>
+        <w:p>
+          <w:pPr>
+            <w:pStyle w:val="TM2"/>
+            <w:tabs>
+              <w:tab w:val="left" w:pos="660"/>
+              <w:tab w:val="right" w:leader="dot" w:pos="10338"/>
+            </w:tabs>
+            <w:rPr>
+              <w:noProof/>
+            </w:rPr>
+          </w:pPr>
+          <w:hyperlink w:anchor="_Toc137504700" w:history="1">
+            <w:r>
+              <w:rPr>
+                <w:rStyle w:val="Lienhypertexte"/>
+                <w:noProof/>
+              </w:rPr>
+              <w:t>A.</w:t>
+            </w:r>
+            <w:r>
+              <w:rPr>
+                <w:noProof/>
+              </w:rPr>
+              <w:tab/>
+            </w:r>
+            <w:r>
+              <w:rPr>
+                <w:rStyle w:val="Lienhypertexte"/>
+                <w:noProof/>
+              </w:rPr>
+              <w:t>User Stories</w:t>
+            </w:r>
+            <w:r>
+              <w:rPr>
+                <w:noProof/>
+                <w:webHidden/>
+              </w:rPr>
+              <w:tab/>
+            </w:r>
+            <w:r>
+              <w:rPr>
+                <w:noProof/>
+                <w:webHidden/>
+              </w:rPr>
+              <w:fldChar w:fldCharType="begin"/>
+            </w:r>
+            <w:r>
+              <w:rPr>
+                <w:noProof/>
+                <w:webHidden/>
+              </w:rPr>
+              <w:instrText xml:space="preserve"> PAGEREF _Toc137504700 \h </w:instrText>
+            </w:r>
+            <w:r>
+              <w:rPr>
+                <w:noProof/>
+                <w:webHidden/>
+              </w:rPr>
+            </w:r>
+            <w:r>
+              <w:rPr>
+                <w:noProof/>
+                <w:webHidden/>
+              </w:rPr>
+              <w:fldChar w:fldCharType="separate"/>
+            </w:r>
+            <w:r>
+              <w:rPr>
+                <w:noProof/>
+                <w:webHidden/>
+              </w:rPr>
+              <w:t>11</w:t>
+            </w:r>
+            <w:r>
+              <w:rPr>
+                <w:noProof/>
+                <w:webHidden/>
+              </w:rPr>
+              <w:fldChar w:fldCharType="end"/>
+            </w:r>
+          </w:hyperlink>
+        </w:p>
+        <w:p>
+          <w:pPr>
+            <w:pStyle w:val="TM2"/>
+            <w:tabs>
+              <w:tab w:val="left" w:pos="660"/>
+              <w:tab w:val="right" w:leader="dot" w:pos="10338"/>
+            </w:tabs>
+            <w:rPr>
+              <w:noProof/>
+            </w:rPr>
+          </w:pPr>
+          <w:hyperlink w:anchor="_Toc137504701" w:history="1">
+            <w:r>
+              <w:rPr>
+                <w:rStyle w:val="Lienhypertexte"/>
+                <w:noProof/>
+              </w:rPr>
+              <w:t>B.</w:t>
+            </w:r>
+            <w:r>
+              <w:rPr>
+                <w:noProof/>
+              </w:rPr>
+              <w:tab/>
+            </w:r>
+            <w:r>
+              <w:rPr>
+                <w:rStyle w:val="Lienhypertexte"/>
+                <w:noProof/>
+              </w:rPr>
+              <w:t>Valeur</w:t>
+            </w:r>
+            <w:r>
+              <w:rPr>
+                <w:noProof/>
+                <w:webHidden/>
+              </w:rPr>
+              <w:tab/>
+            </w:r>
+            <w:r>
+              <w:rPr>
+                <w:noProof/>
+                <w:webHidden/>
+              </w:rPr>
+              <w:fldChar w:fldCharType="begin"/>
+            </w:r>
+            <w:r>
+              <w:rPr>
+                <w:noProof/>
+                <w:webHidden/>
+              </w:rPr>
+              <w:instrText xml:space="preserve"> PAGEREF _Toc137504701 \h </w:instrText>
+            </w:r>
+            <w:r>
+              <w:rPr>
+                <w:noProof/>
+                <w:webHidden/>
+              </w:rPr>
+            </w:r>
+            <w:r>
+              <w:rPr>
+                <w:noProof/>
+                <w:webHidden/>
+              </w:rPr>
+              <w:fldChar w:fldCharType="separate"/>
+            </w:r>
+            <w:r>
+              <w:rPr>
+                <w:noProof/>
+                <w:webHidden/>
+              </w:rPr>
+              <w:t>11</w:t>
+            </w:r>
+            <w:r>
+              <w:rPr>
+                <w:noProof/>
+                <w:webHidden/>
+              </w:rPr>
+              <w:fldChar w:fldCharType="end"/>
+            </w:r>
+          </w:hyperlink>
+        </w:p>
+        <w:p>
+          <w:pPr>
+            <w:pStyle w:val="TM2"/>
+            <w:tabs>
+              <w:tab w:val="left" w:pos="660"/>
+              <w:tab w:val="right" w:leader="dot" w:pos="10338"/>
+            </w:tabs>
+            <w:rPr>
+              <w:noProof/>
+            </w:rPr>
+          </w:pPr>
+          <w:hyperlink w:anchor="_Toc137504702" w:history="1">
+            <w:r>
+              <w:rPr>
+                <w:rStyle w:val="Lienhypertexte"/>
+                <w:noProof/>
+              </w:rPr>
+              <w:t>C.</w:t>
+            </w:r>
+            <w:r>
+              <w:rPr>
+                <w:noProof/>
+              </w:rPr>
+              <w:tab/>
+            </w:r>
+            <w:r>
+              <w:rPr>
+                <w:rStyle w:val="Lienhypertexte"/>
+                <w:noProof/>
+              </w:rPr>
+              <w:t>Critères d’acceptation</w:t>
+            </w:r>
+            <w:r>
+              <w:rPr>
+                <w:noProof/>
+                <w:webHidden/>
+              </w:rPr>
+              <w:tab/>
+            </w:r>
+            <w:r>
+              <w:rPr>
+                <w:noProof/>
+                <w:webHidden/>
+              </w:rPr>
+              <w:fldChar w:fldCharType="begin"/>
+            </w:r>
+            <w:r>
+              <w:rPr>
+                <w:noProof/>
+                <w:webHidden/>
+              </w:rPr>
+              <w:instrText xml:space="preserve"> PAGEREF _Toc137504702 \h </w:instrText>
+            </w:r>
+            <w:r>
+              <w:rPr>
+                <w:noProof/>
+                <w:webHidden/>
+              </w:rPr>
+            </w:r>
+            <w:r>
+              <w:rPr>
+                <w:noProof/>
+                <w:webHidden/>
+              </w:rPr>
+              <w:fldChar w:fldCharType="separate"/>
+            </w:r>
+            <w:r>
+              <w:rPr>
+                <w:noProof/>
+                <w:webHidden/>
+              </w:rPr>
+              <w:t>11</w:t>
+            </w:r>
+            <w:r>
+              <w:rPr>
+                <w:noProof/>
+                <w:webHidden/>
+              </w:rPr>
+              <w:fldChar w:fldCharType="end"/>
+            </w:r>
+          </w:hyperlink>
+        </w:p>
+        <w:p>
+          <w:r>
+            <w:rPr>
+              <w:b/>
+              <w:bCs/>
+            </w:rPr>
+            <w:lastRenderedPageBreak/>
+            <w:fldChar w:fldCharType="end"/>
+          </w:r>
+        </w:p>
+      </w:sdtContent>
+    </w:sdt>
     <w:p>
       <w:pPr>
         <w:pStyle w:val="Titre1"/>
       </w:pPr>
+      <w:bookmarkStart w:id="0" w:name="_Toc137504667"/>
       <w:r>
         <w:t>Page</w:t>
       </w:r>
       <w:r>
         <w:t xml:space="preserve"> de connexion</w:t>
       </w:r>
+      <w:bookmarkEnd w:id="0"/>
     </w:p>
     <w:p>
       <w:pPr>
         <w:pStyle w:val="Titre2"/>
       </w:pPr>
+      <w:bookmarkStart w:id="1" w:name="_Toc137504668"/>
       <w:r>
         <w:t>User Stories</w:t>
       </w:r>
+      <w:bookmarkEnd w:id="1"/>
     </w:p>
     <w:p>
       <w:r>
@@ -128,9 +3149,11 @@
       <w:pPr>
         <w:pStyle w:val="Titre2"/>
       </w:pPr>
+      <w:bookmarkStart w:id="2" w:name="_Toc137504669"/>
       <w:r>
         <w:t>Valeur</w:t>
       </w:r>
+      <w:bookmarkEnd w:id="2"/>
     </w:p>
     <w:p>
       <w:r>
@@ -153,9 +3176,11 @@
       <w:pPr>
         <w:pStyle w:val="Titre2"/>
       </w:pPr>
+      <w:bookmarkStart w:id="3" w:name="_Toc137504670"/>
       <w:r>
         <w:t>Critères d’acceptation</w:t>
       </w:r>
+      <w:bookmarkEnd w:id="3"/>
     </w:p>
     <w:p>
       <w:r>
@@ -527,13 +3552,7 @@
         </w:numPr>
       </w:pPr>
       <w:r>
-        <w:t>Alors, mon affichage est redirigé vers la</w:t>
-      </w:r>
-      <w:r>
-        <w:t xml:space="preserve"> </w:t>
-      </w:r>
-      <w:r>
-        <w:t xml:space="preserve">page </w:t>
+        <w:t xml:space="preserve">Alors, mon affichage est redirigé vers la page </w:t>
       </w:r>
       <w:r>
         <w:rPr>
@@ -568,22 +3587,29 @@
       <w:pPr>
         <w:pStyle w:val="Titre1"/>
       </w:pPr>
+      <w:bookmarkStart w:id="4" w:name="_Toc137504671"/>
       <w:r>
         <w:lastRenderedPageBreak/>
         <w:t>Page de connexion : Demander la récupération de mot de passe oublié</w:t>
       </w:r>
+      <w:bookmarkEnd w:id="4"/>
     </w:p>
     <w:p>
       <w:pPr>
         <w:pStyle w:val="Titre2"/>
       </w:pPr>
+      <w:bookmarkStart w:id="5" w:name="_Toc137504672"/>
       <w:r>
         <w:t>User Stories</w:t>
       </w:r>
+      <w:bookmarkEnd w:id="5"/>
     </w:p>
     <w:p>
       <w:r>
         <w:t xml:space="preserve">En tant que </w:t>
+      </w:r>
+      <w:r>
+        <w:t xml:space="preserve">utilisateur </w:t>
       </w:r>
       <w:r>
         <w:rPr>
@@ -591,7 +3617,23 @@
           <w:b/>
           <w:bCs/>
         </w:rPr>
-        <w:t>[élève ou tuteur]</w:t>
+        <w:t>[</w:t>
+      </w:r>
+      <w:r>
+        <w:rPr>
+          <w:rStyle w:val="notion-enable-hover"/>
+          <w:b/>
+          <w:bCs/>
+        </w:rPr>
+        <w:t>quel que soit l’élève ou le tuteur</w:t>
+      </w:r>
+      <w:r>
+        <w:rPr>
+          <w:rStyle w:val="notion-enable-hover"/>
+          <w:b/>
+          <w:bCs/>
+        </w:rPr>
+        <w:t>]</w:t>
       </w:r>
       <w:r>
         <w:t>, j’utilise la fonction</w:t>
@@ -607,19 +3649,15 @@
       <w:pPr>
         <w:pStyle w:val="Titre2"/>
       </w:pPr>
+      <w:bookmarkStart w:id="6" w:name="_Toc137504673"/>
       <w:r>
         <w:t>Valeur</w:t>
       </w:r>
-    </w:p>
-    <w:p>
-      <w:r>
-        <w:t>Si le tuteur ou l’élève a perdu son mot de passe ou bien que l’application lui refuse ses identifiants, il est absolument nécessaire de lui permettre de récup</w:t>
-      </w:r>
-      <w:r>
-        <w:t>è</w:t>
-      </w:r>
-      <w:r>
-        <w:t xml:space="preserve">re ses accès </w:t>
+      <w:bookmarkEnd w:id="6"/>
+    </w:p>
+    <w:p>
+      <w:r>
+        <w:t xml:space="preserve">Si le tuteur ou l’élève a perdu son mot de passe ou bien que l’application lui refuse ses identifiants, il est absolument nécessaire de lui permettre de récupère ses accès </w:t>
       </w:r>
       <w:r>
         <w:rPr>
@@ -634,9 +3672,11 @@
       <w:pPr>
         <w:pStyle w:val="Titre2"/>
       </w:pPr>
+      <w:bookmarkStart w:id="7" w:name="_Toc137504674"/>
       <w:r>
         <w:t>Critères d’acceptation</w:t>
       </w:r>
+      <w:bookmarkEnd w:id="7"/>
     </w:p>
     <w:p>
       <w:pPr>
@@ -857,10 +3897,7 @@
         <w:t>Etant donné</w:t>
       </w:r>
       <w:r>
-        <w:t xml:space="preserve"> </w:t>
-      </w:r>
-      <w:r>
-        <w:t xml:space="preserve">mon clic sur le bouton </w:t>
+        <w:t xml:space="preserve"> mon clic sur le bouton </w:t>
       </w:r>
       <w:r>
         <w:rPr>
@@ -880,13 +3917,7 @@
         <w:ind w:left="993"/>
       </w:pPr>
       <w:r>
-        <w:t xml:space="preserve">Quand </w:t>
-      </w:r>
-      <w:r>
-        <w:t>des</w:t>
-      </w:r>
-      <w:r>
-        <w:t xml:space="preserve"> informations </w:t>
+        <w:t xml:space="preserve">Quand des informations </w:t>
       </w:r>
       <w:r>
         <w:t>de mot de passe ne coïncident pas</w:t>
@@ -904,10 +3935,7 @@
         </w:numPr>
       </w:pPr>
       <w:r>
-        <w:t xml:space="preserve">Alors, le système </w:t>
-      </w:r>
-      <w:r>
-        <w:t>reste sur cette même page en affichant les messages d’erreur contextualisés</w:t>
+        <w:t>Alors, le système reste sur cette même page en affichant les messages d’erreur contextualisés</w:t>
       </w:r>
     </w:p>
     <w:p>
@@ -973,31 +4001,19 @@
         </w:numPr>
       </w:pPr>
       <w:r>
-        <w:t>Alors</w:t>
-      </w:r>
-      <w:r>
-        <w:t xml:space="preserve"> </w:t>
-      </w:r>
-      <w:r>
-        <w:t>le système me redirige vers la page de connexion avec un message de confirmation</w:t>
-      </w:r>
-      <w:r>
-        <w:t>.</w:t>
-      </w:r>
-    </w:p>
-    <w:p>
-      <w:pPr>
-        <w:pStyle w:val="Paragraphedeliste"/>
-        <w:numPr>
-          <w:ilvl w:val="1"/>
-          <w:numId w:val="23"/>
-        </w:numPr>
-      </w:pPr>
-      <w:r>
-        <w:t xml:space="preserve">Alors le système </w:t>
-      </w:r>
-      <w:r>
-        <w:t>enregistre ces nouvelles informations dans sa base.</w:t>
+        <w:t>Alors le système me redirige vers la page de connexion avec un message de confirmation.</w:t>
+      </w:r>
+    </w:p>
+    <w:p>
+      <w:pPr>
+        <w:pStyle w:val="Paragraphedeliste"/>
+        <w:numPr>
+          <w:ilvl w:val="1"/>
+          <w:numId w:val="23"/>
+        </w:numPr>
+      </w:pPr>
+      <w:r>
+        <w:t>Alors le système enregistre ces nouvelles informations dans sa base.</w:t>
       </w:r>
     </w:p>
     <w:p>
@@ -1082,18 +4098,22 @@
       <w:pPr>
         <w:pStyle w:val="Titre1"/>
       </w:pPr>
+      <w:bookmarkStart w:id="8" w:name="_Toc137504675"/>
       <w:r>
         <w:lastRenderedPageBreak/>
         <w:t>Page de connexion : Demander la création de compte</w:t>
       </w:r>
+      <w:bookmarkEnd w:id="8"/>
     </w:p>
     <w:p>
       <w:pPr>
         <w:pStyle w:val="Titre2"/>
       </w:pPr>
+      <w:bookmarkStart w:id="9" w:name="_Toc137504676"/>
       <w:r>
         <w:t>User Stories</w:t>
       </w:r>
+      <w:bookmarkEnd w:id="9"/>
     </w:p>
     <w:p>
       <w:r>
@@ -1135,9 +4155,11 @@
       <w:pPr>
         <w:pStyle w:val="Titre2"/>
       </w:pPr>
+      <w:bookmarkStart w:id="10" w:name="_Toc137504677"/>
       <w:r>
         <w:t>Valeur</w:t>
       </w:r>
+      <w:bookmarkEnd w:id="10"/>
     </w:p>
     <w:p>
       <w:r>
@@ -1160,9 +4182,11 @@
       <w:pPr>
         <w:pStyle w:val="Titre2"/>
       </w:pPr>
+      <w:bookmarkStart w:id="11" w:name="_Toc137504678"/>
       <w:r>
         <w:t>Critères d’acceptation</w:t>
       </w:r>
+      <w:bookmarkEnd w:id="11"/>
     </w:p>
     <w:p>
       <w:pPr>
@@ -1218,19 +4242,7 @@
         <w:ind w:left="1418"/>
       </w:pPr>
       <w:r>
-        <w:t xml:space="preserve">Alors mon affichage est redirigé vers la </w:t>
-      </w:r>
-      <w:r>
-        <w:t>P</w:t>
-      </w:r>
-      <w:r>
-        <w:t xml:space="preserve">age de </w:t>
-      </w:r>
-      <w:r>
-        <w:t>création de compte</w:t>
-      </w:r>
-      <w:r>
-        <w:t xml:space="preserve">. </w:t>
+        <w:t xml:space="preserve">Alors mon affichage est redirigé vers la Page de création de compte. </w:t>
       </w:r>
     </w:p>
     <w:p>
@@ -1558,6 +4570,7 @@
       <w:pPr>
         <w:pStyle w:val="Titre1"/>
       </w:pPr>
+      <w:bookmarkStart w:id="12" w:name="_Toc137504679"/>
       <w:r>
         <w:t>Page</w:t>
       </w:r>
@@ -1567,14 +4580,17 @@
       <w:r>
         <w:t xml:space="preserve"> tuteur</w:t>
       </w:r>
+      <w:bookmarkEnd w:id="12"/>
     </w:p>
     <w:p>
       <w:pPr>
         <w:pStyle w:val="Titre2"/>
       </w:pPr>
+      <w:bookmarkStart w:id="13" w:name="_Toc137504680"/>
       <w:r>
         <w:t>User Stories</w:t>
       </w:r>
+      <w:bookmarkEnd w:id="13"/>
     </w:p>
     <w:p>
       <w:pPr>
@@ -1616,57 +4632,31 @@
       <w:pPr>
         <w:pStyle w:val="Titre2"/>
       </w:pPr>
+      <w:bookmarkStart w:id="14" w:name="_Toc137504681"/>
       <w:r>
         <w:t>Valeur</w:t>
       </w:r>
-    </w:p>
-    <w:p>
-      <w:r>
-        <w:t>Le chat est un outil de pseudo présentiel permettant au tuteur d’interagir de façon quasi synchrone</w:t>
-      </w:r>
-      <w:r>
-        <w:t xml:space="preserve"> avec l’élève</w:t>
-      </w:r>
-      <w:r>
-        <w:t>, condition d’amélioration</w:t>
-      </w:r>
-      <w:r>
-        <w:t xml:space="preserve"> </w:t>
-      </w:r>
-      <w:r>
-        <w:t>de</w:t>
-      </w:r>
-      <w:r>
-        <w:t>s</w:t>
-      </w:r>
-      <w:r>
-        <w:t xml:space="preserve"> performance</w:t>
-      </w:r>
-      <w:r>
-        <w:t>s</w:t>
-      </w:r>
-      <w:r>
-        <w:t xml:space="preserve"> pour l’élève</w:t>
-      </w:r>
-    </w:p>
-    <w:p>
-      <w:r>
-        <w:t>Le chat est un outil de pseudo présentiel permettant au tuteur d’interagir de façon quasi synchrone, condition d’amélioration</w:t>
-      </w:r>
-      <w:r>
-        <w:t xml:space="preserve"> </w:t>
-      </w:r>
-      <w:r>
-        <w:t>de l performance pour l’élève</w:t>
+      <w:bookmarkEnd w:id="14"/>
+    </w:p>
+    <w:p>
+      <w:r>
+        <w:t>Le chat est un outil de pseudo présentiel permettant au tuteur d’interagir de façon quasi synchrone avec l’élève, condition d’amélioration des performances pour l’élève</w:t>
+      </w:r>
+    </w:p>
+    <w:p>
+      <w:r>
+        <w:t>Le chat est un outil de pseudo présentiel permettant au tuteur d’interagir de façon quasi synchrone, condition d’amélioration de l performance pour l’élève</w:t>
       </w:r>
     </w:p>
     <w:p>
       <w:pPr>
         <w:pStyle w:val="Titre2"/>
       </w:pPr>
+      <w:bookmarkStart w:id="15" w:name="_Toc137504682"/>
       <w:r>
         <w:t>Critères d’acceptation</w:t>
       </w:r>
+      <w:bookmarkEnd w:id="15"/>
     </w:p>
     <w:p>
       <w:pPr>
@@ -1804,16 +4794,7 @@
         <w:t>,</w:t>
       </w:r>
       <w:r>
-        <w:t xml:space="preserve"> </w:t>
-      </w:r>
-      <w:r>
-        <w:t>mes bulles</w:t>
-      </w:r>
-      <w:r>
-        <w:t xml:space="preserve"> s’affichent à </w:t>
-      </w:r>
-      <w:r>
-        <w:t>droite</w:t>
+        <w:t xml:space="preserve"> mes bulles s’affichent à droite</w:t>
       </w:r>
     </w:p>
     <w:p>
@@ -1953,10 +4934,7 @@
         <w:ind w:left="993"/>
       </w:pPr>
       <w:r>
-        <w:t xml:space="preserve">Quand </w:t>
-      </w:r>
-      <w:r>
-        <w:t>je crée un nouveau message,</w:t>
+        <w:t>Quand je crée un nouveau message,</w:t>
       </w:r>
     </w:p>
     <w:p>
@@ -2046,31 +5024,19 @@
         </w:numPr>
       </w:pPr>
       <w:r>
-        <w:t xml:space="preserve">Etant donné ma validation des messages non-lus sur </w:t>
-      </w:r>
-      <w:r>
-        <w:t xml:space="preserve">une </w:t>
-      </w:r>
-      <w:r>
-        <w:t>page </w:t>
-      </w:r>
-      <w:r>
-        <w:t>d’élève,</w:t>
-      </w:r>
-    </w:p>
-    <w:p>
-      <w:pPr>
-        <w:pStyle w:val="Paragraphedeliste"/>
-        <w:numPr>
-          <w:ilvl w:val="1"/>
-          <w:numId w:val="23"/>
-        </w:numPr>
-      </w:pPr>
-      <w:r>
-        <w:t>Alors, l</w:t>
-      </w:r>
-      <w:r>
-        <w:t>’onglet de cet élève arrête de clignoter.</w:t>
+        <w:t>Etant donné ma validation des messages non-lus sur une page d’élève,</w:t>
+      </w:r>
+    </w:p>
+    <w:p>
+      <w:pPr>
+        <w:pStyle w:val="Paragraphedeliste"/>
+        <w:numPr>
+          <w:ilvl w:val="1"/>
+          <w:numId w:val="23"/>
+        </w:numPr>
+      </w:pPr>
+      <w:r>
+        <w:t>Alors, l’onglet de cet élève arrête de clignoter.</w:t>
       </w:r>
     </w:p>
     <w:p>
@@ -2196,10 +5162,7 @@
         </w:numPr>
       </w:pPr>
       <w:r>
-        <w:t xml:space="preserve">Alors, le système affiche la page </w:t>
-      </w:r>
-      <w:r>
-        <w:t>Tâches tuteur 1</w:t>
+        <w:t>Alors, le système affiche la page Tâches tuteur 1</w:t>
       </w:r>
     </w:p>
     <w:p>
@@ -2277,7 +5240,6 @@
         </w:numPr>
       </w:pPr>
       <w:r>
-        <w:lastRenderedPageBreak/>
         <w:t>Alors, l’affichage revient sur la page Connexion</w:t>
       </w:r>
     </w:p>
@@ -2290,24 +5252,25 @@
       <w:pPr>
         <w:pStyle w:val="Titre1"/>
       </w:pPr>
+      <w:bookmarkStart w:id="16" w:name="_Toc137504683"/>
       <w:r>
         <w:lastRenderedPageBreak/>
         <w:t>Page</w:t>
       </w:r>
       <w:r>
-        <w:t xml:space="preserve"> de Chat </w:t>
-      </w:r>
-      <w:r>
-        <w:t>élève</w:t>
-      </w:r>
+        <w:t xml:space="preserve"> de Chat élève</w:t>
+      </w:r>
+      <w:bookmarkEnd w:id="16"/>
     </w:p>
     <w:p>
       <w:pPr>
         <w:pStyle w:val="Titre2"/>
       </w:pPr>
+      <w:bookmarkStart w:id="17" w:name="_Toc137504684"/>
       <w:r>
         <w:t>User Stories</w:t>
       </w:r>
+      <w:bookmarkEnd w:id="17"/>
     </w:p>
     <w:p>
       <w:pPr>
@@ -2316,80 +5279,33 @@
         </w:tabs>
       </w:pPr>
       <w:r>
-        <w:t xml:space="preserve">En tant </w:t>
-      </w:r>
-      <w:r>
-        <w:t>qu’élève</w:t>
-      </w:r>
-      <w:r>
-        <w:t xml:space="preserve">, je </w:t>
-      </w:r>
-      <w:r>
-        <w:t xml:space="preserve">ne </w:t>
-      </w:r>
-      <w:r>
-        <w:t xml:space="preserve">peux “chatter” </w:t>
-      </w:r>
-      <w:r>
-        <w:t>qu’</w:t>
-      </w:r>
-      <w:r>
-        <w:t xml:space="preserve">avec </w:t>
-      </w:r>
-      <w:r>
-        <w:t>mon tuteur</w:t>
-      </w:r>
-      <w:r>
-        <w:t>. Le formalisme de la page est déjà initié. (Cf. Pièce jointe)</w:t>
+        <w:t>En tant qu’élève, je ne peux “chatter” qu’avec mon tuteur. Le formalisme de la page est déjà initié. (Cf. Pièce jointe)</w:t>
       </w:r>
     </w:p>
     <w:p>
       <w:pPr>
         <w:pStyle w:val="Titre2"/>
       </w:pPr>
+      <w:bookmarkStart w:id="18" w:name="_Toc137504685"/>
       <w:r>
         <w:t>Valeur</w:t>
       </w:r>
-    </w:p>
-    <w:p>
-      <w:r>
-        <w:t xml:space="preserve">Le chat est un outil de pseudo présentiel permettant </w:t>
-      </w:r>
-      <w:r>
-        <w:t xml:space="preserve">à l’élève </w:t>
-      </w:r>
-      <w:r>
-        <w:t xml:space="preserve">d’interagir de façon quasi synchrone avec </w:t>
-      </w:r>
-      <w:r>
-        <w:t>son tuteur,</w:t>
-      </w:r>
-      <w:r>
-        <w:t xml:space="preserve"> condition d’amélioration de</w:t>
-      </w:r>
-      <w:r>
-        <w:t xml:space="preserve"> </w:t>
-      </w:r>
-      <w:r>
-        <w:t>s</w:t>
-      </w:r>
-      <w:r>
-        <w:t>es</w:t>
-      </w:r>
-      <w:r>
-        <w:t xml:space="preserve"> performance</w:t>
-      </w:r>
-      <w:r>
-        <w:t>s</w:t>
+      <w:bookmarkEnd w:id="18"/>
+    </w:p>
+    <w:p>
+      <w:r>
+        <w:t>Le chat est un outil de pseudo présentiel permettant à l’élève d’interagir de façon quasi synchrone avec son tuteur, condition d’amélioration de ses performances</w:t>
       </w:r>
     </w:p>
     <w:p>
       <w:pPr>
         <w:pStyle w:val="Titre2"/>
       </w:pPr>
+      <w:bookmarkStart w:id="19" w:name="_Toc137504686"/>
       <w:r>
         <w:t>Critères d’acceptation</w:t>
       </w:r>
+      <w:bookmarkEnd w:id="19"/>
     </w:p>
     <w:p>
       <w:pPr>
@@ -2430,13 +5346,7 @@
         </w:numPr>
       </w:pPr>
       <w:r>
-        <w:t xml:space="preserve">Alors seul le bouton </w:t>
-      </w:r>
-      <w:r>
-        <w:t>Chat</w:t>
-      </w:r>
-      <w:r>
-        <w:t xml:space="preserve"> est actif sur le bandeau</w:t>
+        <w:t>Alors seul le bouton Chat est actif sur le bandeau</w:t>
       </w:r>
     </w:p>
     <w:p>
@@ -2454,52 +5364,31 @@
         <w:t xml:space="preserve">l’échange avec </w:t>
       </w:r>
       <w:r>
-        <w:t>mon tuteur</w:t>
-      </w:r>
-      <w:r>
-        <w:t xml:space="preserve"> s’affiche.</w:t>
-      </w:r>
-    </w:p>
-    <w:p>
-      <w:pPr>
-        <w:pStyle w:val="Paragraphedeliste"/>
-        <w:numPr>
-          <w:ilvl w:val="1"/>
-          <w:numId w:val="23"/>
-        </w:numPr>
-      </w:pPr>
-      <w:r>
-        <w:t xml:space="preserve">Alors, les bulles </w:t>
-      </w:r>
-      <w:r>
-        <w:t>de mon tuteur</w:t>
-      </w:r>
-      <w:r>
-        <w:t xml:space="preserve"> s’affichent à gauche</w:t>
-      </w:r>
-    </w:p>
-    <w:p>
-      <w:pPr>
-        <w:pStyle w:val="Paragraphedeliste"/>
-        <w:numPr>
-          <w:ilvl w:val="1"/>
-          <w:numId w:val="23"/>
-        </w:numPr>
-      </w:pPr>
-      <w:r>
-        <w:t xml:space="preserve">Alors, une photo </w:t>
-      </w:r>
-      <w:r>
-        <w:t>de mon tuteur</w:t>
-      </w:r>
-      <w:r>
-        <w:t xml:space="preserve"> s’affiche à droite de chacun</w:t>
-      </w:r>
-      <w:r>
-        <w:t>e</w:t>
-      </w:r>
-      <w:r>
-        <w:t xml:space="preserve"> de ses bulles</w:t>
+        <w:t>mon tuteur s’affiche.</w:t>
+      </w:r>
+    </w:p>
+    <w:p>
+      <w:pPr>
+        <w:pStyle w:val="Paragraphedeliste"/>
+        <w:numPr>
+          <w:ilvl w:val="1"/>
+          <w:numId w:val="23"/>
+        </w:numPr>
+      </w:pPr>
+      <w:r>
+        <w:t>Alors, les bulles de mon tuteur s’affichent à gauche</w:t>
+      </w:r>
+    </w:p>
+    <w:p>
+      <w:pPr>
+        <w:pStyle w:val="Paragraphedeliste"/>
+        <w:numPr>
+          <w:ilvl w:val="1"/>
+          <w:numId w:val="23"/>
+        </w:numPr>
+      </w:pPr>
+      <w:r>
+        <w:t>Alors, une photo de mon tuteur s’affiche à droite de chacune de ses bulles</w:t>
       </w:r>
     </w:p>
     <w:p>
@@ -2559,10 +5448,7 @@
         </w:numPr>
       </w:pPr>
       <w:r>
-        <w:t>Etant donné l</w:t>
-      </w:r>
-      <w:r>
-        <w:t xml:space="preserve">a </w:t>
+        <w:t xml:space="preserve">Etant donné la </w:t>
       </w:r>
       <w:r>
         <w:t xml:space="preserve">saisie d’un nouveau message dans la fenêtre </w:t>
@@ -2617,10 +5503,7 @@
         <w:t>E</w:t>
       </w:r>
       <w:r>
-        <w:t xml:space="preserve">tant donné </w:t>
-      </w:r>
-      <w:r>
-        <w:t>un clic dans un message non lu sur ma page,</w:t>
+        <w:t>tant donné un clic dans un message non lu sur ma page,</w:t>
       </w:r>
     </w:p>
     <w:p>
@@ -2668,19 +5551,7 @@
         </w:numPr>
       </w:pPr>
       <w:r>
-        <w:t>Alors un</w:t>
-      </w:r>
-      <w:r>
-        <w:t>e nouvelle bulle</w:t>
-      </w:r>
-      <w:r>
-        <w:t xml:space="preserve"> de chat apparait dans l’onglet de la rubrique chat d</w:t>
-      </w:r>
-      <w:r>
-        <w:t>e mon tuteur</w:t>
-      </w:r>
-      <w:r>
-        <w:t>, en bas et à gauche</w:t>
+        <w:t>Alors une nouvelle bulle de chat apparait dans l’onglet de la rubrique chat de mon tuteur, en bas et à gauche</w:t>
       </w:r>
     </w:p>
     <w:p>
@@ -2809,16 +5680,7 @@
         </w:numPr>
       </w:pPr>
       <w:r>
-        <w:t xml:space="preserve">Alors, le système affiche la page </w:t>
-      </w:r>
-      <w:r>
-        <w:t>Tâches</w:t>
-      </w:r>
-      <w:r>
-        <w:t xml:space="preserve"> élève</w:t>
-      </w:r>
-      <w:r>
-        <w:t xml:space="preserve"> 1</w:t>
+        <w:t>Alors, le système affiche la page Tâches élève 1</w:t>
       </w:r>
     </w:p>
     <w:p>
@@ -2911,6 +5773,7 @@
       <w:pPr>
         <w:pStyle w:val="Titre1"/>
       </w:pPr>
+      <w:bookmarkStart w:id="20" w:name="_Toc137504687"/>
       <w:r>
         <w:t xml:space="preserve">Page </w:t>
       </w:r>
@@ -2923,14 +5786,17 @@
       <w:r>
         <w:t>tuteur 1</w:t>
       </w:r>
+      <w:bookmarkEnd w:id="20"/>
     </w:p>
     <w:p>
       <w:pPr>
         <w:pStyle w:val="Titre2"/>
       </w:pPr>
+      <w:bookmarkStart w:id="21" w:name="_Toc137504688"/>
       <w:r>
         <w:t>User Stories</w:t>
       </w:r>
+      <w:bookmarkEnd w:id="21"/>
     </w:p>
     <w:p>
       <w:r>
@@ -3035,9 +5901,11 @@
       <w:pPr>
         <w:pStyle w:val="Titre2"/>
       </w:pPr>
+      <w:bookmarkStart w:id="22" w:name="_Toc137504689"/>
       <w:r>
         <w:t>Valeur</w:t>
       </w:r>
+      <w:bookmarkEnd w:id="22"/>
     </w:p>
     <w:p>
       <w:r>
@@ -3063,9 +5931,11 @@
       <w:pPr>
         <w:pStyle w:val="Titre2"/>
       </w:pPr>
+      <w:bookmarkStart w:id="23" w:name="_Toc137504690"/>
       <w:r>
         <w:t>Critères d’acceptation</w:t>
       </w:r>
+      <w:bookmarkEnd w:id="23"/>
     </w:p>
     <w:p>
       <w:pPr>
@@ -3142,13 +6012,7 @@
         </w:numPr>
       </w:pPr>
       <w:r>
-        <w:t xml:space="preserve">Alors, la page affiche toutes </w:t>
-      </w:r>
-      <w:r>
-        <w:t xml:space="preserve">mes </w:t>
-      </w:r>
-      <w:r>
-        <w:t xml:space="preserve">tâches déjà inscrites. </w:t>
+        <w:t xml:space="preserve">Alors, la page affiche toutes mes tâches déjà inscrites. </w:t>
       </w:r>
     </w:p>
     <w:p>
@@ -3176,19 +6040,7 @@
         </w:numPr>
       </w:pPr>
       <w:r>
-        <w:t xml:space="preserve">Alors, la fonte utilisée est </w:t>
-      </w:r>
-      <w:r>
-        <w:t>NORMAL</w:t>
-      </w:r>
-      <w:r>
-        <w:t xml:space="preserve"> pour </w:t>
-      </w:r>
-      <w:r>
-        <w:t>m</w:t>
-      </w:r>
-      <w:r>
-        <w:t xml:space="preserve">es tâches </w:t>
+        <w:t xml:space="preserve">Alors, la fonte utilisée est NORMAL pour mes tâches </w:t>
       </w:r>
     </w:p>
     <w:p>
@@ -3201,13 +6053,7 @@
         <w:ind w:left="993"/>
       </w:pPr>
       <w:r>
-        <w:t xml:space="preserve">Quand la case à cocher est </w:t>
-      </w:r>
-      <w:r>
-        <w:t>vide</w:t>
-      </w:r>
-      <w:r>
-        <w:t xml:space="preserve"> dans la colonne </w:t>
+        <w:t xml:space="preserve">Quand la case à cocher est vide dans la colonne </w:t>
       </w:r>
       <w:r>
         <w:t>[Terminé]</w:t>
@@ -3222,13 +6068,7 @@
         </w:numPr>
       </w:pPr>
       <w:r>
-        <w:t xml:space="preserve">Alors, la fonte utilisée est </w:t>
-      </w:r>
-      <w:r>
-        <w:t>GRAS</w:t>
-      </w:r>
-      <w:r>
-        <w:t xml:space="preserve"> pour mes tâches </w:t>
+        <w:t xml:space="preserve">Alors, la fonte utilisée est GRAS pour mes tâches </w:t>
       </w:r>
     </w:p>
     <w:p>
@@ -3457,25 +6297,19 @@
         <w:ind w:left="993"/>
       </w:pPr>
       <w:r>
-        <w:t xml:space="preserve">Quand la case est </w:t>
-      </w:r>
-      <w:r>
-        <w:t>cochée</w:t>
-      </w:r>
-    </w:p>
-    <w:p>
-      <w:pPr>
-        <w:pStyle w:val="Paragraphedeliste"/>
-        <w:numPr>
-          <w:ilvl w:val="1"/>
-          <w:numId w:val="23"/>
-        </w:numPr>
-      </w:pPr>
-      <w:r>
-        <w:t>Alors, la case</w:t>
-      </w:r>
-      <w:r>
-        <w:t xml:space="preserve"> devient vide</w:t>
+        <w:t>Quand la case est cochée</w:t>
+      </w:r>
+    </w:p>
+    <w:p>
+      <w:pPr>
+        <w:pStyle w:val="Paragraphedeliste"/>
+        <w:numPr>
+          <w:ilvl w:val="1"/>
+          <w:numId w:val="23"/>
+        </w:numPr>
+      </w:pPr>
+      <w:r>
+        <w:t>Alors, la case devient vide</w:t>
       </w:r>
     </w:p>
     <w:p>
@@ -3493,13 +6327,7 @@
         <w:t>e</w:t>
       </w:r>
       <w:r>
-        <w:t xml:space="preserve"> </w:t>
-      </w:r>
-      <w:r>
-        <w:t>GRAS</w:t>
-      </w:r>
-      <w:r>
-        <w:t xml:space="preserve"> </w:t>
+        <w:t xml:space="preserve"> GRAS </w:t>
       </w:r>
     </w:p>
     <w:p>
@@ -3607,7 +6435,6 @@
         </w:numPr>
       </w:pPr>
       <w:r>
-        <w:lastRenderedPageBreak/>
         <w:t>Alors, le système affiche la page calendrier</w:t>
       </w:r>
     </w:p>
@@ -3650,6 +6477,7 @@
         </w:numPr>
       </w:pPr>
       <w:r>
+        <w:lastRenderedPageBreak/>
         <w:t>Alors, l’affichage revient sur la page Connexion</w:t>
       </w:r>
     </w:p>
@@ -3667,18 +6495,22 @@
       <w:r>
         <w:br w:type="page"/>
       </w:r>
+      <w:bookmarkStart w:id="24" w:name="_Toc137504691"/>
       <w:r>
         <w:lastRenderedPageBreak/>
         <w:t>Page de tâches élève 1</w:t>
       </w:r>
+      <w:bookmarkEnd w:id="24"/>
     </w:p>
     <w:p>
       <w:pPr>
         <w:pStyle w:val="Titre2"/>
       </w:pPr>
+      <w:bookmarkStart w:id="25" w:name="_Toc137504692"/>
       <w:r>
         <w:t>User Stories</w:t>
       </w:r>
+      <w:bookmarkEnd w:id="25"/>
     </w:p>
     <w:p>
       <w:r>
@@ -3700,9 +6532,11 @@
       <w:pPr>
         <w:pStyle w:val="Titre2"/>
       </w:pPr>
+      <w:bookmarkStart w:id="26" w:name="_Toc137504693"/>
       <w:r>
         <w:t>Valeur</w:t>
       </w:r>
+      <w:bookmarkEnd w:id="26"/>
     </w:p>
     <w:p>
       <w:r>
@@ -3713,9 +6547,11 @@
       <w:pPr>
         <w:pStyle w:val="Titre2"/>
       </w:pPr>
+      <w:bookmarkStart w:id="27" w:name="_Toc137504694"/>
       <w:r>
         <w:t>Critères d’acceptation</w:t>
       </w:r>
+      <w:bookmarkEnd w:id="27"/>
     </w:p>
     <w:p>
       <w:pPr>
@@ -3750,16 +6586,7 @@
         </w:numPr>
       </w:pPr>
       <w:r>
-        <w:t xml:space="preserve">Alors mon affichage ouvre la Page de tâches </w:t>
-      </w:r>
-      <w:r>
-        <w:t>élève</w:t>
-      </w:r>
-      <w:r>
-        <w:t xml:space="preserve"> 1</w:t>
-      </w:r>
-      <w:r>
-        <w:t>.</w:t>
+        <w:t>Alors mon affichage ouvre la Page de tâches élève 1.</w:t>
       </w:r>
     </w:p>
     <w:p>
@@ -3851,19 +6678,7 @@
         </w:numPr>
       </w:pPr>
       <w:r>
-        <w:t xml:space="preserve">Alors, je peux saisir </w:t>
-      </w:r>
-      <w:r>
-        <w:t xml:space="preserve">une nouvelle tâche comportant </w:t>
-      </w:r>
-      <w:r>
-        <w:t xml:space="preserve">le nom, la description et </w:t>
-      </w:r>
-      <w:r>
-        <w:t xml:space="preserve">éventuellement </w:t>
-      </w:r>
-      <w:r>
-        <w:t>les documents fournis.</w:t>
+        <w:t>Alors, je peux saisir une nouvelle tâche comportant le nom, la description et éventuellement les documents fournis.</w:t>
       </w:r>
     </w:p>
     <w:p>
@@ -3912,13 +6727,7 @@
         </w:numPr>
       </w:pPr>
       <w:r>
-        <w:t>Alors le texte de la tâche passe en Font</w:t>
-      </w:r>
-      <w:r>
-        <w:t>e</w:t>
-      </w:r>
-      <w:r>
-        <w:t xml:space="preserve"> NORMAL </w:t>
+        <w:t xml:space="preserve">Alors le texte de la tâche passe en Fonte NORMAL </w:t>
       </w:r>
     </w:p>
     <w:p>
@@ -3955,13 +6764,7 @@
         </w:numPr>
       </w:pPr>
       <w:r>
-        <w:t>Alors le texte de la tâche passe en Font</w:t>
-      </w:r>
-      <w:r>
-        <w:t>e</w:t>
-      </w:r>
-      <w:r>
-        <w:t xml:space="preserve"> GRAS </w:t>
+        <w:t xml:space="preserve">Alors le texte de la tâche passe en Fonte GRAS </w:t>
       </w:r>
     </w:p>
     <w:p>
@@ -3997,10 +6800,7 @@
         </w:numPr>
       </w:pPr>
       <w:r>
-        <w:t xml:space="preserve">Alors, le système </w:t>
-      </w:r>
-      <w:r>
-        <w:t>affiche la page Tableau de bord</w:t>
+        <w:t>Alors, le système affiche la page Tableau de bord</w:t>
       </w:r>
     </w:p>
     <w:p>
@@ -4036,10 +6836,7 @@
         </w:numPr>
       </w:pPr>
       <w:r>
-        <w:t xml:space="preserve">Alors, le </w:t>
-      </w:r>
-      <w:r>
-        <w:t>système affiche la page Chat élève</w:t>
+        <w:t>Alors, le système affiche la page Chat élève</w:t>
       </w:r>
     </w:p>
     <w:p>
@@ -4075,10 +6872,7 @@
         </w:numPr>
       </w:pPr>
       <w:r>
-        <w:t xml:space="preserve">Alors, le système </w:t>
-      </w:r>
-      <w:r>
-        <w:t>affiche la page calendrier</w:t>
+        <w:t>Alors, le système affiche la page calendrier</w:t>
       </w:r>
     </w:p>
     <w:p>
@@ -4152,17 +6946,24 @@
       <w:pPr>
         <w:pStyle w:val="Titre1"/>
       </w:pPr>
-      <w:r>
-        <w:t xml:space="preserve">Page de Calendrier </w:t>
+      <w:bookmarkStart w:id="28" w:name="_Toc137504695"/>
+      <w:r>
+        <w:t>Page de Calendrier</w:t>
+      </w:r>
+      <w:bookmarkEnd w:id="28"/>
+      <w:r>
+        <w:t xml:space="preserve"> </w:t>
       </w:r>
     </w:p>
     <w:p>
       <w:pPr>
         <w:pStyle w:val="Titre2"/>
       </w:pPr>
+      <w:bookmarkStart w:id="29" w:name="_Toc137504696"/>
       <w:r>
         <w:t>User Stories</w:t>
       </w:r>
+      <w:bookmarkEnd w:id="29"/>
     </w:p>
     <w:p>
       <w:r>
@@ -4200,9 +7001,11 @@
       <w:pPr>
         <w:pStyle w:val="Titre2"/>
       </w:pPr>
+      <w:bookmarkStart w:id="30" w:name="_Toc137504697"/>
       <w:r>
         <w:t>Valeur</w:t>
       </w:r>
+      <w:bookmarkEnd w:id="30"/>
     </w:p>
     <w:p>
       <w:r>
@@ -4225,9 +7028,11 @@
       <w:pPr>
         <w:pStyle w:val="Titre2"/>
       </w:pPr>
+      <w:bookmarkStart w:id="31" w:name="_Toc137504698"/>
       <w:r>
         <w:t>Critères d’acceptation</w:t>
       </w:r>
+      <w:bookmarkEnd w:id="31"/>
     </w:p>
     <w:p>
       <w:pPr>
@@ -4465,41 +7270,21 @@
       <w:pPr>
         <w:pStyle w:val="Titre1"/>
       </w:pPr>
+      <w:bookmarkStart w:id="32" w:name="_Toc137504699"/>
       <w:r>
         <w:t>Page tableau de bord : Afficher le tableau de bord</w:t>
       </w:r>
+      <w:bookmarkEnd w:id="32"/>
     </w:p>
     <w:p>
       <w:pPr>
         <w:pStyle w:val="Titre2"/>
       </w:pPr>
+      <w:bookmarkStart w:id="33" w:name="_Toc137504700"/>
       <w:r>
         <w:t>User Stories</w:t>
       </w:r>
-    </w:p>
-    <w:p>
-      <w:r>
-        <w:rPr>
-          <w:rStyle w:val="notion-enable-hover"/>
-          <w:b/>
-          <w:bCs/>
-        </w:rPr>
-        <w:t xml:space="preserve">• En tant </w:t>
-      </w:r>
-      <w:r>
-        <w:rPr>
-          <w:rStyle w:val="notion-enable-hover"/>
-          <w:b/>
-          <w:bCs/>
-        </w:rPr>
-        <w:t>qu’utilisateur</w:t>
-      </w:r>
-      <w:r>
-        <w:t xml:space="preserve">, (quel que soit l’élève ou le tuteur), </w:t>
-      </w:r>
-      <w:r>
-        <w:t xml:space="preserve">je peux trouver sur cette page, un récapitulatif des tâches, issu de la Page de gestion des tâches </w:t>
-      </w:r>
+      <w:bookmarkEnd w:id="33"/>
     </w:p>
     <w:p>
       <w:r>
@@ -4511,19 +7296,10 @@
         <w:t>• En tant qu’utilisateur</w:t>
       </w:r>
       <w:r>
-        <w:t xml:space="preserve">, </w:t>
-      </w:r>
-      <w:r>
-        <w:t xml:space="preserve">(quel que soit l’élève ou le tuteur), </w:t>
-      </w:r>
-      <w:r>
-        <w:t>je peux trouver sur cette page, la liste des prochain</w:t>
-      </w:r>
-      <w:r>
-        <w:t>s</w:t>
-      </w:r>
-      <w:r>
-        <w:t xml:space="preserve"> évènements, issus de la Page de Calendrier </w:t>
+        <w:t xml:space="preserve">, (quel que soit l’élève ou le tuteur), </w:t>
+      </w:r>
+      <w:r>
+        <w:t xml:space="preserve">je peux trouver sur cette page, un récapitulatif des tâches, issu de la Page de gestion des tâches </w:t>
       </w:r>
     </w:p>
     <w:p>
@@ -4542,6 +7318,31 @@
         <w:t xml:space="preserve">(quel que soit l’élève ou le tuteur), </w:t>
       </w:r>
       <w:r>
+        <w:t>je peux trouver sur cette page, la liste des prochain</w:t>
+      </w:r>
+      <w:r>
+        <w:t>s</w:t>
+      </w:r>
+      <w:r>
+        <w:t xml:space="preserve"> évènements, issus de la Page de Calendrier </w:t>
+      </w:r>
+    </w:p>
+    <w:p>
+      <w:r>
+        <w:rPr>
+          <w:rStyle w:val="notion-enable-hover"/>
+          <w:b/>
+          <w:bCs/>
+        </w:rPr>
+        <w:t>• En tant qu’utilisateur</w:t>
+      </w:r>
+      <w:r>
+        <w:t xml:space="preserve">, </w:t>
+      </w:r>
+      <w:r>
+        <w:t xml:space="preserve">(quel que soit l’élève ou le tuteur), </w:t>
+      </w:r>
+      <w:r>
         <w:t>je peux trouver sur cette page, un compteur de messages non lus, depuis la page de gestion de Chat</w:t>
       </w:r>
     </w:p>
@@ -4549,9 +7350,11 @@
       <w:pPr>
         <w:pStyle w:val="Titre2"/>
       </w:pPr>
+      <w:bookmarkStart w:id="34" w:name="_Toc137504701"/>
       <w:r>
         <w:t>Valeur</w:t>
       </w:r>
+      <w:bookmarkEnd w:id="34"/>
     </w:p>
     <w:p>
       <w:r>
@@ -4574,9 +7377,11 @@
       <w:pPr>
         <w:pStyle w:val="Titre2"/>
       </w:pPr>
+      <w:bookmarkStart w:id="35" w:name="_Toc137504702"/>
       <w:r>
         <w:t>Critères d’acceptation</w:t>
       </w:r>
+      <w:bookmarkEnd w:id="35"/>
     </w:p>
     <w:p>
       <w:r>
@@ -4595,13 +7400,7 @@
     </w:p>
     <w:p>
       <w:r>
-        <w:t xml:space="preserve">Alors </w:t>
-      </w:r>
-      <w:r>
-        <w:t xml:space="preserve">le système affiche dans la page </w:t>
-      </w:r>
-      <w:r>
-        <w:t>une vue des tâches restant à faire issue de ma rubrique Tâches</w:t>
+        <w:t>Alors le système affiche dans la page une vue des tâches restant à faire issue de ma rubrique Tâches</w:t>
       </w:r>
     </w:p>
     <w:p>
@@ -4678,10 +7477,7 @@
         </w:numPr>
       </w:pPr>
       <w:r>
-        <w:t xml:space="preserve">Alors, le système affiche la page </w:t>
-      </w:r>
-      <w:r>
-        <w:t>Tâches</w:t>
+        <w:t>Alors, le système affiche la page Tâches</w:t>
       </w:r>
     </w:p>
     <w:p>
@@ -4717,10 +7513,7 @@
         </w:numPr>
       </w:pPr>
       <w:r>
-        <w:t xml:space="preserve">Alors, le système affiche la page </w:t>
-      </w:r>
-      <w:r>
-        <w:t>Calendrier</w:t>
+        <w:t>Alors, le système affiche la page Calendrier</w:t>
       </w:r>
     </w:p>
     <w:p>
@@ -4773,7 +7566,7 @@
     </w:p>
     <w:sectPr>
       <w:pgSz w:w="11906" w:h="16838"/>
-      <w:pgMar w:top="1417" w:right="849" w:bottom="1417" w:left="709" w:header="708" w:footer="708" w:gutter="0"/>
+      <w:pgMar w:top="568" w:right="849" w:bottom="1417" w:left="709" w:header="708" w:footer="708" w:gutter="0"/>
       <w:cols w:space="708"/>
       <w:docGrid w:linePitch="360"/>
     </w:sectPr>
@@ -8847,6 +11640,62 @@
       <w:szCs w:val="21"/>
     </w:rPr>
   </w:style>
+  <w:style w:type="paragraph" w:styleId="En-ttedetabledesmatires">
+    <w:name w:val="TOC Heading"/>
+    <w:basedOn w:val="Titre1"/>
+    <w:next w:val="Normal"/>
+    <w:uiPriority w:val="39"/>
+    <w:unhideWhenUsed/>
+    <w:qFormat/>
+    <w:rsid w:val="0027008F"/>
+    <w:pPr>
+      <w:numPr>
+        <w:numId w:val="0"/>
+      </w:numPr>
+      <w:outlineLvl w:val="9"/>
+    </w:pPr>
+    <w:rPr>
+      <w:kern w:val="0"/>
+      <w:lang w:eastAsia="fr-FR"/>
+      <w14:ligatures w14:val="none"/>
+    </w:rPr>
+  </w:style>
+  <w:style w:type="paragraph" w:styleId="TM1">
+    <w:name w:val="toc 1"/>
+    <w:basedOn w:val="Normal"/>
+    <w:next w:val="Normal"/>
+    <w:autoRedefine/>
+    <w:uiPriority w:val="39"/>
+    <w:unhideWhenUsed/>
+    <w:rsid w:val="0027008F"/>
+    <w:pPr>
+      <w:spacing w:after="100"/>
+    </w:pPr>
+  </w:style>
+  <w:style w:type="paragraph" w:styleId="TM2">
+    <w:name w:val="toc 2"/>
+    <w:basedOn w:val="Normal"/>
+    <w:next w:val="Normal"/>
+    <w:autoRedefine/>
+    <w:uiPriority w:val="39"/>
+    <w:unhideWhenUsed/>
+    <w:rsid w:val="0027008F"/>
+    <w:pPr>
+      <w:spacing w:after="100"/>
+      <w:ind w:left="220"/>
+    </w:pPr>
+  </w:style>
+  <w:style w:type="character" w:styleId="Lienhypertexte">
+    <w:name w:val="Hyperlink"/>
+    <w:basedOn w:val="Policepardfaut"/>
+    <w:uiPriority w:val="99"/>
+    <w:unhideWhenUsed/>
+    <w:rsid w:val="0027008F"/>
+    <w:rPr>
+      <w:color w:val="0563C1" w:themeColor="hyperlink"/>
+      <w:u w:val="single"/>
+    </w:rPr>
+  </w:style>
 </w:styles>
 </file>
 
@@ -9109,4 +11958,16 @@
     </a:ext>
   </a:extLst>
 </a:theme>
+</file>
+
+<file path=customXml/item1.xml><?xml version="1.0" encoding="utf-8"?>
+<b:Sources xmlns:b="http://schemas.openxmlformats.org/officeDocument/2006/bibliography" xmlns="http://schemas.openxmlformats.org/officeDocument/2006/bibliography" SelectedStyle="\APASixthEditionOfficeOnline.xsl" StyleName="APA" Version="6"/>
+</file>
+
+<file path=customXml/itemProps1.xml><?xml version="1.0" encoding="utf-8"?>
+<ds:datastoreItem xmlns:ds="http://schemas.openxmlformats.org/officeDocument/2006/customXml" ds:itemID="{3A54D82A-EEFE-4BBA-BA03-76C0F779B63B}">
+  <ds:schemaRefs>
+    <ds:schemaRef ds:uri="http://schemas.openxmlformats.org/officeDocument/2006/bibliography"/>
+  </ds:schemaRefs>
+</ds:datastoreItem>
 </file>
</xml_diff>

<commit_message>
Mise en forme du Kanban afin d'indiquer les champs des cartes de, avant l'export PDF. Validation des informations sur l'Export pdf du Kanban
</commit_message>
<xml_diff>
--- a/ressources-externes/Livrables/Texte_Kanban.docx
+++ b/ressources-externes/Livrables/Texte_Kanban.docx
@@ -2381,7 +2381,21 @@
                 <w:rStyle w:val="Lienhypertexte"/>
                 <w:noProof/>
               </w:rPr>
-              <w:t>Page de Calendrier</w:t>
+              <w:t>Page de Calend</w:t>
+            </w:r>
+            <w:r>
+              <w:rPr>
+                <w:rStyle w:val="Lienhypertexte"/>
+                <w:noProof/>
+              </w:rPr>
+              <w:t>r</w:t>
+            </w:r>
+            <w:r>
+              <w:rPr>
+                <w:rStyle w:val="Lienhypertexte"/>
+                <w:noProof/>
+              </w:rPr>
+              <w:t>ier</w:t>
             </w:r>
             <w:r>
               <w:rPr>
@@ -3042,9 +3056,10 @@
       </w:r>
       <w:bookmarkEnd w:id="1"/>
     </w:p>
-    <w:p>
-      <w:r>
-        <w:t xml:space="preserve">En tant que </w:t>
+    <w:p/>
+    <w:p>
+      <w:r>
+        <w:t>En tant que nouvel</w:t>
       </w:r>
       <w:r>
         <w:rPr>
@@ -3052,97 +3067,13 @@
           <w:b/>
           <w:bCs/>
         </w:rPr>
-        <w:t>[élève ou tuteur]</w:t>
-      </w:r>
-      <w:r>
-        <w:t xml:space="preserve">, je souhaite m’identifier sur le site afin d’avoir accès à mon espace sur Learn@Home </w:t>
-      </w:r>
-    </w:p>
-    <w:p>
-      <w:pPr>
-        <w:pStyle w:val="Paragraphedeliste"/>
-        <w:numPr>
-          <w:ilvl w:val="0"/>
-          <w:numId w:val="21"/>
-        </w:numPr>
-      </w:pPr>
-      <w:r>
-        <w:t xml:space="preserve">Je saisis mon adresse de messagerie dans le champ « email » proposé. </w:t>
-      </w:r>
-    </w:p>
-    <w:p>
-      <w:pPr>
-        <w:pStyle w:val="Paragraphedeliste"/>
-        <w:numPr>
-          <w:ilvl w:val="0"/>
-          <w:numId w:val="21"/>
-        </w:numPr>
-      </w:pPr>
-      <w:r>
-        <w:t>Je saisis mon mot de passe</w:t>
-      </w:r>
-      <w:r>
-        <w:t xml:space="preserve"> dans le champ ‘Mot de passe »</w:t>
-      </w:r>
-      <w:r>
-        <w:t xml:space="preserve">. Celui-ci est masqué </w:t>
-      </w:r>
-      <w:r>
-        <w:t>lors de la saisie</w:t>
-      </w:r>
-    </w:p>
-    <w:p>
-      <w:pPr>
-        <w:pStyle w:val="Paragraphedeliste"/>
-        <w:numPr>
-          <w:ilvl w:val="0"/>
-          <w:numId w:val="21"/>
-        </w:numPr>
-      </w:pPr>
-      <w:r>
-        <w:t>Je clique sur le bouton « Connecter »</w:t>
-      </w:r>
-      <w:r>
-        <w:t xml:space="preserve">. En cas d’action validée par le système, </w:t>
-      </w:r>
-      <w:r>
-        <w:t xml:space="preserve">je suis redirigé sur la page </w:t>
-      </w:r>
-      <w:r>
-        <w:t xml:space="preserve">principale </w:t>
-      </w:r>
-      <w:r>
-        <w:t xml:space="preserve">de mon espace. </w:t>
-      </w:r>
-    </w:p>
-    <w:p>
-      <w:pPr>
-        <w:pStyle w:val="Paragraphedeliste"/>
-        <w:numPr>
-          <w:ilvl w:val="0"/>
-          <w:numId w:val="21"/>
-        </w:numPr>
-      </w:pPr>
-      <w:r>
-        <w:t xml:space="preserve">Je clique sur le lien « Je veux m’inscrire », je suis redirigé vers la page de création de compte. </w:t>
-      </w:r>
-    </w:p>
-    <w:p>
-      <w:pPr>
-        <w:pStyle w:val="Paragraphedeliste"/>
-        <w:numPr>
-          <w:ilvl w:val="0"/>
-          <w:numId w:val="21"/>
-        </w:numPr>
-      </w:pPr>
-      <w:r>
-        <w:t>Je clique sur le lien « Mot de passe oublié », je suis redirigé vers la page</w:t>
-      </w:r>
-      <w:r>
-        <w:t xml:space="preserve"> </w:t>
-      </w:r>
-      <w:r>
-        <w:t>de mot de passe oublié</w:t>
+        <w:t xml:space="preserve"> [élève]</w:t>
+      </w:r>
+      <w:r>
+        <w:t>, je veux créer mon compte afin d’être enregistré sur le site Learn@Home</w:t>
+      </w:r>
+      <w:r>
+        <w:t>.</w:t>
       </w:r>
     </w:p>
     <w:p>
@@ -3157,19 +3088,13 @@
     </w:p>
     <w:p>
       <w:r>
-        <w:t xml:space="preserve">Cette action </w:t>
-      </w:r>
-      <w:r>
-        <w:t xml:space="preserve">est la première action menée par les personas afin d’entrer sur leur espace Learn@Home. </w:t>
-      </w:r>
-      <w:r>
-        <w:t>Sinon, aucun</w:t>
-      </w:r>
-      <w:r>
-        <w:t xml:space="preserve">e possibilité d’accès </w:t>
-      </w:r>
-      <w:r>
-        <w:t>aux fonctionnalités.</w:t>
+        <w:t>Cette action est la première action menée par les personas afin d’entrer sur leur espace Learn@Home. Sinon, il n’est pas possibilité d’ac</w:t>
+      </w:r>
+      <w:r>
+        <w:t>c</w:t>
+      </w:r>
+      <w:r>
+        <w:t>éder aux fonctionnalités de la plateforme.</w:t>
       </w:r>
     </w:p>
     <w:p>
@@ -3184,7 +3109,13 @@
     </w:p>
     <w:p>
       <w:r>
-        <w:t xml:space="preserve">La fonction est valide si : </w:t>
+        <w:rPr>
+          <w:u w:val="single"/>
+        </w:rPr>
+        <w:t>La fonction est valide si</w:t>
+      </w:r>
+      <w:r>
+        <w:t xml:space="preserve"> : </w:t>
       </w:r>
     </w:p>
     <w:p>
@@ -3606,10 +3537,7 @@
     </w:p>
     <w:p>
       <w:r>
-        <w:t xml:space="preserve">En tant que </w:t>
-      </w:r>
-      <w:r>
-        <w:t xml:space="preserve">utilisateur </w:t>
+        <w:t>En tant qu’utilisateur (</w:t>
       </w:r>
       <w:r>
         <w:rPr>
@@ -3617,32 +3545,13 @@
           <w:b/>
           <w:bCs/>
         </w:rPr>
-        <w:t>[</w:t>
-      </w:r>
-      <w:r>
-        <w:rPr>
-          <w:rStyle w:val="notion-enable-hover"/>
-          <w:b/>
-          <w:bCs/>
-        </w:rPr>
-        <w:t>quel que soit l’élève ou le tuteur</w:t>
-      </w:r>
-      <w:r>
-        <w:rPr>
-          <w:rStyle w:val="notion-enable-hover"/>
-          <w:b/>
-          <w:bCs/>
-        </w:rPr>
-        <w:t>]</w:t>
-      </w:r>
-      <w:r>
-        <w:t>, j’utilise la fonction</w:t>
-      </w:r>
-      <w:r>
-        <w:t>n</w:t>
-      </w:r>
-      <w:r>
-        <w:t>alité “Mot de passe oublié” de la page d’accueil en cliquant sur le lien affiché</w:t>
+        <w:t>quel que soit l’élève ou le tuteur)</w:t>
+      </w:r>
+      <w:r>
+        <w:t>, je souhaite récupérer mon accès à l’application en toute autonomie, et avec la meilleure expérience possible afin de limiter le stress lié à l’impossibilité de me connecter</w:t>
+      </w:r>
+      <w:r>
+        <w:t>.</w:t>
       </w:r>
     </w:p>
     <w:p>
@@ -3657,7 +3566,25 @@
     </w:p>
     <w:p>
       <w:r>
-        <w:t xml:space="preserve">Si le tuteur ou l’élève a perdu son mot de passe ou bien que l’application lui refuse ses identifiants, il est absolument nécessaire de lui permettre de récupère ses accès </w:t>
+        <w:t>Si l</w:t>
+      </w:r>
+      <w:r>
+        <w:t xml:space="preserve">’utilisateur </w:t>
+      </w:r>
+      <w:r>
+        <w:t>a perdu son mot de passe ou bien que l’application lui refuse ses identifiants, il est absolument nécessaire de lui permettre de récup</w:t>
+      </w:r>
+      <w:r>
+        <w:t>é</w:t>
+      </w:r>
+      <w:r>
+        <w:t>re</w:t>
+      </w:r>
+      <w:r>
+        <w:t>r</w:t>
+      </w:r>
+      <w:r>
+        <w:t xml:space="preserve"> ses accès </w:t>
       </w:r>
       <w:r>
         <w:rPr>
@@ -3667,6 +3594,20 @@
         </w:rPr>
         <w:t>en toute autonomie</w:t>
       </w:r>
+      <w:r>
+        <w:rPr>
+          <w:rStyle w:val="notion-enable-hover"/>
+          <w:b/>
+          <w:bCs/>
+        </w:rPr>
+        <w:t xml:space="preserve">. </w:t>
+      </w:r>
+      <w:r>
+        <w:rPr>
+          <w:rStyle w:val="notion-enable-hover"/>
+        </w:rPr>
+        <w:t>Ceci favorise également un allègement de la charge d’administration de la plateforme et améliore la perception de l’application par l’utilisateur</w:t>
+      </w:r>
     </w:p>
     <w:p>
       <w:pPr>
@@ -3677,6 +3618,17 @@
         <w:t>Critères d’acceptation</w:t>
       </w:r>
       <w:bookmarkEnd w:id="7"/>
+    </w:p>
+    <w:p>
+      <w:r>
+        <w:rPr>
+          <w:u w:val="single"/>
+        </w:rPr>
+        <w:t>La fonction est valide si</w:t>
+      </w:r>
+      <w:r>
+        <w:t xml:space="preserve"> : </w:t>
+      </w:r>
     </w:p>
     <w:p>
       <w:pPr>
@@ -4031,13 +3983,254 @@
     <w:p>
       <w:pPr>
         <w:pStyle w:val="Paragraphedeliste"/>
-        <w:ind w:left="1440"/>
-      </w:pPr>
-    </w:p>
-    <w:p>
-      <w:r>
-        <w:t xml:space="preserve">• </w:t>
-      </w:r>
+        <w:numPr>
+          <w:ilvl w:val="0"/>
+          <w:numId w:val="25"/>
+        </w:numPr>
+        <w:rPr>
+          <w:rStyle w:val="notion-enable-hover"/>
+          <w:b/>
+          <w:bCs/>
+        </w:rPr>
+      </w:pPr>
+      <w:r>
+        <w:rPr>
+          <w:rStyle w:val="notion-enable-hover"/>
+          <w:b/>
+          <w:bCs/>
+        </w:rPr>
+        <w:t xml:space="preserve">• Etant donné le clic sur le lien </w:t>
+      </w:r>
+      <w:r>
+        <w:rPr>
+          <w:rStyle w:val="notion-enable-hover"/>
+        </w:rPr>
+        <w:t>[Annuler]</w:t>
+      </w:r>
+      <w:r>
+        <w:rPr>
+          <w:rStyle w:val="notion-enable-hover"/>
+          <w:b/>
+          <w:bCs/>
+        </w:rPr>
+        <w:t xml:space="preserve"> : </w:t>
+      </w:r>
+    </w:p>
+    <w:p>
+      <w:pPr>
+        <w:pStyle w:val="Paragraphedeliste"/>
+        <w:numPr>
+          <w:ilvl w:val="1"/>
+          <w:numId w:val="23"/>
+        </w:numPr>
+      </w:pPr>
+      <w:r>
+        <w:t xml:space="preserve">Alors mon affichage est redirigé vers la </w:t>
+      </w:r>
+      <w:r>
+        <w:t>P</w:t>
+      </w:r>
+      <w:r>
+        <w:t>age de connexion</w:t>
+      </w:r>
+      <w:r>
+        <w:t>.</w:t>
+      </w:r>
+    </w:p>
+    <w:p>
+      <w:pPr>
+        <w:rPr>
+          <w:rFonts w:asciiTheme="majorHAnsi" w:eastAsiaTheme="majorEastAsia" w:hAnsiTheme="majorHAnsi" w:cstheme="majorBidi"/>
+          <w:color w:val="2F5496" w:themeColor="accent1" w:themeShade="BF"/>
+          <w:sz w:val="32"/>
+          <w:szCs w:val="32"/>
+        </w:rPr>
+      </w:pPr>
+      <w:r>
+        <w:br w:type="page"/>
+      </w:r>
+    </w:p>
+    <w:p>
+      <w:pPr>
+        <w:pStyle w:val="Titre1"/>
+      </w:pPr>
+      <w:bookmarkStart w:id="8" w:name="_Toc137504675"/>
+      <w:r>
+        <w:lastRenderedPageBreak/>
+        <w:t>Page de connexion : Demander la création de compte</w:t>
+      </w:r>
+      <w:bookmarkEnd w:id="8"/>
+    </w:p>
+    <w:p>
+      <w:pPr>
+        <w:pStyle w:val="Titre2"/>
+      </w:pPr>
+      <w:bookmarkStart w:id="9" w:name="_Toc137504676"/>
+      <w:r>
+        <w:t>User Stories</w:t>
+      </w:r>
+      <w:bookmarkEnd w:id="9"/>
+    </w:p>
+    <w:p>
+      <w:r>
+        <w:t xml:space="preserve">En tant que </w:t>
+      </w:r>
+      <w:r>
+        <w:rPr>
+          <w:rStyle w:val="notion-enable-hover"/>
+        </w:rPr>
+        <w:t>nouvel</w:t>
+      </w:r>
+      <w:r>
+        <w:rPr>
+          <w:rStyle w:val="notion-enable-hover"/>
+          <w:b/>
+          <w:bCs/>
+        </w:rPr>
+        <w:t xml:space="preserve"> </w:t>
+      </w:r>
+      <w:r>
+        <w:rPr>
+          <w:rStyle w:val="notion-enable-hover"/>
+          <w:b/>
+          <w:bCs/>
+        </w:rPr>
+        <w:t>[élève]</w:t>
+      </w:r>
+      <w:r>
+        <w:rPr>
+          <w:rStyle w:val="notion-enable-hover"/>
+        </w:rPr>
+        <w:t>,</w:t>
+      </w:r>
+      <w:r>
+        <w:t xml:space="preserve"> je veux créer mon compte afin d’être enregistré sur le site Learn@Home,</w:t>
+      </w:r>
+    </w:p>
+    <w:p>
+      <w:pPr>
+        <w:pStyle w:val="Titre2"/>
+      </w:pPr>
+      <w:bookmarkStart w:id="10" w:name="_Toc137504677"/>
+      <w:r>
+        <w:t>Valeur</w:t>
+      </w:r>
+      <w:bookmarkEnd w:id="10"/>
+    </w:p>
+    <w:p>
+      <w:r>
+        <w:t>Afin de permettre l’accès à l’application Learn@Home</w:t>
+      </w:r>
+      <w:r>
+        <w:t>, il est impératif de proposer à l’</w:t>
+      </w:r>
+      <w:r>
+        <w:t>élève</w:t>
+      </w:r>
+      <w:r>
+        <w:t xml:space="preserve"> de créer s</w:t>
+      </w:r>
+      <w:r>
+        <w:t>es données d’identification en toute autonomi</w:t>
+      </w:r>
+      <w:r>
+        <w:t xml:space="preserve">e. Ceci participe à une meilleure acceptation de l’application. </w:t>
+      </w:r>
+      <w:proofErr w:type="spellStart"/>
+      <w:r>
+        <w:t>Ilest</w:t>
+      </w:r>
+      <w:proofErr w:type="spellEnd"/>
+      <w:r>
+        <w:t xml:space="preserve"> important de soigner l’expérience de la population visée composée d’élèves en difficulté</w:t>
+      </w:r>
+    </w:p>
+    <w:p>
+      <w:pPr>
+        <w:pStyle w:val="Titre2"/>
+      </w:pPr>
+      <w:bookmarkStart w:id="11" w:name="_Toc137504678"/>
+      <w:r>
+        <w:t>Critères d’acceptation</w:t>
+      </w:r>
+      <w:bookmarkEnd w:id="11"/>
+    </w:p>
+    <w:p>
+      <w:r>
+        <w:rPr>
+          <w:u w:val="single"/>
+        </w:rPr>
+        <w:t>La fonction est valide si</w:t>
+      </w:r>
+      <w:r>
+        <w:t xml:space="preserve"> : </w:t>
+      </w:r>
+    </w:p>
+    <w:p>
+      <w:pPr>
+        <w:pStyle w:val="Paragraphedeliste"/>
+        <w:numPr>
+          <w:ilvl w:val="0"/>
+          <w:numId w:val="23"/>
+        </w:numPr>
+      </w:pPr>
+      <w:r>
+        <w:rPr>
+          <w:rStyle w:val="notion-enable-hover"/>
+          <w:b/>
+          <w:bCs/>
+        </w:rPr>
+        <w:t xml:space="preserve">Etant donné </w:t>
+      </w:r>
+      <w:r>
+        <w:t xml:space="preserve">mon clic sur le lien </w:t>
+      </w:r>
+      <w:r>
+        <w:rPr>
+          <w:b/>
+          <w:bCs/>
+        </w:rPr>
+        <w:t>[</w:t>
+      </w:r>
+      <w:r>
+        <w:rPr>
+          <w:b/>
+          <w:bCs/>
+        </w:rPr>
+        <w:t>Je veux m’inscrire</w:t>
+      </w:r>
+      <w:r>
+        <w:rPr>
+          <w:b/>
+          <w:bCs/>
+        </w:rPr>
+        <w:t xml:space="preserve">] </w:t>
+      </w:r>
+      <w:r>
+        <w:t>:</w:t>
+      </w:r>
+    </w:p>
+    <w:p>
+      <w:pPr>
+        <w:pStyle w:val="Paragraphedeliste"/>
+        <w:numPr>
+          <w:ilvl w:val="1"/>
+          <w:numId w:val="23"/>
+        </w:numPr>
+        <w:ind w:left="1418"/>
+      </w:pPr>
+      <w:r>
+        <w:t xml:space="preserve">Alors mon affichage est redirigé vers la Page de création de compte. </w:t>
+      </w:r>
+    </w:p>
+    <w:p>
+      <w:pPr>
+        <w:pStyle w:val="Paragraphedeliste"/>
+        <w:numPr>
+          <w:ilvl w:val="0"/>
+          <w:numId w:val="25"/>
+        </w:numPr>
+      </w:pPr>
       <w:r>
         <w:rPr>
           <w:rStyle w:val="notion-enable-hover"/>
@@ -4047,189 +4240,47 @@
         <w:t>Etant donné</w:t>
       </w:r>
       <w:r>
-        <w:t xml:space="preserve"> le clic sur le lien </w:t>
+        <w:t xml:space="preserve"> ma saisie de l’adresse email dans le champ proposé </w:t>
       </w:r>
       <w:r>
         <w:rPr>
           <w:b/>
           <w:bCs/>
         </w:rPr>
-        <w:t>[Annuler]</w:t>
-      </w:r>
-      <w:r>
-        <w:t xml:space="preserve"> : </w:t>
-      </w:r>
-    </w:p>
-    <w:p>
-      <w:pPr>
-        <w:pStyle w:val="Paragraphedeliste"/>
-        <w:numPr>
-          <w:ilvl w:val="1"/>
-          <w:numId w:val="23"/>
-        </w:numPr>
-      </w:pPr>
-      <w:r>
-        <w:t xml:space="preserve">Alors mon affichage est redirigé vers la </w:t>
-      </w:r>
-      <w:r>
-        <w:t>P</w:t>
-      </w:r>
-      <w:r>
-        <w:t>age de connexion</w:t>
-      </w:r>
-      <w:r>
-        <w:t>.</w:t>
-      </w:r>
-    </w:p>
-    <w:p>
-      <w:pPr>
-        <w:rPr>
-          <w:rFonts w:asciiTheme="majorHAnsi" w:eastAsiaTheme="majorEastAsia" w:hAnsiTheme="majorHAnsi" w:cstheme="majorBidi"/>
-          <w:color w:val="2F5496" w:themeColor="accent1" w:themeShade="BF"/>
-          <w:sz w:val="32"/>
-          <w:szCs w:val="32"/>
-        </w:rPr>
-      </w:pPr>
-      <w:r>
-        <w:br w:type="page"/>
-      </w:r>
-    </w:p>
-    <w:p>
-      <w:pPr>
-        <w:pStyle w:val="Titre1"/>
-      </w:pPr>
-      <w:bookmarkStart w:id="8" w:name="_Toc137504675"/>
-      <w:r>
-        <w:lastRenderedPageBreak/>
-        <w:t>Page de connexion : Demander la création de compte</w:t>
-      </w:r>
-      <w:bookmarkEnd w:id="8"/>
-    </w:p>
-    <w:p>
-      <w:pPr>
-        <w:pStyle w:val="Titre2"/>
-      </w:pPr>
-      <w:bookmarkStart w:id="9" w:name="_Toc137504676"/>
-      <w:r>
-        <w:t>User Stories</w:t>
-      </w:r>
-      <w:bookmarkEnd w:id="9"/>
-    </w:p>
-    <w:p>
-      <w:r>
-        <w:t xml:space="preserve">En tant que </w:t>
-      </w:r>
-      <w:r>
-        <w:rPr>
-          <w:rStyle w:val="notion-enable-hover"/>
-        </w:rPr>
-        <w:t>nouvel</w:t>
-      </w:r>
-      <w:r>
-        <w:rPr>
-          <w:rStyle w:val="notion-enable-hover"/>
-          <w:b/>
-          <w:bCs/>
-        </w:rPr>
-        <w:t xml:space="preserve"> </w:t>
-      </w:r>
-      <w:r>
-        <w:rPr>
-          <w:rStyle w:val="notion-enable-hover"/>
-          <w:b/>
-          <w:bCs/>
-        </w:rPr>
-        <w:t>[élève]</w:t>
-      </w:r>
-      <w:r>
-        <w:rPr>
-          <w:rStyle w:val="notion-enable-hover"/>
-        </w:rPr>
-        <w:t>,</w:t>
-      </w:r>
-      <w:r>
-        <w:t xml:space="preserve"> je veux créer mon compte afin d’être enregistré sur le site Learn@Home,</w:t>
-      </w:r>
-    </w:p>
-    <w:p>
-      <w:pPr>
-        <w:pStyle w:val="Titre2"/>
-      </w:pPr>
-      <w:bookmarkStart w:id="10" w:name="_Toc137504677"/>
-      <w:r>
-        <w:t>Valeur</w:t>
-      </w:r>
-      <w:bookmarkEnd w:id="10"/>
-    </w:p>
-    <w:p>
-      <w:r>
-        <w:t>Afin de permettre l’accès à l’application Learn@Home</w:t>
-      </w:r>
-      <w:r>
-        <w:t>, il est impératif de proposer à l’</w:t>
-      </w:r>
-      <w:r>
-        <w:t>élève</w:t>
-      </w:r>
-      <w:r>
-        <w:t xml:space="preserve"> de créer s</w:t>
-      </w:r>
-      <w:r>
-        <w:t>es données d’identification en toute autonomie</w:t>
-      </w:r>
-    </w:p>
-    <w:p>
-      <w:pPr>
-        <w:pStyle w:val="Titre2"/>
-      </w:pPr>
-      <w:bookmarkStart w:id="11" w:name="_Toc137504678"/>
-      <w:r>
-        <w:t>Critères d’acceptation</w:t>
-      </w:r>
-      <w:bookmarkEnd w:id="11"/>
-    </w:p>
-    <w:p>
-      <w:pPr>
-        <w:pStyle w:val="Paragraphedeliste"/>
-        <w:numPr>
-          <w:ilvl w:val="0"/>
-          <w:numId w:val="23"/>
-        </w:numPr>
-      </w:pPr>
-      <w:r>
-        <w:rPr>
-          <w:rStyle w:val="notion-enable-hover"/>
-          <w:b/>
-          <w:bCs/>
-        </w:rPr>
-        <w:t xml:space="preserve">Etant donné </w:t>
-      </w:r>
-      <w:r>
-        <w:t xml:space="preserve">mon clic sur le lien </w:t>
+        <w:t>[email</w:t>
       </w:r>
       <w:r>
         <w:rPr>
           <w:b/>
           <w:bCs/>
         </w:rPr>
-        <w:t>[</w:t>
+        <w:t>]</w:t>
+      </w:r>
+      <w:r>
+        <w:t> :</w:t>
+      </w:r>
+    </w:p>
+    <w:p>
+      <w:pPr>
+        <w:pStyle w:val="Paragraphedeliste"/>
+        <w:numPr>
+          <w:ilvl w:val="1"/>
+          <w:numId w:val="25"/>
+        </w:numPr>
+        <w:ind w:left="993"/>
+      </w:pPr>
+      <w:r>
+        <w:t xml:space="preserve">Quand je me déplace sur le champ </w:t>
       </w:r>
       <w:r>
         <w:rPr>
           <w:b/>
           <w:bCs/>
         </w:rPr>
-        <w:t>Je veux m’inscrire</w:t>
-      </w:r>
-      <w:r>
-        <w:rPr>
-          <w:b/>
-          <w:bCs/>
-        </w:rPr>
-        <w:t xml:space="preserve">] </w:t>
-      </w:r>
-      <w:r>
-        <w:t>:</w:t>
+        <w:t>[Mot de passe]</w:t>
+      </w:r>
+      <w:r>
+        <w:t xml:space="preserve">, que l’adresse email est non-conforme : </w:t>
       </w:r>
     </w:p>
     <w:p>
@@ -4242,7 +4293,45 @@
         <w:ind w:left="1418"/>
       </w:pPr>
       <w:r>
-        <w:t xml:space="preserve">Alors mon affichage est redirigé vers la Page de création de compte. </w:t>
+        <w:t>Alors, je suis de nouveau invité à saisir un</w:t>
+      </w:r>
+      <w:r>
+        <w:t xml:space="preserve">e adresse email </w:t>
+      </w:r>
+      <w:r>
+        <w:t>conforme</w:t>
+      </w:r>
+    </w:p>
+    <w:p>
+      <w:pPr>
+        <w:pStyle w:val="Paragraphedeliste"/>
+        <w:numPr>
+          <w:ilvl w:val="1"/>
+          <w:numId w:val="23"/>
+        </w:numPr>
+        <w:ind w:left="1418"/>
+      </w:pPr>
+      <w:r>
+        <w:t>Alors le champ email affiche « email »</w:t>
+      </w:r>
+    </w:p>
+    <w:p>
+      <w:pPr>
+        <w:pStyle w:val="Paragraphedeliste"/>
+        <w:numPr>
+          <w:ilvl w:val="1"/>
+          <w:numId w:val="23"/>
+        </w:numPr>
+        <w:ind w:left="1418"/>
+      </w:pPr>
+      <w:r>
+        <w:t xml:space="preserve">Alors, la page </w:t>
+      </w:r>
+      <w:r>
+        <w:t xml:space="preserve">création de compte </w:t>
+      </w:r>
+      <w:r>
+        <w:t>affiche un message d’erreur contextualisé.</w:t>
       </w:r>
     </w:p>
     <w:p>
@@ -4262,98 +4351,137 @@
         <w:t>Etant donné</w:t>
       </w:r>
       <w:r>
-        <w:t xml:space="preserve"> ma saisie de l’adresse email dans le champ proposé </w:t>
+        <w:t xml:space="preserve"> mon clic sur le bouton </w:t>
       </w:r>
       <w:r>
         <w:rPr>
           <w:b/>
           <w:bCs/>
         </w:rPr>
-        <w:t>[email</w:t>
+        <w:t>[Valider] :</w:t>
+      </w:r>
+    </w:p>
+    <w:p>
+      <w:pPr>
+        <w:pStyle w:val="Paragraphedeliste"/>
+        <w:numPr>
+          <w:ilvl w:val="1"/>
+          <w:numId w:val="25"/>
+        </w:numPr>
+        <w:ind w:left="993"/>
+      </w:pPr>
+      <w:r>
+        <w:t xml:space="preserve">Quand des informations de mot de passe ne </w:t>
+      </w:r>
+      <w:r>
+        <w:t>sont pas conformes :</w:t>
+      </w:r>
+    </w:p>
+    <w:p>
+      <w:pPr>
+        <w:pStyle w:val="Paragraphedeliste"/>
+        <w:numPr>
+          <w:ilvl w:val="1"/>
+          <w:numId w:val="23"/>
+        </w:numPr>
+      </w:pPr>
+      <w:r>
+        <w:t>Alors, le système reste sur cette même page en affichant les messages d’erreur contextualisés</w:t>
+      </w:r>
+    </w:p>
+    <w:p>
+      <w:pPr>
+        <w:pStyle w:val="Paragraphedeliste"/>
+        <w:numPr>
+          <w:ilvl w:val="1"/>
+          <w:numId w:val="23"/>
+        </w:numPr>
+      </w:pPr>
+      <w:r>
+        <w:t xml:space="preserve">Alors le système vide le champ </w:t>
       </w:r>
       <w:r>
         <w:rPr>
           <w:b/>
           <w:bCs/>
         </w:rPr>
-        <w:t>]</w:t>
-      </w:r>
-      <w:r>
-        <w:t> :</w:t>
-      </w:r>
-    </w:p>
-    <w:p>
-      <w:pPr>
-        <w:pStyle w:val="Paragraphedeliste"/>
-        <w:numPr>
-          <w:ilvl w:val="1"/>
-          <w:numId w:val="25"/>
-        </w:numPr>
-        <w:ind w:left="993"/>
-      </w:pPr>
-      <w:r>
-        <w:t xml:space="preserve">Quand je me déplace sur le champ </w:t>
+        <w:t>[</w:t>
       </w:r>
       <w:r>
         <w:rPr>
           <w:b/>
           <w:bCs/>
         </w:rPr>
-        <w:t>[Mot de passe]</w:t>
-      </w:r>
-      <w:r>
-        <w:t xml:space="preserve">, que l’adresse email est non-conforme : </w:t>
-      </w:r>
-    </w:p>
-    <w:p>
-      <w:pPr>
-        <w:pStyle w:val="Paragraphedeliste"/>
-        <w:numPr>
-          <w:ilvl w:val="1"/>
-          <w:numId w:val="23"/>
-        </w:numPr>
-        <w:ind w:left="1418"/>
-      </w:pPr>
-      <w:r>
-        <w:t>Alors, je suis de nouveau invité à saisir un</w:t>
-      </w:r>
-      <w:r>
-        <w:t xml:space="preserve">e adresse email </w:t>
-      </w:r>
-      <w:r>
-        <w:t>conforme</w:t>
-      </w:r>
-    </w:p>
-    <w:p>
-      <w:pPr>
-        <w:pStyle w:val="Paragraphedeliste"/>
-        <w:numPr>
-          <w:ilvl w:val="1"/>
-          <w:numId w:val="23"/>
-        </w:numPr>
-        <w:ind w:left="1418"/>
-      </w:pPr>
-      <w:r>
-        <w:t>Alors le champ email affiche « email »</w:t>
-      </w:r>
-    </w:p>
-    <w:p>
-      <w:pPr>
-        <w:pStyle w:val="Paragraphedeliste"/>
-        <w:numPr>
-          <w:ilvl w:val="1"/>
-          <w:numId w:val="23"/>
-        </w:numPr>
-        <w:ind w:left="1418"/>
-      </w:pPr>
-      <w:r>
-        <w:t xml:space="preserve">Alors, la page </w:t>
-      </w:r>
-      <w:r>
-        <w:t xml:space="preserve">création de compte </w:t>
-      </w:r>
-      <w:r>
-        <w:t>affiche un message d’erreur contextualisé.</w:t>
+        <w:t>M</w:t>
+      </w:r>
+      <w:r>
+        <w:rPr>
+          <w:b/>
+          <w:bCs/>
+        </w:rPr>
+        <w:t>ot de passe]</w:t>
+      </w:r>
+    </w:p>
+    <w:p>
+      <w:pPr>
+        <w:pStyle w:val="Paragraphedeliste"/>
+        <w:numPr>
+          <w:ilvl w:val="1"/>
+          <w:numId w:val="23"/>
+        </w:numPr>
+      </w:pPr>
+      <w:r>
+        <w:t>Alors, la page affiche d’un message d’erreurs contextualisé</w:t>
+      </w:r>
+    </w:p>
+    <w:p>
+      <w:pPr>
+        <w:pStyle w:val="Paragraphedeliste"/>
+        <w:numPr>
+          <w:ilvl w:val="1"/>
+          <w:numId w:val="25"/>
+        </w:numPr>
+        <w:ind w:left="993"/>
+      </w:pPr>
+      <w:r>
+        <w:t xml:space="preserve">Quand toutes les informations sont conformes : </w:t>
+      </w:r>
+    </w:p>
+    <w:p>
+      <w:pPr>
+        <w:pStyle w:val="Paragraphedeliste"/>
+        <w:numPr>
+          <w:ilvl w:val="1"/>
+          <w:numId w:val="23"/>
+        </w:numPr>
+      </w:pPr>
+      <w:r>
+        <w:t>Alors le système me redirige vers la page de connexion avec un message de confirmation.</w:t>
+      </w:r>
+    </w:p>
+    <w:p>
+      <w:pPr>
+        <w:pStyle w:val="Paragraphedeliste"/>
+        <w:numPr>
+          <w:ilvl w:val="1"/>
+          <w:numId w:val="23"/>
+        </w:numPr>
+      </w:pPr>
+      <w:r>
+        <w:t>Alors le système enregistre ces nouvelles informations dans sa base.</w:t>
+      </w:r>
+    </w:p>
+    <w:p>
+      <w:pPr>
+        <w:pStyle w:val="Paragraphedeliste"/>
+        <w:numPr>
+          <w:ilvl w:val="1"/>
+          <w:numId w:val="23"/>
+        </w:numPr>
+        <w:ind w:left="1440"/>
+      </w:pPr>
+      <w:r>
+        <w:t>Alors le système émet un mail de confirmation</w:t>
       </w:r>
     </w:p>
     <w:p>
@@ -4373,171 +4501,29 @@
         <w:t>Etant donné</w:t>
       </w:r>
       <w:r>
-        <w:t xml:space="preserve"> mon clic sur le bouton </w:t>
-      </w:r>
-      <w:r>
-        <w:rPr>
-          <w:b/>
-          <w:bCs/>
-        </w:rPr>
-        <w:t>[Valider] :</w:t>
-      </w:r>
-    </w:p>
-    <w:p>
-      <w:pPr>
-        <w:pStyle w:val="Paragraphedeliste"/>
-        <w:numPr>
-          <w:ilvl w:val="1"/>
-          <w:numId w:val="25"/>
-        </w:numPr>
-        <w:ind w:left="993"/>
-      </w:pPr>
-      <w:r>
-        <w:t xml:space="preserve">Quand des informations de mot de passe ne </w:t>
-      </w:r>
-      <w:r>
-        <w:t>sont pas conformes :</w:t>
-      </w:r>
-    </w:p>
-    <w:p>
-      <w:pPr>
-        <w:pStyle w:val="Paragraphedeliste"/>
-        <w:numPr>
-          <w:ilvl w:val="1"/>
-          <w:numId w:val="23"/>
-        </w:numPr>
-      </w:pPr>
-      <w:r>
-        <w:t>Alors, le système reste sur cette même page en affichant les messages d’erreur contextualisés</w:t>
-      </w:r>
-    </w:p>
-    <w:p>
-      <w:pPr>
-        <w:pStyle w:val="Paragraphedeliste"/>
-        <w:numPr>
-          <w:ilvl w:val="1"/>
-          <w:numId w:val="23"/>
-        </w:numPr>
-      </w:pPr>
-      <w:r>
-        <w:t xml:space="preserve">Alors le système vide le champ </w:t>
-      </w:r>
-      <w:r>
-        <w:rPr>
-          <w:b/>
-          <w:bCs/>
-        </w:rPr>
-        <w:t>[</w:t>
-      </w:r>
-      <w:r>
-        <w:rPr>
-          <w:b/>
-          <w:bCs/>
-        </w:rPr>
-        <w:t>M</w:t>
-      </w:r>
-      <w:r>
-        <w:rPr>
-          <w:b/>
-          <w:bCs/>
-        </w:rPr>
-        <w:t>ot de passe]</w:t>
-      </w:r>
-    </w:p>
-    <w:p>
-      <w:pPr>
-        <w:pStyle w:val="Paragraphedeliste"/>
-        <w:numPr>
-          <w:ilvl w:val="1"/>
-          <w:numId w:val="23"/>
-        </w:numPr>
-      </w:pPr>
-      <w:r>
-        <w:t>Alors, la page affiche d’un message d’erreurs contextualisé</w:t>
-      </w:r>
-    </w:p>
-    <w:p>
-      <w:pPr>
-        <w:pStyle w:val="Paragraphedeliste"/>
-        <w:numPr>
-          <w:ilvl w:val="1"/>
-          <w:numId w:val="25"/>
-        </w:numPr>
-        <w:ind w:left="993"/>
-      </w:pPr>
-      <w:r>
-        <w:t xml:space="preserve">Quand toutes les informations sont conformes : </w:t>
-      </w:r>
-    </w:p>
-    <w:p>
-      <w:pPr>
-        <w:pStyle w:val="Paragraphedeliste"/>
-        <w:numPr>
-          <w:ilvl w:val="1"/>
-          <w:numId w:val="23"/>
-        </w:numPr>
-      </w:pPr>
-      <w:r>
-        <w:t>Alors le système me redirige vers la page de connexion avec un message de confirmation.</w:t>
-      </w:r>
-    </w:p>
-    <w:p>
-      <w:pPr>
-        <w:pStyle w:val="Paragraphedeliste"/>
-        <w:numPr>
-          <w:ilvl w:val="1"/>
-          <w:numId w:val="23"/>
-        </w:numPr>
-      </w:pPr>
-      <w:r>
-        <w:t>Alors le système enregistre ces nouvelles informations dans sa base.</w:t>
-      </w:r>
-    </w:p>
-    <w:p>
-      <w:pPr>
-        <w:pStyle w:val="Paragraphedeliste"/>
-        <w:numPr>
-          <w:ilvl w:val="1"/>
-          <w:numId w:val="23"/>
-        </w:numPr>
-      </w:pPr>
-      <w:r>
-        <w:t>Alors le système émet un mail de confirmation</w:t>
-      </w:r>
-    </w:p>
-    <w:p>
-      <w:pPr>
-        <w:pStyle w:val="Paragraphedeliste"/>
-        <w:ind w:left="1440"/>
-      </w:pPr>
-    </w:p>
-    <w:p>
-      <w:r>
-        <w:tab/>
-      </w:r>
-      <w:r>
-        <w:t xml:space="preserve">• </w:t>
-      </w:r>
-      <w:r>
         <w:rPr>
           <w:rStyle w:val="notion-enable-hover"/>
           <w:b/>
           <w:bCs/>
         </w:rPr>
-        <w:t>Etant donné</w:t>
-      </w:r>
-      <w:r>
         <w:t xml:space="preserve"> le clic sur le lien </w:t>
       </w:r>
       <w:r>
         <w:rPr>
+          <w:rStyle w:val="notion-enable-hover"/>
+        </w:rPr>
+        <w:t>[Annuler]</w:t>
+      </w:r>
+      <w:r>
+        <w:rPr>
+          <w:rStyle w:val="notion-enable-hover"/>
           <w:b/>
           <w:bCs/>
         </w:rPr>
-        <w:t>[Annuler]</w:t>
-      </w:r>
-      <w:r>
-        <w:t xml:space="preserve"> : </w:t>
+        <w:t xml:space="preserve"> :</w:t>
+      </w:r>
+      <w:r>
+        <w:t xml:space="preserve"> </w:t>
       </w:r>
     </w:p>
     <w:p>
@@ -4581,6 +4567,9 @@
         <w:t xml:space="preserve"> tuteur</w:t>
       </w:r>
       <w:bookmarkEnd w:id="12"/>
+      <w:r>
+        <w:t xml:space="preserve"> 1</w:t>
+      </w:r>
     </w:p>
     <w:p>
       <w:pPr>
@@ -4622,7 +4611,13 @@
         <w:t>a</w:t>
       </w:r>
       <w:r>
-        <w:t>pidement la demande d’un de ses élèves afin de se connecter sur ce canal. Le formalisme de la page est déjà initié.</w:t>
+        <w:t>pidement la demande d’un de ses élèves afin de se connecter sur ce canal. Le formalisme de la page est déjà initié</w:t>
+      </w:r>
+      <w:r>
+        <w:t xml:space="preserve"> avec le client</w:t>
+      </w:r>
+      <w:r>
+        <w:t>.</w:t>
       </w:r>
       <w:r>
         <w:t xml:space="preserve"> (Cf. Pièce jointe)</w:t>
@@ -4642,10 +4637,18 @@
       <w:r>
         <w:t>Le chat est un outil de pseudo présentiel permettant au tuteur d’interagir de façon quasi synchrone avec l’élève, condition d’amélioration des performances pour l’élève</w:t>
       </w:r>
-    </w:p>
-    <w:p>
-      <w:r>
-        <w:t>Le chat est un outil de pseudo présentiel permettant au tuteur d’interagir de façon quasi synchrone, condition d’amélioration de l performance pour l’élève</w:t>
+      <w:r>
+        <w:t xml:space="preserve">. Cet outil reflète en quelque sorte </w:t>
+      </w:r>
+      <w:r>
+        <w:rPr>
+          <w:b/>
+          <w:bCs/>
+        </w:rPr>
+        <w:t>l’essence même de la plateforme Learn@Home</w:t>
+      </w:r>
+      <w:r>
+        <w:t>. Il est donc primordial d’assurer une visualisation rapide quel que soit l’écran sur lequel je suis, d’une sollicitation Chat émanant d’un de mes élèves</w:t>
       </w:r>
     </w:p>
     <w:p>
@@ -4657,6 +4660,17 @@
         <w:t>Critères d’acceptation</w:t>
       </w:r>
       <w:bookmarkEnd w:id="15"/>
+    </w:p>
+    <w:p>
+      <w:r>
+        <w:rPr>
+          <w:u w:val="single"/>
+        </w:rPr>
+        <w:t>La fonction est valide si</w:t>
+      </w:r>
+      <w:r>
+        <w:t> :</w:t>
+      </w:r>
     </w:p>
     <w:p>
       <w:pPr>
@@ -5245,6 +5259,7 @@
     </w:p>
     <w:p>
       <w:r>
+        <w:lastRenderedPageBreak/>
         <w:br w:type="page"/>
       </w:r>
     </w:p>
@@ -5279,7 +5294,10 @@
         </w:tabs>
       </w:pPr>
       <w:r>
-        <w:t>En tant qu’élève, je ne peux “chatter” qu’avec mon tuteur. Le formalisme de la page est déjà initié. (Cf. Pièce jointe)</w:t>
+        <w:t>En tant qu’élève, je dois pouvoir interagir avec mon tuteur. Le formalisme de la page est déjà initié avec le client. (Cf. Pièce jointe)</w:t>
+      </w:r>
+      <w:r>
+        <w:t>. Cet outil me permet d’entrer en contacte avec mon accompagnant. Afin de ne pas manquer les sollicitations de mon tuteur, je dois pouvoir visualiser une sollicitation quelle que soit ma position sur l’application.</w:t>
       </w:r>
     </w:p>
     <w:p>
@@ -5294,7 +5312,7 @@
     </w:p>
     <w:p>
       <w:r>
-        <w:t>Le chat est un outil de pseudo présentiel permettant à l’élève d’interagir de façon quasi synchrone avec son tuteur, condition d’amélioration de ses performances</w:t>
+        <w:t>Le chat est un outil de pseudo présentiel permettant à l’élève d’interagir de façon quasi synchrone avec son tuteur, condition d’amélioration de ses performances. Il est donc nécessaire de rendre simples ces interactions</w:t>
       </w:r>
     </w:p>
     <w:p>
@@ -5306,6 +5324,17 @@
         <w:t>Critères d’acceptation</w:t>
       </w:r>
       <w:bookmarkEnd w:id="19"/>
+    </w:p>
+    <w:p>
+      <w:r>
+        <w:rPr>
+          <w:u w:val="single"/>
+        </w:rPr>
+        <w:t>La fonction est valide si</w:t>
+      </w:r>
+      <w:r>
+        <w:t> :</w:t>
+      </w:r>
     </w:p>
     <w:p>
       <w:pPr>
@@ -5316,7 +5345,13 @@
         </w:numPr>
       </w:pPr>
       <w:r>
-        <w:t xml:space="preserve">Etant </w:t>
+        <w:t>Etant</w:t>
+      </w:r>
+      <w:r>
+        <w:t xml:space="preserve"> donné</w:t>
+      </w:r>
+      <w:r>
+        <w:t xml:space="preserve"> </w:t>
       </w:r>
       <w:r>
         <w:t xml:space="preserve">l’appui sur le bouton </w:t>
@@ -5938,6 +5973,17 @@
       <w:bookmarkEnd w:id="23"/>
     </w:p>
     <w:p>
+      <w:r>
+        <w:rPr>
+          <w:u w:val="single"/>
+        </w:rPr>
+        <w:t>La fonction est valide si</w:t>
+      </w:r>
+      <w:r>
+        <w:t> :</w:t>
+      </w:r>
+    </w:p>
+    <w:p>
       <w:pPr>
         <w:pStyle w:val="Paragraphedeliste"/>
         <w:numPr>
@@ -6098,6 +6144,18 @@
         </w:numPr>
       </w:pPr>
       <w:r>
+        <w:t>Alors seul l’onglet de cet élève paraît actif</w:t>
+      </w:r>
+    </w:p>
+    <w:p>
+      <w:pPr>
+        <w:pStyle w:val="Paragraphedeliste"/>
+        <w:numPr>
+          <w:ilvl w:val="1"/>
+          <w:numId w:val="23"/>
+        </w:numPr>
+      </w:pPr>
+      <w:r>
         <w:t xml:space="preserve">Alors, la page concernant </w:t>
       </w:r>
       <w:r>
@@ -6140,6 +6198,9 @@
         <w:t>Alors, la page affiche toutes les tâches déjà inscrites</w:t>
       </w:r>
       <w:r>
+        <w:t xml:space="preserve"> pour cet élève</w:t>
+      </w:r>
+      <w:r>
         <w:t xml:space="preserve">. </w:t>
       </w:r>
     </w:p>
@@ -6168,7 +6229,10 @@
         </w:numPr>
       </w:pPr>
       <w:r>
-        <w:t xml:space="preserve">Alors, la fonte utilisée est à NORMAL pour mes tâches </w:t>
+        <w:t>Alors le texte respecte le formalisme lu / non-lu</w:t>
+      </w:r>
+      <w:r>
+        <w:t xml:space="preserve"> </w:t>
       </w:r>
     </w:p>
     <w:p>
@@ -6192,11 +6256,11 @@
         <w:pStyle w:val="Paragraphedeliste"/>
         <w:numPr>
           <w:ilvl w:val="1"/>
-          <w:numId w:val="23"/>
-        </w:numPr>
-      </w:pPr>
-      <w:r>
-        <w:t>Alors, la fonte utilisée est à GRAS pour mes tâches</w:t>
+          <w:numId w:val="25"/>
+        </w:numPr>
+      </w:pPr>
+      <w:r>
+        <w:t xml:space="preserve">Alors le texte respecte le formalisme lu / non-lu </w:t>
       </w:r>
     </w:p>
     <w:p>
@@ -6220,13 +6284,64 @@
         </w:numPr>
       </w:pPr>
       <w:r>
-        <w:t xml:space="preserve">Alors, je peux saisir le nom, la description et </w:t>
-      </w:r>
-      <w:r>
-        <w:t xml:space="preserve">éventuellement les documents </w:t>
+        <w:t>Alors la Page des tâches 2 s’affiche</w:t>
+      </w:r>
+    </w:p>
+    <w:p>
+      <w:pPr>
+        <w:pStyle w:val="Paragraphedeliste"/>
+        <w:numPr>
+          <w:ilvl w:val="1"/>
+          <w:numId w:val="23"/>
+        </w:numPr>
+      </w:pPr>
+      <w:r>
+        <w:t xml:space="preserve">Alors, je </w:t>
+      </w:r>
+      <w:r>
+        <w:t>dois</w:t>
+      </w:r>
+      <w:r>
+        <w:t xml:space="preserve"> saisir le nom</w:t>
+      </w:r>
+      <w:r>
+        <w:t xml:space="preserve"> et la</w:t>
+      </w:r>
+      <w:r>
+        <w:t xml:space="preserve"> description</w:t>
+      </w:r>
+      <w:r>
+        <w:t xml:space="preserve"> de la tâche</w:t>
+      </w:r>
+    </w:p>
+    <w:p>
+      <w:pPr>
+        <w:pStyle w:val="Paragraphedeliste"/>
+        <w:numPr>
+          <w:ilvl w:val="1"/>
+          <w:numId w:val="23"/>
+        </w:numPr>
+      </w:pPr>
+      <w:r>
+        <w:t xml:space="preserve">Alors, je peux inscrire </w:t>
+      </w:r>
+      <w:r>
+        <w:t xml:space="preserve">les documents </w:t>
       </w:r>
       <w:r>
         <w:t>fournis.</w:t>
+      </w:r>
+    </w:p>
+    <w:p>
+      <w:pPr>
+        <w:pStyle w:val="Paragraphedeliste"/>
+        <w:numPr>
+          <w:ilvl w:val="1"/>
+          <w:numId w:val="23"/>
+        </w:numPr>
+      </w:pPr>
+      <w:r>
+        <w:t>Alors je dois sélectionner la date dans le calendrier qui s’affiche</w:t>
       </w:r>
     </w:p>
     <w:p>
@@ -6238,96 +6353,65 @@
         </w:numPr>
       </w:pPr>
       <w:r>
-        <w:t xml:space="preserve">Etant donné le </w:t>
-      </w:r>
-      <w:r>
-        <w:t>double clic sur la case à cocher dans la colonne terminé d’une tâche existante</w:t>
-      </w:r>
-    </w:p>
-    <w:p>
-      <w:pPr>
-        <w:pStyle w:val="Paragraphedeliste"/>
-        <w:numPr>
-          <w:ilvl w:val="1"/>
-          <w:numId w:val="25"/>
-        </w:numPr>
-        <w:ind w:left="993"/>
-      </w:pPr>
-      <w:r>
-        <w:t>Quand la case est vide</w:t>
-      </w:r>
-    </w:p>
-    <w:p>
-      <w:pPr>
-        <w:pStyle w:val="Paragraphedeliste"/>
-        <w:numPr>
-          <w:ilvl w:val="1"/>
-          <w:numId w:val="23"/>
-        </w:numPr>
-      </w:pPr>
-      <w:r>
-        <w:t>Alors, la case devient cochée</w:t>
-      </w:r>
-    </w:p>
-    <w:p>
-      <w:pPr>
-        <w:pStyle w:val="Paragraphedeliste"/>
-        <w:numPr>
-          <w:ilvl w:val="1"/>
-          <w:numId w:val="23"/>
-        </w:numPr>
-      </w:pPr>
-      <w:r>
-        <w:t>Alors le texte de la tâche passe en Font</w:t>
-      </w:r>
-      <w:r>
-        <w:t>e</w:t>
-      </w:r>
-      <w:r>
-        <w:t xml:space="preserve"> NORMAL </w:t>
-      </w:r>
-    </w:p>
-    <w:p>
-      <w:pPr>
-        <w:pStyle w:val="Paragraphedeliste"/>
-        <w:numPr>
-          <w:ilvl w:val="1"/>
-          <w:numId w:val="25"/>
-        </w:numPr>
-        <w:ind w:left="993"/>
-      </w:pPr>
-      <w:r>
-        <w:t>Quand la case est cochée</w:t>
-      </w:r>
-    </w:p>
-    <w:p>
-      <w:pPr>
-        <w:pStyle w:val="Paragraphedeliste"/>
-        <w:numPr>
-          <w:ilvl w:val="1"/>
-          <w:numId w:val="23"/>
-        </w:numPr>
-      </w:pPr>
-      <w:r>
-        <w:t>Alors, la case devient vide</w:t>
-      </w:r>
-    </w:p>
-    <w:p>
-      <w:pPr>
-        <w:pStyle w:val="Paragraphedeliste"/>
-        <w:numPr>
-          <w:ilvl w:val="1"/>
-          <w:numId w:val="23"/>
-        </w:numPr>
-      </w:pPr>
-      <w:r>
-        <w:t>Alors le texte de la tâche passe en Font</w:t>
-      </w:r>
-      <w:r>
-        <w:t>e</w:t>
-      </w:r>
-      <w:r>
-        <w:t xml:space="preserve"> GRAS </w:t>
+        <w:t xml:space="preserve">Etant donné le clic sur </w:t>
+      </w:r>
+      <w:r>
+        <w:t xml:space="preserve">le bouton </w:t>
+      </w:r>
+      <w:r>
+        <w:rPr>
+          <w:b/>
+          <w:bCs/>
+        </w:rPr>
+        <w:t>[Valider]</w:t>
+      </w:r>
+    </w:p>
+    <w:p>
+      <w:pPr>
+        <w:pStyle w:val="Paragraphedeliste"/>
+        <w:numPr>
+          <w:ilvl w:val="1"/>
+          <w:numId w:val="23"/>
+        </w:numPr>
+      </w:pPr>
+      <w:r>
+        <w:t xml:space="preserve">Alors la page de tâches </w:t>
+      </w:r>
+      <w:r>
+        <w:t>tuteur</w:t>
+      </w:r>
+      <w:r>
+        <w:t xml:space="preserve"> 1 s’affiche</w:t>
+      </w:r>
+      <w:r>
+        <w:t xml:space="preserve"> sur le même onglet actif</w:t>
+      </w:r>
+    </w:p>
+    <w:p>
+      <w:pPr>
+        <w:pStyle w:val="Paragraphedeliste"/>
+        <w:numPr>
+          <w:ilvl w:val="1"/>
+          <w:numId w:val="23"/>
+        </w:numPr>
+      </w:pPr>
+      <w:r>
+        <w:t xml:space="preserve">Alors la nouvelle tâche apparait dans la liste des tâches </w:t>
+      </w:r>
+    </w:p>
+    <w:p>
+      <w:pPr>
+        <w:pStyle w:val="Paragraphedeliste"/>
+        <w:numPr>
+          <w:ilvl w:val="1"/>
+          <w:numId w:val="23"/>
+        </w:numPr>
+      </w:pPr>
+      <w:r>
+        <w:t>Alors le texte respecte le formalisme lu / non-lu</w:t>
+      </w:r>
+      <w:r>
+        <w:t>.</w:t>
       </w:r>
     </w:p>
     <w:p>
@@ -6339,31 +6423,85 @@
         </w:numPr>
       </w:pPr>
       <w:r>
-        <w:t xml:space="preserve">Etant donné l’appui sur le bouton </w:t>
-      </w:r>
-      <w:r>
-        <w:t>[</w:t>
-      </w:r>
-      <w:r>
-        <w:t>Tableau de bord</w:t>
-      </w:r>
-      <w:r>
-        <w:t>]</w:t>
-      </w:r>
-      <w:r>
-        <w:t xml:space="preserve"> </w:t>
-      </w:r>
-    </w:p>
-    <w:p>
-      <w:pPr>
-        <w:pStyle w:val="Paragraphedeliste"/>
-        <w:numPr>
-          <w:ilvl w:val="1"/>
-          <w:numId w:val="23"/>
-        </w:numPr>
-      </w:pPr>
-      <w:r>
-        <w:t>Alors, le système affiche la page Tableau de bord</w:t>
+        <w:t xml:space="preserve">Etant donné le </w:t>
+      </w:r>
+      <w:r>
+        <w:t>double clic sur la case à cocher dans la colonne terminé d’une tâche existante</w:t>
+      </w:r>
+    </w:p>
+    <w:p>
+      <w:pPr>
+        <w:pStyle w:val="Paragraphedeliste"/>
+        <w:numPr>
+          <w:ilvl w:val="1"/>
+          <w:numId w:val="25"/>
+        </w:numPr>
+        <w:ind w:left="993"/>
+      </w:pPr>
+      <w:r>
+        <w:t>Quand la case est vide</w:t>
+      </w:r>
+    </w:p>
+    <w:p>
+      <w:pPr>
+        <w:pStyle w:val="Paragraphedeliste"/>
+        <w:numPr>
+          <w:ilvl w:val="1"/>
+          <w:numId w:val="23"/>
+        </w:numPr>
+      </w:pPr>
+      <w:r>
+        <w:t>Alors, la case devient cochée</w:t>
+      </w:r>
+    </w:p>
+    <w:p>
+      <w:pPr>
+        <w:pStyle w:val="Paragraphedeliste"/>
+        <w:numPr>
+          <w:ilvl w:val="1"/>
+          <w:numId w:val="23"/>
+        </w:numPr>
+      </w:pPr>
+      <w:r>
+        <w:t>Alors le texte respecte le formalisme lu</w:t>
+      </w:r>
+    </w:p>
+    <w:p>
+      <w:pPr>
+        <w:pStyle w:val="Paragraphedeliste"/>
+        <w:numPr>
+          <w:ilvl w:val="1"/>
+          <w:numId w:val="25"/>
+        </w:numPr>
+        <w:ind w:left="993"/>
+      </w:pPr>
+      <w:r>
+        <w:t>Quand la case est cochée</w:t>
+      </w:r>
+    </w:p>
+    <w:p>
+      <w:pPr>
+        <w:pStyle w:val="Paragraphedeliste"/>
+        <w:numPr>
+          <w:ilvl w:val="1"/>
+          <w:numId w:val="23"/>
+        </w:numPr>
+      </w:pPr>
+      <w:r>
+        <w:lastRenderedPageBreak/>
+        <w:t>Alors, la case devient vide</w:t>
+      </w:r>
+    </w:p>
+    <w:p>
+      <w:pPr>
+        <w:pStyle w:val="Paragraphedeliste"/>
+        <w:numPr>
+          <w:ilvl w:val="1"/>
+          <w:numId w:val="23"/>
+        </w:numPr>
+      </w:pPr>
+      <w:r>
+        <w:t xml:space="preserve">Alors le texte respecte le formalisme non-lu </w:t>
       </w:r>
     </w:p>
     <w:p>
@@ -6381,7 +6519,7 @@
         <w:t>[</w:t>
       </w:r>
       <w:r>
-        <w:t>Chat</w:t>
+        <w:t>Tableau de bord</w:t>
       </w:r>
       <w:r>
         <w:t>]</w:t>
@@ -6399,7 +6537,7 @@
         </w:numPr>
       </w:pPr>
       <w:r>
-        <w:t>Alors, le système affiche la page Chat élève</w:t>
+        <w:t>Alors, le système affiche la page Tableau de bord</w:t>
       </w:r>
     </w:p>
     <w:p>
@@ -6417,7 +6555,7 @@
         <w:t>[</w:t>
       </w:r>
       <w:r>
-        <w:t>Calendrier</w:t>
+        <w:t>Chat</w:t>
       </w:r>
       <w:r>
         <w:t>]</w:t>
@@ -6435,7 +6573,7 @@
         </w:numPr>
       </w:pPr>
       <w:r>
-        <w:t>Alors, le système affiche la page calendrier</w:t>
+        <w:t>Alors, le système affiche la page Chat élève</w:t>
       </w:r>
     </w:p>
     <w:p>
@@ -6450,6 +6588,42 @@
         <w:t xml:space="preserve">Etant donné l’appui sur le bouton </w:t>
       </w:r>
       <w:r>
+        <w:t>[</w:t>
+      </w:r>
+      <w:r>
+        <w:t>Calendrier</w:t>
+      </w:r>
+      <w:r>
+        <w:t>]</w:t>
+      </w:r>
+      <w:r>
+        <w:t xml:space="preserve"> </w:t>
+      </w:r>
+    </w:p>
+    <w:p>
+      <w:pPr>
+        <w:pStyle w:val="Paragraphedeliste"/>
+        <w:numPr>
+          <w:ilvl w:val="1"/>
+          <w:numId w:val="23"/>
+        </w:numPr>
+      </w:pPr>
+      <w:r>
+        <w:t>Alors, le système affiche la page calendrier</w:t>
+      </w:r>
+    </w:p>
+    <w:p>
+      <w:pPr>
+        <w:pStyle w:val="Paragraphedeliste"/>
+        <w:numPr>
+          <w:ilvl w:val="0"/>
+          <w:numId w:val="28"/>
+        </w:numPr>
+      </w:pPr>
+      <w:r>
+        <w:t xml:space="preserve">Etant donné l’appui sur le bouton </w:t>
+      </w:r>
+      <w:r>
         <w:t>[Se déconnecter]</w:t>
       </w:r>
       <w:r>
@@ -6477,7 +6651,6 @@
         </w:numPr>
       </w:pPr>
       <w:r>
-        <w:lastRenderedPageBreak/>
         <w:t>Alors, l’affichage revient sur la page Connexion</w:t>
       </w:r>
     </w:p>
@@ -6540,7 +6713,19 @@
     </w:p>
     <w:p>
       <w:r>
-        <w:t>Cette action me permet de ne pas oublier le travail à effectuer en notant toutes les tâches.</w:t>
+        <w:t xml:space="preserve">Cette action me permet de ne pas oublier le travail à effectuer en notant toutes </w:t>
+      </w:r>
+      <w:r>
+        <w:t>m</w:t>
+      </w:r>
+      <w:r>
+        <w:t>es tâches</w:t>
+      </w:r>
+      <w:r>
+        <w:t xml:space="preserve"> à accomplir</w:t>
+      </w:r>
+      <w:r>
+        <w:t>.</w:t>
       </w:r>
     </w:p>
     <w:p>
@@ -6552,6 +6737,17 @@
         <w:t>Critères d’acceptation</w:t>
       </w:r>
       <w:bookmarkEnd w:id="27"/>
+    </w:p>
+    <w:p>
+      <w:r>
+        <w:rPr>
+          <w:u w:val="single"/>
+        </w:rPr>
+        <w:t>La fonction est valide si</w:t>
+      </w:r>
+      <w:r>
+        <w:t> :</w:t>
+      </w:r>
     </w:p>
     <w:p>
       <w:pPr>
@@ -6678,7 +6874,43 @@
         </w:numPr>
       </w:pPr>
       <w:r>
-        <w:t>Alors, je peux saisir une nouvelle tâche comportant le nom, la description et éventuellement les documents fournis.</w:t>
+        <w:t>Alors la Page des tâches élève 2 s’affiche</w:t>
+      </w:r>
+    </w:p>
+    <w:p>
+      <w:pPr>
+        <w:pStyle w:val="Paragraphedeliste"/>
+        <w:numPr>
+          <w:ilvl w:val="1"/>
+          <w:numId w:val="23"/>
+        </w:numPr>
+      </w:pPr>
+      <w:r>
+        <w:t>Alors, je dois saisir le nom et la description de la tâche</w:t>
+      </w:r>
+    </w:p>
+    <w:p>
+      <w:pPr>
+        <w:pStyle w:val="Paragraphedeliste"/>
+        <w:numPr>
+          <w:ilvl w:val="1"/>
+          <w:numId w:val="23"/>
+        </w:numPr>
+      </w:pPr>
+      <w:r>
+        <w:t>Alors, je peux inscrire les documents fournis.</w:t>
+      </w:r>
+    </w:p>
+    <w:p>
+      <w:pPr>
+        <w:pStyle w:val="Paragraphedeliste"/>
+        <w:numPr>
+          <w:ilvl w:val="1"/>
+          <w:numId w:val="23"/>
+        </w:numPr>
+      </w:pPr>
+      <w:r>
+        <w:t>Alors je dois sélectionner la date dans le calendrier qui s’affiche</w:t>
       </w:r>
     </w:p>
     <w:p>
@@ -6727,7 +6959,7 @@
         </w:numPr>
       </w:pPr>
       <w:r>
-        <w:t xml:space="preserve">Alors le texte de la tâche passe en Fonte NORMAL </w:t>
+        <w:t>Alors le texte respecte le formalisme lu</w:t>
       </w:r>
     </w:p>
     <w:p>
@@ -6764,7 +6996,13 @@
         </w:numPr>
       </w:pPr>
       <w:r>
-        <w:t xml:space="preserve">Alors le texte de la tâche passe en Fonte GRAS </w:t>
+        <w:t xml:space="preserve">Alors le texte respecte le formalisme </w:t>
+      </w:r>
+      <w:r>
+        <w:t>non-</w:t>
+      </w:r>
+      <w:r>
+        <w:t>lu</w:t>
       </w:r>
     </w:p>
     <w:p>
@@ -7033,6 +7271,17 @@
         <w:t>Critères d’acceptation</w:t>
       </w:r>
       <w:bookmarkEnd w:id="31"/>
+    </w:p>
+    <w:p>
+      <w:r>
+        <w:rPr>
+          <w:u w:val="single"/>
+        </w:rPr>
+        <w:t>La fonction est valide si</w:t>
+      </w:r>
+      <w:r>
+        <w:t> :</w:t>
+      </w:r>
     </w:p>
     <w:p>
       <w:pPr>
@@ -7385,25 +7634,71 @@
     </w:p>
     <w:p>
       <w:r>
+        <w:rPr>
+          <w:u w:val="single"/>
+        </w:rPr>
+        <w:t>La fonction est valide si</w:t>
+      </w:r>
+      <w:r>
+        <w:t> :</w:t>
+      </w:r>
+    </w:p>
+    <w:p>
+      <w:pPr>
+        <w:pStyle w:val="Paragraphedeliste"/>
+        <w:numPr>
+          <w:ilvl w:val="0"/>
+          <w:numId w:val="28"/>
+        </w:numPr>
+      </w:pPr>
+      <w:r>
         <w:t>Etant donné l’appui sur le bouton Tableau de bord</w:t>
       </w:r>
     </w:p>
     <w:p>
+      <w:pPr>
+        <w:pStyle w:val="Paragraphedeliste"/>
+        <w:numPr>
+          <w:ilvl w:val="1"/>
+          <w:numId w:val="23"/>
+        </w:numPr>
+      </w:pPr>
       <w:r>
         <w:t>Alors seul le bouton Tableau de bord est vu comme actif</w:t>
       </w:r>
     </w:p>
     <w:p>
+      <w:pPr>
+        <w:pStyle w:val="Paragraphedeliste"/>
+        <w:numPr>
+          <w:ilvl w:val="1"/>
+          <w:numId w:val="23"/>
+        </w:numPr>
+      </w:pPr>
       <w:r>
         <w:t>Alors le système affiche dans la page une vue des prochains évènements issus de mon calendrier</w:t>
       </w:r>
     </w:p>
     <w:p>
+      <w:pPr>
+        <w:pStyle w:val="Paragraphedeliste"/>
+        <w:numPr>
+          <w:ilvl w:val="1"/>
+          <w:numId w:val="23"/>
+        </w:numPr>
+      </w:pPr>
       <w:r>
         <w:t>Alors le système affiche dans la page une vue des tâches restant à faire issue de ma rubrique Tâches</w:t>
       </w:r>
     </w:p>
     <w:p>
+      <w:pPr>
+        <w:pStyle w:val="Paragraphedeliste"/>
+        <w:numPr>
+          <w:ilvl w:val="1"/>
+          <w:numId w:val="23"/>
+        </w:numPr>
+      </w:pPr>
       <w:r>
         <w:t>Alors le système affiche dans la page le nombre de messages non-lus, issu de ma rubrique Chat</w:t>
       </w:r>
@@ -9133,7 +9428,7 @@
       <w:lvlText w:val=""/>
       <w:lvlJc w:val="left"/>
       <w:pPr>
-        <w:ind w:left="1440" w:hanging="360"/>
+        <w:ind w:left="1495" w:hanging="360"/>
       </w:pPr>
       <w:rPr>
         <w:rFonts w:ascii="Wingdings" w:hAnsi="Wingdings" w:hint="default"/>

</xml_diff>